<commit_message>
Update four lab work documentation
</commit_message>
<xml_diff>
--- a/4/Lab work 4.docx
+++ b/4/Lab work 4.docx
@@ -1067,8 +1067,7 @@
     </w:p>
     <w:p>
       <w:pPr>
-        <w:pStyle w:val="762"/>
-        <w:shd w:val="nil" w:color="auto"/>
+        <w:jc w:val="left"/>
         <w:rPr>
           <w:rFonts w:ascii="Noto Serif" w:hAnsi="Noto Serif" w:cs="Noto Serif" w:eastAsia="Noto Serif"/>
           <w:sz w:val="28"/>
@@ -1083,29 +1082,21 @@
           <w:szCs w:val="28"/>
           <w:lang w:val="ru-RU"/>
         </w:rPr>
-      </w:r>
-      <w:r>
-        <w:rPr>
-          <w:rFonts w:ascii="Noto Serif" w:hAnsi="Noto Serif" w:cs="Noto Serif" w:eastAsia="Noto Serif"/>
-          <w:sz w:val="28"/>
-          <w:szCs w:val="28"/>
-          <w:lang w:val="ru-RU"/>
-        </w:rPr>
         <mc:AlternateContent>
           <mc:Choice Requires="wpg">
             <w:drawing>
               <wp:inline xmlns:wp="http://schemas.openxmlformats.org/drawingml/2006/wordprocessingDrawing" distT="0" distB="0" distL="0" distR="0">
-                <wp:extent cx="2391353" cy="4619660"/>
+                <wp:extent cx="3333750" cy="9620250"/>
                 <wp:effectExtent l="0" t="0" r="0" b="0"/>
-                <wp:docPr id="1" name="" hidden="false"/>
+                <wp:docPr id="1" name="" hidden="0"/>
                 <wp:cNvGraphicFramePr>
-                  <a:graphicFrameLocks xmlns:a="http://schemas.openxmlformats.org/drawingml/2006/main" noChangeAspect="true"/>
+                  <a:graphicFrameLocks xmlns:a="http://schemas.openxmlformats.org/drawingml/2006/main" noChangeAspect="1"/>
                 </wp:cNvGraphicFramePr>
                 <a:graphic xmlns:a="http://schemas.openxmlformats.org/drawingml/2006/main">
                   <a:graphicData uri="http://schemas.openxmlformats.org/drawingml/2006/picture">
                     <pic:pic xmlns:pic="http://schemas.openxmlformats.org/drawingml/2006/picture">
                       <pic:nvPicPr>
-                        <pic:cNvPr id="4" name="" hidden="0"/>
+                        <pic:cNvPr id="1886488669" name="" hidden="0"/>
                         <pic:cNvPicPr>
                           <a:picLocks noChangeAspect="1"/>
                         </pic:cNvPicPr>
@@ -1116,9 +1107,9 @@
                         <a:stretch/>
                       </pic:blipFill>
                       <pic:spPr bwMode="auto">
-                        <a:xfrm flipH="0" flipV="0">
+                        <a:xfrm>
                           <a:off x="0" y="0"/>
-                          <a:ext cx="2391353" cy="4619659"/>
+                          <a:ext cx="3333749" cy="9620249"/>
                         </a:xfrm>
                         <a:prstGeom prst="rect">
                           <a:avLst/>
@@ -1148,7 +1139,7 @@
                   <v:f eqn="sum @10 21600 0"/>
                 </v:formulas>
               </v:shapetype>
-              <v:shape id="_x0000_i0" o:spid="_x0000_s0" type="#_x0000_t75" style="mso-wrap-distance-left:0.0pt;mso-wrap-distance-top:0.0pt;mso-wrap-distance-right:0.0pt;mso-wrap-distance-bottom:0.0pt;width:188.3pt;height:363.8pt;" stroked="false">
+              <v:shape id="_x0000_i0" o:spid="_x0000_s0" type="#_x0000_t75" style="mso-wrap-distance-left:0.0pt;mso-wrap-distance-top:0.0pt;mso-wrap-distance-right:0.0pt;mso-wrap-distance-bottom:0.0pt;width:262.5pt;height:757.5pt;" stroked="false">
                 <v:path textboxrect="0,0,0,0"/>
                 <v:imagedata r:id="rId9" o:title=""/>
               </v:shape>
@@ -1185,7 +1176,6 @@
     </w:p>
     <w:p>
       <w:pPr>
-        <w:pStyle w:val="762"/>
         <w:jc w:val="left"/>
         <w:rPr>
           <w:rFonts w:ascii="Noto Serif" w:hAnsi="Noto Serif" w:cs="Noto Serif" w:eastAsia="Noto Serif"/>
@@ -1195,21 +1185,27 @@
         </w:rPr>
       </w:pPr>
       <w:r>
+        <w:rPr>
+          <w:rFonts w:ascii="Noto Serif" w:hAnsi="Noto Serif" w:cs="Noto Serif" w:eastAsia="Noto Serif"/>
+          <w:sz w:val="28"/>
+          <w:szCs w:val="28"/>
+          <w:lang w:val="ru-RU"/>
+        </w:rPr>
         <mc:AlternateContent>
           <mc:Choice Requires="wpg">
             <w:drawing>
               <wp:inline xmlns:wp="http://schemas.openxmlformats.org/drawingml/2006/wordprocessingDrawing" distT="0" distB="0" distL="0" distR="0">
-                <wp:extent cx="6120130" cy="4840605"/>
+                <wp:extent cx="6120130" cy="5199720"/>
                 <wp:effectExtent l="0" t="0" r="0" b="0"/>
-                <wp:docPr id="2" name="Image1" descr="" hidden="false"/>
+                <wp:docPr id="2" name="" hidden="0"/>
                 <wp:cNvGraphicFramePr>
-                  <a:graphicFrameLocks xmlns:a="http://schemas.openxmlformats.org/drawingml/2006/main" noChangeAspect="true"/>
+                  <a:graphicFrameLocks xmlns:a="http://schemas.openxmlformats.org/drawingml/2006/main" noChangeAspect="1"/>
                 </wp:cNvGraphicFramePr>
                 <a:graphic xmlns:a="http://schemas.openxmlformats.org/drawingml/2006/main">
                   <a:graphicData uri="http://schemas.openxmlformats.org/drawingml/2006/picture">
                     <pic:pic xmlns:pic="http://schemas.openxmlformats.org/drawingml/2006/picture">
                       <pic:nvPicPr>
-                        <pic:cNvPr id="5" name="Image1" descr="" hidden="0"/>
+                        <pic:cNvPr id="1294433333" name="" hidden="0"/>
                         <pic:cNvPicPr>
                           <a:picLocks noChangeAspect="1"/>
                         </pic:cNvPicPr>
@@ -1222,7 +1218,7 @@
                       <pic:spPr bwMode="auto">
                         <a:xfrm>
                           <a:off x="0" y="0"/>
-                          <a:ext cx="6120130" cy="4840605"/>
+                          <a:ext cx="6120129" cy="5199719"/>
                         </a:xfrm>
                         <a:prstGeom prst="rect">
                           <a:avLst/>
@@ -1252,7 +1248,7 @@
                   <v:f eqn="sum @10 21600 0"/>
                 </v:formulas>
               </v:shapetype>
-              <v:shape id="_x0000_i1" o:spid="_x0000_s1" type="#_x0000_t75" style="mso-wrap-distance-left:0.0pt;mso-wrap-distance-top:0.0pt;mso-wrap-distance-right:0.0pt;mso-wrap-distance-bottom:0.0pt;width:481.9pt;height:381.1pt;" stroked="false">
+              <v:shape id="_x0000_i1" o:spid="_x0000_s1" type="#_x0000_t75" style="mso-wrap-distance-left:0.0pt;mso-wrap-distance-top:0.0pt;mso-wrap-distance-right:0.0pt;mso-wrap-distance-bottom:0.0pt;width:481.9pt;height:409.4pt;" stroked="false">
                 <v:path textboxrect="0,0,0,0"/>
                 <v:imagedata r:id="rId10" o:title=""/>
               </v:shape>
@@ -1265,17 +1261,17 @@
           <mc:Choice Requires="wpg">
             <w:drawing>
               <wp:inline xmlns:wp="http://schemas.openxmlformats.org/drawingml/2006/wordprocessingDrawing" distT="0" distB="0" distL="0" distR="0">
-                <wp:extent cx="6120130" cy="2809240"/>
+                <wp:extent cx="6120130" cy="1852773"/>
                 <wp:effectExtent l="0" t="0" r="0" b="0"/>
-                <wp:docPr id="3" name="Image2" descr="" hidden="false"/>
+                <wp:docPr id="3" name="" hidden="0"/>
                 <wp:cNvGraphicFramePr>
-                  <a:graphicFrameLocks xmlns:a="http://schemas.openxmlformats.org/drawingml/2006/main" noChangeAspect="true"/>
+                  <a:graphicFrameLocks xmlns:a="http://schemas.openxmlformats.org/drawingml/2006/main" noChangeAspect="1"/>
                 </wp:cNvGraphicFramePr>
                 <a:graphic xmlns:a="http://schemas.openxmlformats.org/drawingml/2006/main">
                   <a:graphicData uri="http://schemas.openxmlformats.org/drawingml/2006/picture">
                     <pic:pic xmlns:pic="http://schemas.openxmlformats.org/drawingml/2006/picture">
                       <pic:nvPicPr>
-                        <pic:cNvPr id="6" name="Image2" descr="" hidden="0"/>
+                        <pic:cNvPr id="1868246743" name="" hidden="0"/>
                         <pic:cNvPicPr>
                           <a:picLocks noChangeAspect="1"/>
                         </pic:cNvPicPr>
@@ -1288,7 +1284,7 @@
                       <pic:spPr bwMode="auto">
                         <a:xfrm>
                           <a:off x="0" y="0"/>
-                          <a:ext cx="6120130" cy="2809240"/>
+                          <a:ext cx="6120129" cy="1852773"/>
                         </a:xfrm>
                         <a:prstGeom prst="rect">
                           <a:avLst/>
@@ -1318,36 +1314,13 @@
                   <v:f eqn="sum @10 21600 0"/>
                 </v:formulas>
               </v:shapetype>
-              <v:shape id="_x0000_i2" o:spid="_x0000_s2" type="#_x0000_t75" style="mso-wrap-distance-left:0.0pt;mso-wrap-distance-top:0.0pt;mso-wrap-distance-right:0.0pt;mso-wrap-distance-bottom:0.0pt;width:481.9pt;height:221.2pt;" stroked="false">
+              <v:shape id="_x0000_i2" o:spid="_x0000_s2" type="#_x0000_t75" style="mso-wrap-distance-left:0.0pt;mso-wrap-distance-top:0.0pt;mso-wrap-distance-right:0.0pt;mso-wrap-distance-bottom:0.0pt;width:481.9pt;height:145.9pt;" stroked="false">
                 <v:path textboxrect="0,0,0,0"/>
                 <v:imagedata r:id="rId11" o:title=""/>
               </v:shape>
             </w:pict>
           </mc:Fallback>
         </mc:AlternateContent>
-      </w:r>
-      <w:r/>
-    </w:p>
-    <w:p>
-      <w:pPr>
-        <w:pStyle w:val="762"/>
-        <w:shd w:val="nil" w:color="auto"/>
-        <w:rPr>
-          <w:rFonts w:ascii="Noto Serif" w:hAnsi="Noto Serif" w:cs="Noto Serif" w:eastAsia="Noto Serif"/>
-          <w:sz w:val="28"/>
-          <w:szCs w:val="28"/>
-          <w:lang w:val="ru-RU"/>
-        </w:rPr>
-      </w:pPr>
-      <w:r>
-        <w:rPr>
-          <w:rFonts w:ascii="Noto Serif" w:hAnsi="Noto Serif" w:cs="Noto Serif" w:eastAsia="Noto Serif"/>
-          <w:sz w:val="28"/>
-          <w:szCs w:val="28"/>
-          <w:lang w:val="ru-RU"/>
-        </w:rPr>
-      </w:r>
-      <w:r>
         <w:br w:type="page"/>
       </w:r>
       <w:r/>
@@ -1376,8 +1349,7 @@
     </w:p>
     <w:p>
       <w:pPr>
-        <w:pStyle w:val="762"/>
-        <w:shd w:val="nil" w:color="auto"/>
+        <w:jc w:val="left"/>
         <w:rPr>
           <w:rFonts w:ascii="Noto Serif" w:hAnsi="Noto Serif" w:cs="Noto Serif" w:eastAsia="Noto Serif"/>
           <w:sz w:val="28"/>
@@ -1386,21 +1358,27 @@
         </w:rPr>
       </w:pPr>
       <w:r>
+        <w:rPr>
+          <w:rFonts w:ascii="Noto Serif" w:hAnsi="Noto Serif" w:cs="Noto Serif" w:eastAsia="Noto Serif"/>
+          <w:sz w:val="28"/>
+          <w:szCs w:val="28"/>
+          <w:lang w:val="ru-RU"/>
+        </w:rPr>
         <mc:AlternateContent>
           <mc:Choice Requires="wpg">
             <w:drawing>
               <wp:inline xmlns:wp="http://schemas.openxmlformats.org/drawingml/2006/wordprocessingDrawing" distT="0" distB="0" distL="0" distR="0">
-                <wp:extent cx="6120130" cy="1947545"/>
+                <wp:extent cx="6120130" cy="1947314"/>
                 <wp:effectExtent l="0" t="0" r="0" b="0"/>
-                <wp:docPr id="4" name="Image3" descr="" hidden="false"/>
+                <wp:docPr id="4" name="" hidden="0"/>
                 <wp:cNvGraphicFramePr>
-                  <a:graphicFrameLocks xmlns:a="http://schemas.openxmlformats.org/drawingml/2006/main" noChangeAspect="true"/>
+                  <a:graphicFrameLocks xmlns:a="http://schemas.openxmlformats.org/drawingml/2006/main" noChangeAspect="1"/>
                 </wp:cNvGraphicFramePr>
                 <a:graphic xmlns:a="http://schemas.openxmlformats.org/drawingml/2006/main">
                   <a:graphicData uri="http://schemas.openxmlformats.org/drawingml/2006/picture">
                     <pic:pic xmlns:pic="http://schemas.openxmlformats.org/drawingml/2006/picture">
                       <pic:nvPicPr>
-                        <pic:cNvPr id="7" name="Image3" descr="" hidden="0"/>
+                        <pic:cNvPr id="44921244" name="" hidden="0"/>
                         <pic:cNvPicPr>
                           <a:picLocks noChangeAspect="1"/>
                         </pic:cNvPicPr>
@@ -1413,7 +1391,7 @@
                       <pic:spPr bwMode="auto">
                         <a:xfrm>
                           <a:off x="0" y="0"/>
-                          <a:ext cx="6120130" cy="1947545"/>
+                          <a:ext cx="6120129" cy="1947313"/>
                         </a:xfrm>
                         <a:prstGeom prst="rect">
                           <a:avLst/>
@@ -1546,8 +1524,7 @@
     </w:p>
     <w:p>
       <w:pPr>
-        <w:pStyle w:val="762"/>
-        <w:shd w:val="nil" w:color="auto"/>
+        <w:jc w:val="left"/>
         <w:rPr>
           <w:rFonts w:ascii="Noto Serif" w:hAnsi="Noto Serif" w:cs="Noto Serif" w:eastAsia="Noto Serif"/>
           <w:sz w:val="28"/>
@@ -1566,17 +1543,17 @@
           <mc:Choice Requires="wpg">
             <w:drawing>
               <wp:inline xmlns:wp="http://schemas.openxmlformats.org/drawingml/2006/wordprocessingDrawing" distT="0" distB="0" distL="0" distR="0">
-                <wp:extent cx="2709449" cy="6295485"/>
+                <wp:extent cx="4191000" cy="7524750"/>
                 <wp:effectExtent l="0" t="0" r="0" b="0"/>
-                <wp:docPr id="5" name="" hidden="false"/>
+                <wp:docPr id="5" name="" hidden="0"/>
                 <wp:cNvGraphicFramePr>
-                  <a:graphicFrameLocks xmlns:a="http://schemas.openxmlformats.org/drawingml/2006/main" noChangeAspect="true"/>
+                  <a:graphicFrameLocks xmlns:a="http://schemas.openxmlformats.org/drawingml/2006/main" noChangeAspect="1"/>
                 </wp:cNvGraphicFramePr>
                 <a:graphic xmlns:a="http://schemas.openxmlformats.org/drawingml/2006/main">
                   <a:graphicData uri="http://schemas.openxmlformats.org/drawingml/2006/picture">
                     <pic:pic xmlns:pic="http://schemas.openxmlformats.org/drawingml/2006/picture">
                       <pic:nvPicPr>
-                        <pic:cNvPr id="8" name="" hidden="0"/>
+                        <pic:cNvPr id="2044395255" name="" hidden="0"/>
                         <pic:cNvPicPr>
                           <a:picLocks noChangeAspect="1"/>
                         </pic:cNvPicPr>
@@ -1587,9 +1564,9 @@
                         <a:stretch/>
                       </pic:blipFill>
                       <pic:spPr bwMode="auto">
-                        <a:xfrm flipH="0" flipV="0">
+                        <a:xfrm>
                           <a:off x="0" y="0"/>
-                          <a:ext cx="2709448" cy="6295484"/>
+                          <a:ext cx="4190999" cy="7524749"/>
                         </a:xfrm>
                         <a:prstGeom prst="rect">
                           <a:avLst/>
@@ -1619,7 +1596,7 @@
                   <v:f eqn="sum @10 21600 0"/>
                 </v:formulas>
               </v:shapetype>
-              <v:shape id="_x0000_i4" o:spid="_x0000_s4" type="#_x0000_t75" style="mso-wrap-distance-left:0.0pt;mso-wrap-distance-top:0.0pt;mso-wrap-distance-right:0.0pt;mso-wrap-distance-bottom:0.0pt;width:213.3pt;height:495.7pt;" stroked="false">
+              <v:shape id="_x0000_i4" o:spid="_x0000_s4" type="#_x0000_t75" style="mso-wrap-distance-left:0.0pt;mso-wrap-distance-top:0.0pt;mso-wrap-distance-right:0.0pt;mso-wrap-distance-bottom:0.0pt;width:330.0pt;height:592.5pt;" stroked="false">
                 <v:path textboxrect="0,0,0,0"/>
                 <v:imagedata r:id="rId13" o:title=""/>
               </v:shape>
@@ -1657,12 +1634,11 @@
     </w:p>
     <w:p>
       <w:pPr>
-        <w:jc w:val="left"/>
+        <w:shd w:val="nil" w:color="auto"/>
         <w:rPr>
           <w:rFonts w:ascii="Noto Serif" w:hAnsi="Noto Serif" w:cs="Noto Serif" w:eastAsia="Noto Serif"/>
           <w:sz w:val="28"/>
           <w:szCs w:val="28"/>
-          <w:highlight w:val="none"/>
           <w:lang w:val="ru-RU"/>
         </w:rPr>
       </w:pPr>
@@ -1671,24 +1647,23 @@
           <w:rFonts w:ascii="Noto Serif" w:hAnsi="Noto Serif" w:cs="Noto Serif" w:eastAsia="Noto Serif"/>
           <w:sz w:val="28"/>
           <w:szCs w:val="28"/>
-          <w:highlight w:val="none"/>
           <w:lang w:val="ru-RU"/>
         </w:rPr>
         <mc:AlternateContent>
           <mc:Choice Requires="wpg">
             <w:drawing>
               <wp:inline xmlns:wp="http://schemas.openxmlformats.org/drawingml/2006/wordprocessingDrawing" distT="0" distB="0" distL="0" distR="0">
-                <wp:extent cx="6120130" cy="5085152"/>
+                <wp:extent cx="6120130" cy="4781352"/>
                 <wp:effectExtent l="0" t="0" r="0" b="0"/>
-                <wp:docPr id="6" name="" hidden="false"/>
+                <wp:docPr id="6" name="" hidden="0"/>
                 <wp:cNvGraphicFramePr>
-                  <a:graphicFrameLocks xmlns:a="http://schemas.openxmlformats.org/drawingml/2006/main" noChangeAspect="true"/>
+                  <a:graphicFrameLocks xmlns:a="http://schemas.openxmlformats.org/drawingml/2006/main" noChangeAspect="1"/>
                 </wp:cNvGraphicFramePr>
                 <a:graphic xmlns:a="http://schemas.openxmlformats.org/drawingml/2006/main">
                   <a:graphicData uri="http://schemas.openxmlformats.org/drawingml/2006/picture">
                     <pic:pic xmlns:pic="http://schemas.openxmlformats.org/drawingml/2006/picture">
                       <pic:nvPicPr>
-                        <pic:cNvPr id="9" name="" hidden="0"/>
+                        <pic:cNvPr id="1707447159" name="" hidden="0"/>
                         <pic:cNvPicPr>
                           <a:picLocks noChangeAspect="1"/>
                         </pic:cNvPicPr>
@@ -1701,7 +1676,7 @@
                       <pic:spPr bwMode="auto">
                         <a:xfrm>
                           <a:off x="0" y="0"/>
-                          <a:ext cx="6120129" cy="5085151"/>
+                          <a:ext cx="6120129" cy="4781351"/>
                         </a:xfrm>
                         <a:prstGeom prst="rect">
                           <a:avLst/>
@@ -1731,42 +1706,13 @@
                   <v:f eqn="sum @10 21600 0"/>
                 </v:formulas>
               </v:shapetype>
-              <v:shape id="_x0000_i5" o:spid="_x0000_s5" type="#_x0000_t75" style="mso-wrap-distance-left:0.0pt;mso-wrap-distance-top:0.0pt;mso-wrap-distance-right:0.0pt;mso-wrap-distance-bottom:0.0pt;width:481.9pt;height:400.4pt;" stroked="false">
+              <v:shape id="_x0000_i5" o:spid="_x0000_s5" type="#_x0000_t75" style="mso-wrap-distance-left:0.0pt;mso-wrap-distance-top:0.0pt;mso-wrap-distance-right:0.0pt;mso-wrap-distance-bottom:0.0pt;width:481.9pt;height:376.5pt;" stroked="false">
                 <v:path textboxrect="0,0,0,0"/>
                 <v:imagedata r:id="rId14" o:title=""/>
               </v:shape>
             </w:pict>
           </mc:Fallback>
         </mc:AlternateContent>
-      </w:r>
-      <w:r>
-        <w:rPr>
-          <w:rFonts w:ascii="Noto Serif" w:hAnsi="Noto Serif" w:cs="Noto Serif" w:eastAsia="Noto Serif"/>
-          <w:sz w:val="28"/>
-          <w:szCs w:val="28"/>
-          <w:highlight w:val="none"/>
-          <w:lang w:val="ru-RU"/>
-        </w:rPr>
-      </w:r>
-      <w:r/>
-    </w:p>
-    <w:p>
-      <w:pPr>
-        <w:shd w:val="nil" w:color="auto"/>
-        <w:rPr>
-          <w:rFonts w:ascii="Noto Serif" w:hAnsi="Noto Serif" w:cs="Noto Serif" w:eastAsia="Noto Serif"/>
-          <w:sz w:val="28"/>
-          <w:szCs w:val="28"/>
-          <w:lang w:val="ru-RU"/>
-        </w:rPr>
-      </w:pPr>
-      <w:r>
-        <w:rPr>
-          <w:rFonts w:ascii="Noto Serif" w:hAnsi="Noto Serif" w:cs="Noto Serif" w:eastAsia="Noto Serif"/>
-          <w:sz w:val="28"/>
-          <w:szCs w:val="28"/>
-          <w:lang w:val="ru-RU"/>
-        </w:rPr>
         <w:br w:type="page"/>
       </w:r>
       <w:r>
@@ -1787,6 +1733,7 @@
           <w:rFonts w:ascii="Noto Serif" w:hAnsi="Noto Serif" w:cs="Noto Serif" w:eastAsia="Noto Serif"/>
           <w:sz w:val="28"/>
           <w:szCs w:val="28"/>
+          <w:highlight w:val="none"/>
           <w:lang w:val="ru-RU"/>
         </w:rPr>
       </w:pPr>
@@ -1800,12 +1747,12 @@
         <w:t xml:space="preserve">Результат работы программы:</w:t>
       </w:r>
       <w:r/>
+      <w:r/>
+      <w:r/>
     </w:p>
     <w:p>
       <w:pPr>
-        <w:pStyle w:val="762"/>
         <w:jc w:val="left"/>
-        <w:spacing w:after="200" w:before="0"/>
         <w:rPr>
           <w:rFonts w:ascii="Noto Serif" w:hAnsi="Noto Serif" w:cs="Noto Serif" w:eastAsia="Noto Serif"/>
           <w:sz w:val="28"/>
@@ -1814,21 +1761,28 @@
         </w:rPr>
       </w:pPr>
       <w:r>
+        <w:rPr>
+          <w:rFonts w:ascii="Noto Serif" w:hAnsi="Noto Serif" w:cs="Noto Serif" w:eastAsia="Noto Serif"/>
+          <w:sz w:val="28"/>
+          <w:szCs w:val="28"/>
+          <w:highlight w:val="none"/>
+          <w:lang w:val="ru-RU"/>
+        </w:rPr>
         <mc:AlternateContent>
           <mc:Choice Requires="wpg">
             <w:drawing>
               <wp:inline xmlns:wp="http://schemas.openxmlformats.org/drawingml/2006/wordprocessingDrawing" distT="0" distB="0" distL="0" distR="0">
                 <wp:extent cx="6120130" cy="4643648"/>
                 <wp:effectExtent l="0" t="0" r="0" b="0"/>
-                <wp:docPr id="7" name="" hidden="false"/>
+                <wp:docPr id="7" name="" hidden="0"/>
                 <wp:cNvGraphicFramePr>
-                  <a:graphicFrameLocks xmlns:a="http://schemas.openxmlformats.org/drawingml/2006/main" noChangeAspect="true"/>
+                  <a:graphicFrameLocks xmlns:a="http://schemas.openxmlformats.org/drawingml/2006/main" noChangeAspect="1"/>
                 </wp:cNvGraphicFramePr>
                 <a:graphic xmlns:a="http://schemas.openxmlformats.org/drawingml/2006/main">
                   <a:graphicData uri="http://schemas.openxmlformats.org/drawingml/2006/picture">
                     <pic:pic xmlns:pic="http://schemas.openxmlformats.org/drawingml/2006/picture">
                       <pic:nvPicPr>
-                        <pic:cNvPr id="10" name="" hidden="0"/>
+                        <pic:cNvPr id="320051101" name="" hidden="0"/>
                         <pic:cNvPicPr>
                           <a:picLocks noChangeAspect="1"/>
                         </pic:cNvPicPr>
@@ -1879,7 +1833,15 @@
           </mc:Fallback>
         </mc:AlternateContent>
       </w:r>
-      <w:r/>
+      <w:r>
+        <w:rPr>
+          <w:rFonts w:ascii="Noto Serif" w:hAnsi="Noto Serif" w:cs="Noto Serif" w:eastAsia="Noto Serif"/>
+          <w:sz w:val="28"/>
+          <w:szCs w:val="28"/>
+          <w:highlight w:val="none"/>
+          <w:lang w:val="ru-RU"/>
+        </w:rPr>
+      </w:r>
     </w:p>
     <w:sectPr>
       <w:footnotePr/>
@@ -2175,12 +2137,12 @@
     </w:tblPr>
     <w:tblStylePr w:type="band1Horz">
       <w:tcPr>
-        <w:shd w:val="clear" w:color="FFFFFF" w:themeColor="text1" w:themeTint="0D"/>
+        <w:shd w:val="clear" w:color="FFFFFF" w:themeFill="text1" w:themeFillTint="0D" w:themeColor="text1" w:themeTint="0D"/>
       </w:tcPr>
     </w:tblStylePr>
     <w:tblStylePr w:type="band1Vert">
       <w:tcPr>
-        <w:shd w:val="clear" w:color="FFFFFF" w:themeColor="text1" w:themeTint="0D"/>
+        <w:shd w:val="clear" w:color="FFFFFF" w:themeFill="text1" w:themeFillTint="0D" w:themeColor="text1" w:themeTint="0D"/>
       </w:tcPr>
     </w:tblStylePr>
     <w:tblStylePr w:type="firstCol">
@@ -2318,7 +2280,7 @@
         <w:sz w:val="22"/>
       </w:rPr>
       <w:tcPr>
-        <w:shd w:val="clear" w:color="FFFFFF" w:themeColor="text1" w:themeTint="0D"/>
+        <w:shd w:val="clear" w:color="FFFFFF" w:themeFill="text1" w:themeFillTint="0D" w:themeColor="text1" w:themeTint="0D"/>
       </w:tcPr>
     </w:tblStylePr>
     <w:tblStylePr w:type="band1Vert">
@@ -2328,7 +2290,7 @@
         <w:sz w:val="22"/>
       </w:rPr>
       <w:tcPr>
-        <w:shd w:val="clear" w:color="FFFFFF" w:themeColor="text1" w:themeTint="0D"/>
+        <w:shd w:val="clear" w:color="FFFFFF" w:themeFill="text1" w:themeFillTint="0D" w:themeColor="text1" w:themeTint="0D"/>
       </w:tcPr>
     </w:tblStylePr>
     <w:tblStylePr w:type="firstCol">
@@ -2394,7 +2356,7 @@
         <w:sz w:val="22"/>
       </w:rPr>
       <w:tcPr>
-        <w:shd w:val="clear" w:color="FFFFFF" w:themeColor="text1" w:themeTint="0D"/>
+        <w:shd w:val="clear" w:color="FFFFFF" w:themeFill="text1" w:themeFillTint="0D" w:themeColor="text1" w:themeTint="0D"/>
       </w:tcPr>
     </w:tblStylePr>
     <w:tblStylePr w:type="band1Vert">
@@ -2404,7 +2366,7 @@
         <w:sz w:val="22"/>
       </w:rPr>
       <w:tcPr>
-        <w:shd w:val="clear" w:color="FFFFFF" w:themeColor="text1" w:themeTint="0D"/>
+        <w:shd w:val="clear" w:color="FFFFFF" w:themeFill="text1" w:themeFillTint="0D" w:themeColor="text1" w:themeTint="0D"/>
       </w:tcPr>
     </w:tblStylePr>
     <w:tblStylePr w:type="firstCol">
@@ -2450,7 +2412,7 @@
         <w:sz w:val="22"/>
       </w:rPr>
       <w:tcPr>
-        <w:shd w:val="clear" w:color="FFFFFF" w:themeColor="text1" w:themeTint="0D"/>
+        <w:shd w:val="clear" w:color="FFFFFF" w:themeFill="text1" w:themeFillTint="0D" w:themeColor="text1" w:themeTint="0D"/>
       </w:tcPr>
     </w:tblStylePr>
     <w:tblStylePr w:type="band1Vert">
@@ -2460,7 +2422,7 @@
         <w:sz w:val="22"/>
       </w:rPr>
       <w:tcPr>
-        <w:shd w:val="clear" w:color="FFFFFF" w:themeColor="text1" w:themeTint="0D"/>
+        <w:shd w:val="clear" w:color="FFFFFF" w:themeFill="text1" w:themeFillTint="0D" w:themeColor="text1" w:themeTint="0D"/>
       </w:tcPr>
     </w:tblStylePr>
     <w:tblStylePr w:type="firstCol">
@@ -2990,7 +2952,7 @@
         <w:sz w:val="22"/>
       </w:rPr>
       <w:tcPr>
-        <w:shd w:val="clear" w:color="FFFFFF" w:themeColor="text1" w:themeTint="34"/>
+        <w:shd w:val="clear" w:color="FFFFFF" w:themeFill="text1" w:themeFillTint="34" w:themeColor="text1" w:themeTint="34"/>
       </w:tcPr>
     </w:tblStylePr>
     <w:tblStylePr w:type="band1Vert">
@@ -3000,7 +2962,7 @@
         <w:sz w:val="22"/>
       </w:rPr>
       <w:tcPr>
-        <w:shd w:val="clear" w:color="FFFFFF" w:themeColor="text1" w:themeTint="34"/>
+        <w:shd w:val="clear" w:color="FFFFFF" w:themeFill="text1" w:themeFillTint="34" w:themeColor="text1" w:themeTint="34"/>
       </w:tcPr>
     </w:tblStylePr>
     <w:tblStylePr w:type="firstCol">
@@ -3069,7 +3031,7 @@
         <w:sz w:val="22"/>
       </w:rPr>
       <w:tcPr>
-        <w:shd w:val="clear" w:color="FFFFFF" w:themeColor="accent1" w:themeTint="34"/>
+        <w:shd w:val="clear" w:color="FFFFFF" w:themeFill="accent1" w:themeFillTint="34" w:themeColor="accent1" w:themeTint="34"/>
       </w:tcPr>
     </w:tblStylePr>
     <w:tblStylePr w:type="band1Vert">
@@ -3079,7 +3041,7 @@
         <w:sz w:val="22"/>
       </w:rPr>
       <w:tcPr>
-        <w:shd w:val="clear" w:color="FFFFFF" w:themeColor="accent1" w:themeTint="34"/>
+        <w:shd w:val="clear" w:color="FFFFFF" w:themeFill="accent1" w:themeFillTint="34" w:themeColor="accent1" w:themeTint="34"/>
       </w:tcPr>
     </w:tblStylePr>
     <w:tblStylePr w:type="firstCol">
@@ -3148,7 +3110,7 @@
         <w:sz w:val="22"/>
       </w:rPr>
       <w:tcPr>
-        <w:shd w:val="clear" w:color="FFFFFF" w:themeColor="accent2" w:themeTint="32"/>
+        <w:shd w:val="clear" w:color="FFFFFF" w:themeFill="accent2" w:themeFillTint="32" w:themeColor="accent2" w:themeTint="32"/>
       </w:tcPr>
     </w:tblStylePr>
     <w:tblStylePr w:type="band1Vert">
@@ -3158,7 +3120,7 @@
         <w:sz w:val="22"/>
       </w:rPr>
       <w:tcPr>
-        <w:shd w:val="clear" w:color="FFFFFF" w:themeColor="accent2" w:themeTint="32"/>
+        <w:shd w:val="clear" w:color="FFFFFF" w:themeFill="accent2" w:themeFillTint="32" w:themeColor="accent2" w:themeTint="32"/>
       </w:tcPr>
     </w:tblStylePr>
     <w:tblStylePr w:type="firstCol">
@@ -3227,7 +3189,7 @@
         <w:sz w:val="22"/>
       </w:rPr>
       <w:tcPr>
-        <w:shd w:val="clear" w:color="FFFFFF" w:themeColor="accent3" w:themeTint="34"/>
+        <w:shd w:val="clear" w:color="FFFFFF" w:themeFill="accent3" w:themeFillTint="34" w:themeColor="accent3" w:themeTint="34"/>
       </w:tcPr>
     </w:tblStylePr>
     <w:tblStylePr w:type="band1Vert">
@@ -3237,7 +3199,7 @@
         <w:sz w:val="22"/>
       </w:rPr>
       <w:tcPr>
-        <w:shd w:val="clear" w:color="FFFFFF" w:themeColor="accent3" w:themeTint="34"/>
+        <w:shd w:val="clear" w:color="FFFFFF" w:themeFill="accent3" w:themeFillTint="34" w:themeColor="accent3" w:themeTint="34"/>
       </w:tcPr>
     </w:tblStylePr>
     <w:tblStylePr w:type="firstCol">
@@ -3306,7 +3268,7 @@
         <w:sz w:val="22"/>
       </w:rPr>
       <w:tcPr>
-        <w:shd w:val="clear" w:color="FFFFFF" w:themeColor="accent4" w:themeTint="34"/>
+        <w:shd w:val="clear" w:color="FFFFFF" w:themeFill="accent4" w:themeFillTint="34" w:themeColor="accent4" w:themeTint="34"/>
       </w:tcPr>
     </w:tblStylePr>
     <w:tblStylePr w:type="band1Vert">
@@ -3316,7 +3278,7 @@
         <w:sz w:val="22"/>
       </w:rPr>
       <w:tcPr>
-        <w:shd w:val="clear" w:color="FFFFFF" w:themeColor="accent4" w:themeTint="34"/>
+        <w:shd w:val="clear" w:color="FFFFFF" w:themeFill="accent4" w:themeFillTint="34" w:themeColor="accent4" w:themeTint="34"/>
       </w:tcPr>
     </w:tblStylePr>
     <w:tblStylePr w:type="firstCol">
@@ -3385,7 +3347,7 @@
         <w:sz w:val="22"/>
       </w:rPr>
       <w:tcPr>
-        <w:shd w:val="clear" w:color="FFFFFF" w:themeColor="accent5" w:themeTint="34"/>
+        <w:shd w:val="clear" w:color="FFFFFF" w:themeFill="accent5" w:themeFillTint="34" w:themeColor="accent5" w:themeTint="34"/>
       </w:tcPr>
     </w:tblStylePr>
     <w:tblStylePr w:type="band1Vert">
@@ -3395,7 +3357,7 @@
         <w:sz w:val="22"/>
       </w:rPr>
       <w:tcPr>
-        <w:shd w:val="clear" w:color="FFFFFF" w:themeColor="accent5" w:themeTint="34"/>
+        <w:shd w:val="clear" w:color="FFFFFF" w:themeFill="accent5" w:themeFillTint="34" w:themeColor="accent5" w:themeTint="34"/>
       </w:tcPr>
     </w:tblStylePr>
     <w:tblStylePr w:type="firstCol">
@@ -3464,7 +3426,7 @@
         <w:sz w:val="22"/>
       </w:rPr>
       <w:tcPr>
-        <w:shd w:val="clear" w:color="FFFFFF" w:themeColor="accent6" w:themeTint="34"/>
+        <w:shd w:val="clear" w:color="FFFFFF" w:themeFill="accent6" w:themeFillTint="34" w:themeColor="accent6" w:themeTint="34"/>
       </w:tcPr>
     </w:tblStylePr>
     <w:tblStylePr w:type="band1Vert">
@@ -3474,7 +3436,7 @@
         <w:sz w:val="22"/>
       </w:rPr>
       <w:tcPr>
-        <w:shd w:val="clear" w:color="FFFFFF" w:themeColor="accent6" w:themeTint="34"/>
+        <w:shd w:val="clear" w:color="FFFFFF" w:themeFill="accent6" w:themeFillTint="34" w:themeColor="accent6" w:themeTint="34"/>
       </w:tcPr>
     </w:tblStylePr>
     <w:tblStylePr w:type="firstCol">
@@ -3543,7 +3505,7 @@
         <w:sz w:val="22"/>
       </w:rPr>
       <w:tcPr>
-        <w:shd w:val="clear" w:color="FFFFFF" w:themeColor="text1" w:themeTint="34"/>
+        <w:shd w:val="clear" w:color="FFFFFF" w:themeFill="text1" w:themeFillTint="34" w:themeColor="text1" w:themeTint="34"/>
       </w:tcPr>
     </w:tblStylePr>
     <w:tblStylePr w:type="band1Vert">
@@ -3553,7 +3515,7 @@
         <w:sz w:val="22"/>
       </w:rPr>
       <w:tcPr>
-        <w:shd w:val="clear" w:color="FFFFFF" w:themeColor="text1" w:themeTint="34"/>
+        <w:shd w:val="clear" w:color="FFFFFF" w:themeFill="text1" w:themeFillTint="34" w:themeColor="text1" w:themeTint="34"/>
       </w:tcPr>
     </w:tblStylePr>
     <w:tblStylePr w:type="firstCol">
@@ -3643,7 +3605,7 @@
         <w:sz w:val="22"/>
       </w:rPr>
       <w:tcPr>
-        <w:shd w:val="clear" w:color="FFFFFF" w:themeColor="accent1" w:themeTint="34"/>
+        <w:shd w:val="clear" w:color="FFFFFF" w:themeFill="accent1" w:themeFillTint="34" w:themeColor="accent1" w:themeTint="34"/>
       </w:tcPr>
     </w:tblStylePr>
     <w:tblStylePr w:type="band1Vert">
@@ -3653,7 +3615,7 @@
         <w:sz w:val="22"/>
       </w:rPr>
       <w:tcPr>
-        <w:shd w:val="clear" w:color="FFFFFF" w:themeColor="accent1" w:themeTint="34"/>
+        <w:shd w:val="clear" w:color="FFFFFF" w:themeFill="accent1" w:themeFillTint="34" w:themeColor="accent1" w:themeTint="34"/>
       </w:tcPr>
     </w:tblStylePr>
     <w:tblStylePr w:type="firstCol">
@@ -3743,7 +3705,7 @@
         <w:sz w:val="22"/>
       </w:rPr>
       <w:tcPr>
-        <w:shd w:val="clear" w:color="FFFFFF" w:themeColor="accent2" w:themeTint="32"/>
+        <w:shd w:val="clear" w:color="FFFFFF" w:themeFill="accent2" w:themeFillTint="32" w:themeColor="accent2" w:themeTint="32"/>
       </w:tcPr>
     </w:tblStylePr>
     <w:tblStylePr w:type="band1Vert">
@@ -3753,7 +3715,7 @@
         <w:sz w:val="22"/>
       </w:rPr>
       <w:tcPr>
-        <w:shd w:val="clear" w:color="FFFFFF" w:themeColor="accent2" w:themeTint="32"/>
+        <w:shd w:val="clear" w:color="FFFFFF" w:themeFill="accent2" w:themeFillTint="32" w:themeColor="accent2" w:themeTint="32"/>
       </w:tcPr>
     </w:tblStylePr>
     <w:tblStylePr w:type="firstCol">
@@ -3843,7 +3805,7 @@
         <w:sz w:val="22"/>
       </w:rPr>
       <w:tcPr>
-        <w:shd w:val="clear" w:color="FFFFFF" w:themeColor="accent3" w:themeTint="34"/>
+        <w:shd w:val="clear" w:color="FFFFFF" w:themeFill="accent3" w:themeFillTint="34" w:themeColor="accent3" w:themeTint="34"/>
       </w:tcPr>
     </w:tblStylePr>
     <w:tblStylePr w:type="band1Vert">
@@ -3853,7 +3815,7 @@
         <w:sz w:val="22"/>
       </w:rPr>
       <w:tcPr>
-        <w:shd w:val="clear" w:color="FFFFFF" w:themeColor="accent3" w:themeTint="34"/>
+        <w:shd w:val="clear" w:color="FFFFFF" w:themeFill="accent3" w:themeFillTint="34" w:themeColor="accent3" w:themeTint="34"/>
       </w:tcPr>
     </w:tblStylePr>
     <w:tblStylePr w:type="firstCol">
@@ -3943,7 +3905,7 @@
         <w:sz w:val="22"/>
       </w:rPr>
       <w:tcPr>
-        <w:shd w:val="clear" w:color="FFFFFF" w:themeColor="accent4" w:themeTint="34"/>
+        <w:shd w:val="clear" w:color="FFFFFF" w:themeFill="accent4" w:themeFillTint="34" w:themeColor="accent4" w:themeTint="34"/>
       </w:tcPr>
     </w:tblStylePr>
     <w:tblStylePr w:type="band1Vert">
@@ -3953,7 +3915,7 @@
         <w:sz w:val="22"/>
       </w:rPr>
       <w:tcPr>
-        <w:shd w:val="clear" w:color="FFFFFF" w:themeColor="accent4" w:themeTint="34"/>
+        <w:shd w:val="clear" w:color="FFFFFF" w:themeFill="accent4" w:themeFillTint="34" w:themeColor="accent4" w:themeTint="34"/>
       </w:tcPr>
     </w:tblStylePr>
     <w:tblStylePr w:type="firstCol">
@@ -4043,7 +4005,7 @@
         <w:sz w:val="22"/>
       </w:rPr>
       <w:tcPr>
-        <w:shd w:val="clear" w:color="FFFFFF" w:themeColor="accent5" w:themeTint="34"/>
+        <w:shd w:val="clear" w:color="FFFFFF" w:themeFill="accent5" w:themeFillTint="34" w:themeColor="accent5" w:themeTint="34"/>
       </w:tcPr>
     </w:tblStylePr>
     <w:tblStylePr w:type="band1Vert">
@@ -4053,7 +4015,7 @@
         <w:sz w:val="22"/>
       </w:rPr>
       <w:tcPr>
-        <w:shd w:val="clear" w:color="FFFFFF" w:themeColor="accent5" w:themeTint="34"/>
+        <w:shd w:val="clear" w:color="FFFFFF" w:themeFill="accent5" w:themeFillTint="34" w:themeColor="accent5" w:themeTint="34"/>
       </w:tcPr>
     </w:tblStylePr>
     <w:tblStylePr w:type="firstCol">
@@ -4143,7 +4105,7 @@
         <w:sz w:val="22"/>
       </w:rPr>
       <w:tcPr>
-        <w:shd w:val="clear" w:color="FFFFFF" w:themeColor="accent6" w:themeTint="34"/>
+        <w:shd w:val="clear" w:color="FFFFFF" w:themeFill="accent6" w:themeFillTint="34" w:themeColor="accent6" w:themeTint="34"/>
       </w:tcPr>
     </w:tblStylePr>
     <w:tblStylePr w:type="band1Vert">
@@ -4153,7 +4115,7 @@
         <w:sz w:val="22"/>
       </w:rPr>
       <w:tcPr>
-        <w:shd w:val="clear" w:color="FFFFFF" w:themeColor="accent6" w:themeTint="34"/>
+        <w:shd w:val="clear" w:color="FFFFFF" w:themeFill="accent6" w:themeFillTint="34" w:themeColor="accent6" w:themeTint="34"/>
       </w:tcPr>
     </w:tblStylePr>
     <w:tblStylePr w:type="firstCol">
@@ -4246,7 +4208,7 @@
         <w:sz w:val="22"/>
       </w:rPr>
       <w:tcPr>
-        <w:shd w:val="clear" w:color="FFFFFF" w:themeColor="text1" w:themeTint="34"/>
+        <w:shd w:val="clear" w:color="FFFFFF" w:themeFill="text1" w:themeFillTint="34" w:themeColor="text1" w:themeTint="34"/>
       </w:tcPr>
     </w:tblStylePr>
     <w:tblStylePr w:type="band1Vert">
@@ -4256,7 +4218,7 @@
         <w:sz w:val="22"/>
       </w:rPr>
       <w:tcPr>
-        <w:shd w:val="clear" w:color="FFFFFF" w:themeColor="text1" w:themeTint="34"/>
+        <w:shd w:val="clear" w:color="FFFFFF" w:themeFill="text1" w:themeFillTint="34" w:themeColor="text1" w:themeTint="34"/>
       </w:tcPr>
     </w:tblStylePr>
     <w:tblStylePr w:type="firstCol">
@@ -4273,7 +4235,7 @@
         <w:sz w:val="22"/>
       </w:rPr>
       <w:tcPr>
-        <w:shd w:val="clear" w:color="FFFFFF" w:themeColor="text1"/>
+        <w:shd w:val="clear" w:color="FFFFFF" w:themeFill="text1" w:themeColor="text1"/>
         <w:tcBorders>
           <w:left w:val="single" w:color="000000" w:sz="4" w:space="0" w:themeColor="text1"/>
           <w:top w:val="single" w:color="000000" w:sz="4" w:space="0" w:themeColor="text1"/>
@@ -4326,7 +4288,7 @@
         <w:sz w:val="22"/>
       </w:rPr>
       <w:tcPr>
-        <w:shd w:val="clear" w:color="FFFFFF" w:themeColor="accent1" w:themeTint="32"/>
+        <w:shd w:val="clear" w:color="FFFFFF" w:themeFill="accent1" w:themeFillTint="32" w:themeColor="accent1" w:themeTint="32"/>
       </w:tcPr>
     </w:tblStylePr>
     <w:tblStylePr w:type="band1Vert">
@@ -4336,7 +4298,7 @@
         <w:sz w:val="22"/>
       </w:rPr>
       <w:tcPr>
-        <w:shd w:val="clear" w:color="FFFFFF" w:themeColor="accent1" w:themeTint="32"/>
+        <w:shd w:val="clear" w:color="FFFFFF" w:themeFill="accent1" w:themeFillTint="32" w:themeColor="accent1" w:themeTint="32"/>
       </w:tcPr>
     </w:tblStylePr>
     <w:tblStylePr w:type="firstCol">
@@ -4353,7 +4315,7 @@
         <w:sz w:val="22"/>
       </w:rPr>
       <w:tcPr>
-        <w:shd w:val="clear" w:color="FFFFFF" w:themeColor="accent1" w:themeTint="EA"/>
+        <w:shd w:val="clear" w:color="FFFFFF" w:themeFill="accent1" w:themeFillTint="EA" w:themeColor="accent1" w:themeTint="EA"/>
         <w:tcBorders>
           <w:left w:val="single" w:color="000000" w:sz="4" w:space="0" w:themeColor="accent1" w:themeTint="EA"/>
           <w:top w:val="single" w:color="000000" w:sz="4" w:space="0" w:themeColor="accent1" w:themeTint="EA"/>
@@ -4406,7 +4368,7 @@
         <w:sz w:val="22"/>
       </w:rPr>
       <w:tcPr>
-        <w:shd w:val="clear" w:color="FFFFFF" w:themeColor="accent2" w:themeTint="32"/>
+        <w:shd w:val="clear" w:color="FFFFFF" w:themeFill="accent2" w:themeFillTint="32" w:themeColor="accent2" w:themeTint="32"/>
       </w:tcPr>
     </w:tblStylePr>
     <w:tblStylePr w:type="band1Vert">
@@ -4416,7 +4378,7 @@
         <w:sz w:val="22"/>
       </w:rPr>
       <w:tcPr>
-        <w:shd w:val="clear" w:color="FFFFFF" w:themeColor="accent2" w:themeTint="32"/>
+        <w:shd w:val="clear" w:color="FFFFFF" w:themeFill="accent2" w:themeFillTint="32" w:themeColor="accent2" w:themeTint="32"/>
       </w:tcPr>
     </w:tblStylePr>
     <w:tblStylePr w:type="firstCol">
@@ -4433,7 +4395,7 @@
         <w:sz w:val="22"/>
       </w:rPr>
       <w:tcPr>
-        <w:shd w:val="clear" w:color="FFFFFF" w:themeColor="accent2" w:themeTint="97"/>
+        <w:shd w:val="clear" w:color="FFFFFF" w:themeFill="accent2" w:themeFillTint="97" w:themeColor="accent2" w:themeTint="97"/>
         <w:tcBorders>
           <w:left w:val="single" w:color="000000" w:sz="4" w:space="0" w:themeColor="accent2" w:themeTint="97"/>
           <w:top w:val="single" w:color="000000" w:sz="4" w:space="0" w:themeColor="accent2" w:themeTint="97"/>
@@ -4486,7 +4448,7 @@
         <w:sz w:val="22"/>
       </w:rPr>
       <w:tcPr>
-        <w:shd w:val="clear" w:color="FFFFFF" w:themeColor="accent3" w:themeTint="34"/>
+        <w:shd w:val="clear" w:color="FFFFFF" w:themeFill="accent3" w:themeFillTint="34" w:themeColor="accent3" w:themeTint="34"/>
       </w:tcPr>
     </w:tblStylePr>
     <w:tblStylePr w:type="band1Vert">
@@ -4496,7 +4458,7 @@
         <w:sz w:val="22"/>
       </w:rPr>
       <w:tcPr>
-        <w:shd w:val="clear" w:color="FFFFFF" w:themeColor="accent3" w:themeTint="34"/>
+        <w:shd w:val="clear" w:color="FFFFFF" w:themeFill="accent3" w:themeFillTint="34" w:themeColor="accent3" w:themeTint="34"/>
       </w:tcPr>
     </w:tblStylePr>
     <w:tblStylePr w:type="firstCol">
@@ -4513,7 +4475,7 @@
         <w:sz w:val="22"/>
       </w:rPr>
       <w:tcPr>
-        <w:shd w:val="clear" w:color="FFFFFF" w:themeColor="accent3" w:themeTint="FE"/>
+        <w:shd w:val="clear" w:color="FFFFFF" w:themeFill="accent3" w:themeFillTint="FE" w:themeColor="accent3" w:themeTint="FE"/>
         <w:tcBorders>
           <w:left w:val="single" w:color="000000" w:sz="4" w:space="0" w:themeColor="accent3" w:themeTint="FE"/>
           <w:top w:val="single" w:color="000000" w:sz="4" w:space="0" w:themeColor="accent3" w:themeTint="FE"/>
@@ -4566,7 +4528,7 @@
         <w:sz w:val="22"/>
       </w:rPr>
       <w:tcPr>
-        <w:shd w:val="clear" w:color="FFFFFF" w:themeColor="accent4" w:themeTint="34"/>
+        <w:shd w:val="clear" w:color="FFFFFF" w:themeFill="accent4" w:themeFillTint="34" w:themeColor="accent4" w:themeTint="34"/>
       </w:tcPr>
     </w:tblStylePr>
     <w:tblStylePr w:type="band1Vert">
@@ -4576,7 +4538,7 @@
         <w:sz w:val="22"/>
       </w:rPr>
       <w:tcPr>
-        <w:shd w:val="clear" w:color="FFFFFF" w:themeColor="accent4" w:themeTint="34"/>
+        <w:shd w:val="clear" w:color="FFFFFF" w:themeFill="accent4" w:themeFillTint="34" w:themeColor="accent4" w:themeTint="34"/>
       </w:tcPr>
     </w:tblStylePr>
     <w:tblStylePr w:type="firstCol">
@@ -4593,7 +4555,7 @@
         <w:sz w:val="22"/>
       </w:rPr>
       <w:tcPr>
-        <w:shd w:val="clear" w:color="FFFFFF" w:themeColor="accent4" w:themeTint="9A"/>
+        <w:shd w:val="clear" w:color="FFFFFF" w:themeFill="accent4" w:themeFillTint="9A" w:themeColor="accent4" w:themeTint="9A"/>
         <w:tcBorders>
           <w:left w:val="single" w:color="000000" w:sz="4" w:space="0" w:themeColor="accent4" w:themeTint="9A"/>
           <w:top w:val="single" w:color="000000" w:sz="4" w:space="0" w:themeColor="accent4" w:themeTint="9A"/>
@@ -4646,7 +4608,7 @@
         <w:sz w:val="22"/>
       </w:rPr>
       <w:tcPr>
-        <w:shd w:val="clear" w:color="FFFFFF" w:themeColor="accent5" w:themeTint="34"/>
+        <w:shd w:val="clear" w:color="FFFFFF" w:themeFill="accent5" w:themeFillTint="34" w:themeColor="accent5" w:themeTint="34"/>
       </w:tcPr>
     </w:tblStylePr>
     <w:tblStylePr w:type="band1Vert">
@@ -4656,7 +4618,7 @@
         <w:sz w:val="22"/>
       </w:rPr>
       <w:tcPr>
-        <w:shd w:val="clear" w:color="FFFFFF" w:themeColor="accent5" w:themeTint="34"/>
+        <w:shd w:val="clear" w:color="FFFFFF" w:themeFill="accent5" w:themeFillTint="34" w:themeColor="accent5" w:themeTint="34"/>
       </w:tcPr>
     </w:tblStylePr>
     <w:tblStylePr w:type="firstCol">
@@ -4673,7 +4635,7 @@
         <w:sz w:val="22"/>
       </w:rPr>
       <w:tcPr>
-        <w:shd w:val="clear" w:color="FFFFFF" w:themeColor="accent5"/>
+        <w:shd w:val="clear" w:color="FFFFFF" w:themeFill="accent5" w:themeColor="accent5"/>
         <w:tcBorders>
           <w:left w:val="single" w:color="000000" w:sz="4" w:space="0" w:themeColor="accent5"/>
           <w:top w:val="single" w:color="000000" w:sz="4" w:space="0" w:themeColor="accent5"/>
@@ -4726,7 +4688,7 @@
         <w:sz w:val="22"/>
       </w:rPr>
       <w:tcPr>
-        <w:shd w:val="clear" w:color="FFFFFF" w:themeColor="accent6" w:themeTint="34"/>
+        <w:shd w:val="clear" w:color="FFFFFF" w:themeFill="accent6" w:themeFillTint="34" w:themeColor="accent6" w:themeTint="34"/>
       </w:tcPr>
     </w:tblStylePr>
     <w:tblStylePr w:type="band1Vert">
@@ -4736,7 +4698,7 @@
         <w:sz w:val="22"/>
       </w:rPr>
       <w:tcPr>
-        <w:shd w:val="clear" w:color="FFFFFF" w:themeColor="accent6" w:themeTint="34"/>
+        <w:shd w:val="clear" w:color="FFFFFF" w:themeFill="accent6" w:themeFillTint="34" w:themeColor="accent6" w:themeTint="34"/>
       </w:tcPr>
     </w:tblStylePr>
     <w:tblStylePr w:type="firstCol">
@@ -4753,7 +4715,7 @@
         <w:sz w:val="22"/>
       </w:rPr>
       <w:tcPr>
-        <w:shd w:val="clear" w:color="FFFFFF" w:themeColor="accent6"/>
+        <w:shd w:val="clear" w:color="FFFFFF" w:themeFill="accent6" w:themeColor="accent6"/>
         <w:tcBorders>
           <w:left w:val="single" w:color="000000" w:sz="4" w:space="0" w:themeColor="accent6"/>
           <w:top w:val="single" w:color="000000" w:sz="4" w:space="0" w:themeColor="accent6"/>
@@ -4798,16 +4760,16 @@
         <w:insideV w:val="single" w:color="000000" w:sz="4" w:space="0" w:themeColor="light1"/>
         <w:insideH w:val="single" w:color="000000" w:sz="4" w:space="0" w:themeColor="light1"/>
       </w:tblBorders>
-      <w:shd w:val="clear" w:color="FFFFFF" w:themeColor="text1" w:themeTint="40"/>
+      <w:shd w:val="clear" w:color="FFFFFF" w:themeFill="text1" w:themeFillTint="40" w:themeColor="text1" w:themeTint="40"/>
     </w:tblPr>
     <w:tblStylePr w:type="band1Horz">
       <w:tcPr>
-        <w:shd w:val="clear" w:color="FFFFFF" w:themeColor="text1" w:themeTint="75"/>
+        <w:shd w:val="clear" w:color="FFFFFF" w:themeFill="text1" w:themeFillTint="75" w:themeColor="text1" w:themeTint="75"/>
       </w:tcPr>
     </w:tblStylePr>
     <w:tblStylePr w:type="band1Vert">
       <w:tcPr>
-        <w:shd w:val="clear" w:color="FFFFFF" w:themeColor="text1" w:themeTint="75"/>
+        <w:shd w:val="clear" w:color="FFFFFF" w:themeFill="text1" w:themeFillTint="75" w:themeColor="text1" w:themeTint="75"/>
       </w:tcPr>
     </w:tblStylePr>
     <w:tblStylePr w:type="firstCol">
@@ -4818,7 +4780,7 @@
         <w:sz w:val="22"/>
       </w:rPr>
       <w:tcPr>
-        <w:shd w:val="clear" w:color="FFFFFF" w:themeColor="text1"/>
+        <w:shd w:val="clear" w:color="FFFFFF" w:themeFill="text1" w:themeColor="text1"/>
       </w:tcPr>
     </w:tblStylePr>
     <w:tblStylePr w:type="firstRow">
@@ -4829,7 +4791,7 @@
         <w:sz w:val="22"/>
       </w:rPr>
       <w:tcPr>
-        <w:shd w:val="clear" w:color="FFFFFF" w:themeColor="text1"/>
+        <w:shd w:val="clear" w:color="FFFFFF" w:themeFill="text1" w:themeColor="text1"/>
       </w:tcPr>
     </w:tblStylePr>
     <w:tblStylePr w:type="lastCol">
@@ -4840,7 +4802,7 @@
         <w:sz w:val="22"/>
       </w:rPr>
       <w:tcPr>
-        <w:shd w:val="clear" w:color="FFFFFF" w:themeColor="text1"/>
+        <w:shd w:val="clear" w:color="FFFFFF" w:themeFill="text1" w:themeColor="text1"/>
       </w:tcPr>
     </w:tblStylePr>
     <w:tblStylePr w:type="lastRow">
@@ -4851,7 +4813,7 @@
         <w:sz w:val="22"/>
       </w:rPr>
       <w:tcPr>
-        <w:shd w:val="clear" w:color="FFFFFF" w:themeColor="text1"/>
+        <w:shd w:val="clear" w:color="FFFFFF" w:themeFill="text1" w:themeColor="text1"/>
         <w:tcBorders>
           <w:top w:val="single" w:color="000000" w:sz="4" w:space="0" w:themeColor="light1"/>
         </w:tcBorders>
@@ -4876,16 +4838,16 @@
         <w:insideV w:val="single" w:color="000000" w:sz="4" w:space="0" w:themeColor="light1"/>
         <w:insideH w:val="single" w:color="000000" w:sz="4" w:space="0" w:themeColor="light1"/>
       </w:tblBorders>
-      <w:shd w:val="clear" w:color="FFFFFF" w:themeColor="accent1" w:themeTint="34"/>
+      <w:shd w:val="clear" w:color="FFFFFF" w:themeFill="accent1" w:themeFillTint="34" w:themeColor="accent1" w:themeTint="34"/>
     </w:tblPr>
     <w:tblStylePr w:type="band1Horz">
       <w:tcPr>
-        <w:shd w:val="clear" w:color="FFFFFF" w:themeColor="accent1" w:themeTint="75"/>
+        <w:shd w:val="clear" w:color="FFFFFF" w:themeFill="accent1" w:themeFillTint="75" w:themeColor="accent1" w:themeTint="75"/>
       </w:tcPr>
     </w:tblStylePr>
     <w:tblStylePr w:type="band1Vert">
       <w:tcPr>
-        <w:shd w:val="clear" w:color="FFFFFF" w:themeColor="accent1" w:themeTint="75"/>
+        <w:shd w:val="clear" w:color="FFFFFF" w:themeFill="accent1" w:themeFillTint="75" w:themeColor="accent1" w:themeTint="75"/>
       </w:tcPr>
     </w:tblStylePr>
     <w:tblStylePr w:type="firstCol">
@@ -4896,7 +4858,7 @@
         <w:sz w:val="22"/>
       </w:rPr>
       <w:tcPr>
-        <w:shd w:val="clear" w:color="FFFFFF" w:themeColor="accent1"/>
+        <w:shd w:val="clear" w:color="FFFFFF" w:themeFill="accent1" w:themeColor="accent1"/>
       </w:tcPr>
     </w:tblStylePr>
     <w:tblStylePr w:type="firstRow">
@@ -4907,7 +4869,7 @@
         <w:sz w:val="22"/>
       </w:rPr>
       <w:tcPr>
-        <w:shd w:val="clear" w:color="FFFFFF" w:themeColor="accent1"/>
+        <w:shd w:val="clear" w:color="FFFFFF" w:themeFill="accent1" w:themeColor="accent1"/>
       </w:tcPr>
     </w:tblStylePr>
     <w:tblStylePr w:type="lastCol">
@@ -4918,7 +4880,7 @@
         <w:sz w:val="22"/>
       </w:rPr>
       <w:tcPr>
-        <w:shd w:val="clear" w:color="FFFFFF" w:themeColor="accent1"/>
+        <w:shd w:val="clear" w:color="FFFFFF" w:themeFill="accent1" w:themeColor="accent1"/>
       </w:tcPr>
     </w:tblStylePr>
     <w:tblStylePr w:type="lastRow">
@@ -4929,7 +4891,7 @@
         <w:sz w:val="22"/>
       </w:rPr>
       <w:tcPr>
-        <w:shd w:val="clear" w:color="FFFFFF" w:themeColor="accent1"/>
+        <w:shd w:val="clear" w:color="FFFFFF" w:themeFill="accent1" w:themeColor="accent1"/>
         <w:tcBorders>
           <w:top w:val="single" w:color="000000" w:sz="4" w:space="0" w:themeColor="light1"/>
         </w:tcBorders>
@@ -4954,16 +4916,16 @@
         <w:insideV w:val="single" w:color="000000" w:sz="4" w:space="0" w:themeColor="light1"/>
         <w:insideH w:val="single" w:color="000000" w:sz="4" w:space="0" w:themeColor="light1"/>
       </w:tblBorders>
-      <w:shd w:val="clear" w:color="FFFFFF" w:themeColor="accent2" w:themeTint="32"/>
+      <w:shd w:val="clear" w:color="FFFFFF" w:themeFill="accent2" w:themeFillTint="32" w:themeColor="accent2" w:themeTint="32"/>
     </w:tblPr>
     <w:tblStylePr w:type="band1Horz">
       <w:tcPr>
-        <w:shd w:val="clear" w:color="FFFFFF" w:themeColor="accent2" w:themeTint="75"/>
+        <w:shd w:val="clear" w:color="FFFFFF" w:themeFill="accent2" w:themeFillTint="75" w:themeColor="accent2" w:themeTint="75"/>
       </w:tcPr>
     </w:tblStylePr>
     <w:tblStylePr w:type="band1Vert">
       <w:tcPr>
-        <w:shd w:val="clear" w:color="FFFFFF" w:themeColor="accent2" w:themeTint="75"/>
+        <w:shd w:val="clear" w:color="FFFFFF" w:themeFill="accent2" w:themeFillTint="75" w:themeColor="accent2" w:themeTint="75"/>
       </w:tcPr>
     </w:tblStylePr>
     <w:tblStylePr w:type="firstCol">
@@ -4974,7 +4936,7 @@
         <w:sz w:val="22"/>
       </w:rPr>
       <w:tcPr>
-        <w:shd w:val="clear" w:color="FFFFFF" w:themeColor="accent2"/>
+        <w:shd w:val="clear" w:color="FFFFFF" w:themeFill="accent2" w:themeColor="accent2"/>
       </w:tcPr>
     </w:tblStylePr>
     <w:tblStylePr w:type="firstRow">
@@ -4985,7 +4947,7 @@
         <w:sz w:val="22"/>
       </w:rPr>
       <w:tcPr>
-        <w:shd w:val="clear" w:color="FFFFFF" w:themeColor="accent2"/>
+        <w:shd w:val="clear" w:color="FFFFFF" w:themeFill="accent2" w:themeColor="accent2"/>
       </w:tcPr>
     </w:tblStylePr>
     <w:tblStylePr w:type="lastCol">
@@ -4996,7 +4958,7 @@
         <w:sz w:val="22"/>
       </w:rPr>
       <w:tcPr>
-        <w:shd w:val="clear" w:color="FFFFFF" w:themeColor="accent2"/>
+        <w:shd w:val="clear" w:color="FFFFFF" w:themeFill="accent2" w:themeColor="accent2"/>
       </w:tcPr>
     </w:tblStylePr>
     <w:tblStylePr w:type="lastRow">
@@ -5007,7 +4969,7 @@
         <w:sz w:val="22"/>
       </w:rPr>
       <w:tcPr>
-        <w:shd w:val="clear" w:color="FFFFFF" w:themeColor="accent2"/>
+        <w:shd w:val="clear" w:color="FFFFFF" w:themeFill="accent2" w:themeColor="accent2"/>
         <w:tcBorders>
           <w:top w:val="single" w:color="000000" w:sz="4" w:space="0" w:themeColor="light1"/>
         </w:tcBorders>
@@ -5032,16 +4994,16 @@
         <w:insideV w:val="single" w:color="000000" w:sz="4" w:space="0" w:themeColor="light1"/>
         <w:insideH w:val="single" w:color="000000" w:sz="4" w:space="0" w:themeColor="light1"/>
       </w:tblBorders>
-      <w:shd w:val="clear" w:color="FFFFFF" w:themeColor="accent3" w:themeTint="34"/>
+      <w:shd w:val="clear" w:color="FFFFFF" w:themeFill="accent3" w:themeFillTint="34" w:themeColor="accent3" w:themeTint="34"/>
     </w:tblPr>
     <w:tblStylePr w:type="band1Horz">
       <w:tcPr>
-        <w:shd w:val="clear" w:color="FFFFFF" w:themeColor="accent3" w:themeTint="75"/>
+        <w:shd w:val="clear" w:color="FFFFFF" w:themeFill="accent3" w:themeFillTint="75" w:themeColor="accent3" w:themeTint="75"/>
       </w:tcPr>
     </w:tblStylePr>
     <w:tblStylePr w:type="band1Vert">
       <w:tcPr>
-        <w:shd w:val="clear" w:color="FFFFFF" w:themeColor="accent3" w:themeTint="75"/>
+        <w:shd w:val="clear" w:color="FFFFFF" w:themeFill="accent3" w:themeFillTint="75" w:themeColor="accent3" w:themeTint="75"/>
       </w:tcPr>
     </w:tblStylePr>
     <w:tblStylePr w:type="firstCol">
@@ -5052,7 +5014,7 @@
         <w:sz w:val="22"/>
       </w:rPr>
       <w:tcPr>
-        <w:shd w:val="clear" w:color="FFFFFF" w:themeColor="accent3"/>
+        <w:shd w:val="clear" w:color="FFFFFF" w:themeFill="accent3" w:themeColor="accent3"/>
       </w:tcPr>
     </w:tblStylePr>
     <w:tblStylePr w:type="firstRow">
@@ -5063,7 +5025,7 @@
         <w:sz w:val="22"/>
       </w:rPr>
       <w:tcPr>
-        <w:shd w:val="clear" w:color="FFFFFF" w:themeColor="accent3"/>
+        <w:shd w:val="clear" w:color="FFFFFF" w:themeFill="accent3" w:themeColor="accent3"/>
       </w:tcPr>
     </w:tblStylePr>
     <w:tblStylePr w:type="lastCol">
@@ -5074,7 +5036,7 @@
         <w:sz w:val="22"/>
       </w:rPr>
       <w:tcPr>
-        <w:shd w:val="clear" w:color="FFFFFF" w:themeColor="accent3"/>
+        <w:shd w:val="clear" w:color="FFFFFF" w:themeFill="accent3" w:themeColor="accent3"/>
       </w:tcPr>
     </w:tblStylePr>
     <w:tblStylePr w:type="lastRow">
@@ -5085,7 +5047,7 @@
         <w:sz w:val="22"/>
       </w:rPr>
       <w:tcPr>
-        <w:shd w:val="clear" w:color="FFFFFF" w:themeColor="accent3"/>
+        <w:shd w:val="clear" w:color="FFFFFF" w:themeFill="accent3" w:themeColor="accent3"/>
         <w:tcBorders>
           <w:top w:val="single" w:color="000000" w:sz="4" w:space="0" w:themeColor="light1"/>
         </w:tcBorders>
@@ -5110,16 +5072,16 @@
         <w:insideV w:val="single" w:color="000000" w:sz="4" w:space="0" w:themeColor="light1"/>
         <w:insideH w:val="single" w:color="000000" w:sz="4" w:space="0" w:themeColor="light1"/>
       </w:tblBorders>
-      <w:shd w:val="clear" w:color="FFFFFF" w:themeColor="accent4" w:themeTint="34"/>
+      <w:shd w:val="clear" w:color="FFFFFF" w:themeFill="accent4" w:themeFillTint="34" w:themeColor="accent4" w:themeTint="34"/>
     </w:tblPr>
     <w:tblStylePr w:type="band1Horz">
       <w:tcPr>
-        <w:shd w:val="clear" w:color="FFFFFF" w:themeColor="accent4" w:themeTint="75"/>
+        <w:shd w:val="clear" w:color="FFFFFF" w:themeFill="accent4" w:themeFillTint="75" w:themeColor="accent4" w:themeTint="75"/>
       </w:tcPr>
     </w:tblStylePr>
     <w:tblStylePr w:type="band1Vert">
       <w:tcPr>
-        <w:shd w:val="clear" w:color="FFFFFF" w:themeColor="accent4" w:themeTint="75"/>
+        <w:shd w:val="clear" w:color="FFFFFF" w:themeFill="accent4" w:themeFillTint="75" w:themeColor="accent4" w:themeTint="75"/>
       </w:tcPr>
     </w:tblStylePr>
     <w:tblStylePr w:type="firstCol">
@@ -5130,7 +5092,7 @@
         <w:sz w:val="22"/>
       </w:rPr>
       <w:tcPr>
-        <w:shd w:val="clear" w:color="FFFFFF" w:themeColor="accent4"/>
+        <w:shd w:val="clear" w:color="FFFFFF" w:themeFill="accent4" w:themeColor="accent4"/>
       </w:tcPr>
     </w:tblStylePr>
     <w:tblStylePr w:type="firstRow">
@@ -5141,7 +5103,7 @@
         <w:sz w:val="22"/>
       </w:rPr>
       <w:tcPr>
-        <w:shd w:val="clear" w:color="FFFFFF" w:themeColor="accent4"/>
+        <w:shd w:val="clear" w:color="FFFFFF" w:themeFill="accent4" w:themeColor="accent4"/>
       </w:tcPr>
     </w:tblStylePr>
     <w:tblStylePr w:type="lastCol">
@@ -5152,7 +5114,7 @@
         <w:sz w:val="22"/>
       </w:rPr>
       <w:tcPr>
-        <w:shd w:val="clear" w:color="FFFFFF" w:themeColor="accent4"/>
+        <w:shd w:val="clear" w:color="FFFFFF" w:themeFill="accent4" w:themeColor="accent4"/>
       </w:tcPr>
     </w:tblStylePr>
     <w:tblStylePr w:type="lastRow">
@@ -5163,7 +5125,7 @@
         <w:sz w:val="22"/>
       </w:rPr>
       <w:tcPr>
-        <w:shd w:val="clear" w:color="FFFFFF" w:themeColor="accent4"/>
+        <w:shd w:val="clear" w:color="FFFFFF" w:themeFill="accent4" w:themeColor="accent4"/>
         <w:tcBorders>
           <w:top w:val="single" w:color="000000" w:sz="4" w:space="0" w:themeColor="light1"/>
         </w:tcBorders>
@@ -5188,16 +5150,16 @@
         <w:insideV w:val="single" w:color="000000" w:sz="4" w:space="0" w:themeColor="light1"/>
         <w:insideH w:val="single" w:color="000000" w:sz="4" w:space="0" w:themeColor="light1"/>
       </w:tblBorders>
-      <w:shd w:val="clear" w:color="FFFFFF" w:themeColor="accent5" w:themeTint="34"/>
+      <w:shd w:val="clear" w:color="FFFFFF" w:themeFill="accent5" w:themeFillTint="34" w:themeColor="accent5" w:themeTint="34"/>
     </w:tblPr>
     <w:tblStylePr w:type="band1Horz">
       <w:tcPr>
-        <w:shd w:val="clear" w:color="FFFFFF" w:themeColor="accent5" w:themeTint="75"/>
+        <w:shd w:val="clear" w:color="FFFFFF" w:themeFill="accent5" w:themeFillTint="75" w:themeColor="accent5" w:themeTint="75"/>
       </w:tcPr>
     </w:tblStylePr>
     <w:tblStylePr w:type="band1Vert">
       <w:tcPr>
-        <w:shd w:val="clear" w:color="FFFFFF" w:themeColor="accent5" w:themeTint="75"/>
+        <w:shd w:val="clear" w:color="FFFFFF" w:themeFill="accent5" w:themeFillTint="75" w:themeColor="accent5" w:themeTint="75"/>
       </w:tcPr>
     </w:tblStylePr>
     <w:tblStylePr w:type="firstCol">
@@ -5208,7 +5170,7 @@
         <w:sz w:val="22"/>
       </w:rPr>
       <w:tcPr>
-        <w:shd w:val="clear" w:color="FFFFFF" w:themeColor="accent5"/>
+        <w:shd w:val="clear" w:color="FFFFFF" w:themeFill="accent5" w:themeColor="accent5"/>
       </w:tcPr>
     </w:tblStylePr>
     <w:tblStylePr w:type="firstRow">
@@ -5219,7 +5181,7 @@
         <w:sz w:val="22"/>
       </w:rPr>
       <w:tcPr>
-        <w:shd w:val="clear" w:color="FFFFFF" w:themeColor="accent5"/>
+        <w:shd w:val="clear" w:color="FFFFFF" w:themeFill="accent5" w:themeColor="accent5"/>
       </w:tcPr>
     </w:tblStylePr>
     <w:tblStylePr w:type="lastCol">
@@ -5230,7 +5192,7 @@
         <w:sz w:val="22"/>
       </w:rPr>
       <w:tcPr>
-        <w:shd w:val="clear" w:color="FFFFFF" w:themeColor="accent5"/>
+        <w:shd w:val="clear" w:color="FFFFFF" w:themeFill="accent5" w:themeColor="accent5"/>
       </w:tcPr>
     </w:tblStylePr>
     <w:tblStylePr w:type="lastRow">
@@ -5241,7 +5203,7 @@
         <w:sz w:val="22"/>
       </w:rPr>
       <w:tcPr>
-        <w:shd w:val="clear" w:color="FFFFFF" w:themeColor="accent5"/>
+        <w:shd w:val="clear" w:color="FFFFFF" w:themeFill="accent5" w:themeColor="accent5"/>
         <w:tcBorders>
           <w:top w:val="single" w:color="000000" w:sz="4" w:space="0" w:themeColor="light1"/>
         </w:tcBorders>
@@ -5266,16 +5228,16 @@
         <w:insideV w:val="single" w:color="000000" w:sz="4" w:space="0" w:themeColor="light1"/>
         <w:insideH w:val="single" w:color="000000" w:sz="4" w:space="0" w:themeColor="light1"/>
       </w:tblBorders>
-      <w:shd w:val="clear" w:color="FFFFFF" w:themeColor="accent6" w:themeTint="34"/>
+      <w:shd w:val="clear" w:color="FFFFFF" w:themeFill="accent6" w:themeFillTint="34" w:themeColor="accent6" w:themeTint="34"/>
     </w:tblPr>
     <w:tblStylePr w:type="band1Horz">
       <w:tcPr>
-        <w:shd w:val="clear" w:color="FFFFFF" w:themeColor="accent6" w:themeTint="75"/>
+        <w:shd w:val="clear" w:color="FFFFFF" w:themeFill="accent6" w:themeFillTint="75" w:themeColor="accent6" w:themeTint="75"/>
       </w:tcPr>
     </w:tblStylePr>
     <w:tblStylePr w:type="band1Vert">
       <w:tcPr>
-        <w:shd w:val="clear" w:color="FFFFFF" w:themeColor="accent6" w:themeTint="75"/>
+        <w:shd w:val="clear" w:color="FFFFFF" w:themeFill="accent6" w:themeFillTint="75" w:themeColor="accent6" w:themeTint="75"/>
       </w:tcPr>
     </w:tblStylePr>
     <w:tblStylePr w:type="firstCol">
@@ -5286,7 +5248,7 @@
         <w:sz w:val="22"/>
       </w:rPr>
       <w:tcPr>
-        <w:shd w:val="clear" w:color="FFFFFF" w:themeColor="accent6"/>
+        <w:shd w:val="clear" w:color="FFFFFF" w:themeFill="accent6" w:themeColor="accent6"/>
       </w:tcPr>
     </w:tblStylePr>
     <w:tblStylePr w:type="firstRow">
@@ -5297,7 +5259,7 @@
         <w:sz w:val="22"/>
       </w:rPr>
       <w:tcPr>
-        <w:shd w:val="clear" w:color="FFFFFF" w:themeColor="accent6"/>
+        <w:shd w:val="clear" w:color="FFFFFF" w:themeFill="accent6" w:themeColor="accent6"/>
       </w:tcPr>
     </w:tblStylePr>
     <w:tblStylePr w:type="lastCol">
@@ -5308,7 +5270,7 @@
         <w:sz w:val="22"/>
       </w:rPr>
       <w:tcPr>
-        <w:shd w:val="clear" w:color="FFFFFF" w:themeColor="accent6"/>
+        <w:shd w:val="clear" w:color="FFFFFF" w:themeFill="accent6" w:themeColor="accent6"/>
       </w:tcPr>
     </w:tblStylePr>
     <w:tblStylePr w:type="lastRow">
@@ -5319,7 +5281,7 @@
         <w:sz w:val="22"/>
       </w:rPr>
       <w:tcPr>
-        <w:shd w:val="clear" w:color="FFFFFF" w:themeColor="accent6"/>
+        <w:shd w:val="clear" w:color="FFFFFF" w:themeFill="accent6" w:themeColor="accent6"/>
         <w:tcBorders>
           <w:top w:val="single" w:color="000000" w:sz="4" w:space="0" w:themeColor="light1"/>
         </w:tcBorders>
@@ -5352,12 +5314,12 @@
         <w:sz w:val="22"/>
       </w:rPr>
       <w:tcPr>
-        <w:shd w:val="clear" w:color="FFFFFF" w:themeColor="text1" w:themeTint="34"/>
+        <w:shd w:val="clear" w:color="FFFFFF" w:themeFill="text1" w:themeFillTint="34" w:themeColor="text1" w:themeTint="34"/>
       </w:tcPr>
     </w:tblStylePr>
     <w:tblStylePr w:type="band1Vert">
       <w:tcPr>
-        <w:shd w:val="clear" w:color="FFFFFF" w:themeColor="text1" w:themeTint="34"/>
+        <w:shd w:val="clear" w:color="FFFFFF" w:themeFill="text1" w:themeFillTint="34" w:themeColor="text1" w:themeTint="34"/>
       </w:tcPr>
     </w:tblStylePr>
     <w:tblStylePr w:type="band2Horz">
@@ -5430,12 +5392,12 @@
         <w:sz w:val="22"/>
       </w:rPr>
       <w:tcPr>
-        <w:shd w:val="clear" w:color="FFFFFF" w:themeColor="accent1" w:themeTint="34"/>
+        <w:shd w:val="clear" w:color="FFFFFF" w:themeFill="accent1" w:themeFillTint="34" w:themeColor="accent1" w:themeTint="34"/>
       </w:tcPr>
     </w:tblStylePr>
     <w:tblStylePr w:type="band1Vert">
       <w:tcPr>
-        <w:shd w:val="clear" w:color="FFFFFF" w:themeColor="accent1" w:themeTint="34"/>
+        <w:shd w:val="clear" w:color="FFFFFF" w:themeFill="accent1" w:themeFillTint="34" w:themeColor="accent1" w:themeTint="34"/>
       </w:tcPr>
     </w:tblStylePr>
     <w:tblStylePr w:type="band2Horz">
@@ -5508,12 +5470,12 @@
         <w:sz w:val="22"/>
       </w:rPr>
       <w:tcPr>
-        <w:shd w:val="clear" w:color="FFFFFF" w:themeColor="accent2" w:themeTint="32"/>
+        <w:shd w:val="clear" w:color="FFFFFF" w:themeFill="accent2" w:themeFillTint="32" w:themeColor="accent2" w:themeTint="32"/>
       </w:tcPr>
     </w:tblStylePr>
     <w:tblStylePr w:type="band1Vert">
       <w:tcPr>
-        <w:shd w:val="clear" w:color="FFFFFF" w:themeColor="accent2" w:themeTint="32"/>
+        <w:shd w:val="clear" w:color="FFFFFF" w:themeFill="accent2" w:themeFillTint="32" w:themeColor="accent2" w:themeTint="32"/>
       </w:tcPr>
     </w:tblStylePr>
     <w:tblStylePr w:type="band2Horz">
@@ -5586,12 +5548,12 @@
         <w:sz w:val="22"/>
       </w:rPr>
       <w:tcPr>
-        <w:shd w:val="clear" w:color="FFFFFF" w:themeColor="accent3" w:themeTint="34"/>
+        <w:shd w:val="clear" w:color="FFFFFF" w:themeFill="accent3" w:themeFillTint="34" w:themeColor="accent3" w:themeTint="34"/>
       </w:tcPr>
     </w:tblStylePr>
     <w:tblStylePr w:type="band1Vert">
       <w:tcPr>
-        <w:shd w:val="clear" w:color="FFFFFF" w:themeColor="accent3" w:themeTint="34"/>
+        <w:shd w:val="clear" w:color="FFFFFF" w:themeFill="accent3" w:themeFillTint="34" w:themeColor="accent3" w:themeTint="34"/>
       </w:tcPr>
     </w:tblStylePr>
     <w:tblStylePr w:type="band2Horz">
@@ -5664,12 +5626,12 @@
         <w:sz w:val="22"/>
       </w:rPr>
       <w:tcPr>
-        <w:shd w:val="clear" w:color="FFFFFF" w:themeColor="accent4" w:themeTint="34"/>
+        <w:shd w:val="clear" w:color="FFFFFF" w:themeFill="accent4" w:themeFillTint="34" w:themeColor="accent4" w:themeTint="34"/>
       </w:tcPr>
     </w:tblStylePr>
     <w:tblStylePr w:type="band1Vert">
       <w:tcPr>
-        <w:shd w:val="clear" w:color="FFFFFF" w:themeColor="accent4" w:themeTint="34"/>
+        <w:shd w:val="clear" w:color="FFFFFF" w:themeFill="accent4" w:themeFillTint="34" w:themeColor="accent4" w:themeTint="34"/>
       </w:tcPr>
     </w:tblStylePr>
     <w:tblStylePr w:type="band2Horz">
@@ -5742,12 +5704,12 @@
         <w:sz w:val="22"/>
       </w:rPr>
       <w:tcPr>
-        <w:shd w:val="clear" w:color="FFFFFF" w:themeColor="accent5" w:themeTint="34"/>
+        <w:shd w:val="clear" w:color="FFFFFF" w:themeFill="accent5" w:themeFillTint="34" w:themeColor="accent5" w:themeTint="34"/>
       </w:tcPr>
     </w:tblStylePr>
     <w:tblStylePr w:type="band1Vert">
       <w:tcPr>
-        <w:shd w:val="clear" w:color="FFFFFF" w:themeColor="accent5" w:themeTint="34"/>
+        <w:shd w:val="clear" w:color="FFFFFF" w:themeFill="accent5" w:themeFillTint="34" w:themeColor="accent5" w:themeTint="34"/>
       </w:tcPr>
     </w:tblStylePr>
     <w:tblStylePr w:type="band2Horz">
@@ -5820,12 +5782,12 @@
         <w:sz w:val="22"/>
       </w:rPr>
       <w:tcPr>
-        <w:shd w:val="clear" w:color="FFFFFF" w:themeColor="accent6" w:themeTint="34"/>
+        <w:shd w:val="clear" w:color="FFFFFF" w:themeFill="accent6" w:themeFillTint="34" w:themeColor="accent6" w:themeTint="34"/>
       </w:tcPr>
     </w:tblStylePr>
     <w:tblStylePr w:type="band1Vert">
       <w:tcPr>
-        <w:shd w:val="clear" w:color="FFFFFF" w:themeColor="accent6" w:themeTint="34"/>
+        <w:shd w:val="clear" w:color="FFFFFF" w:themeFill="accent6" w:themeFillTint="34" w:themeColor="accent6" w:themeTint="34"/>
       </w:tcPr>
     </w:tblStylePr>
     <w:tblStylePr w:type="band2Horz">
@@ -5896,12 +5858,12 @@
         <w:sz w:val="22"/>
       </w:rPr>
       <w:tcPr>
-        <w:shd w:val="clear" w:color="FFFFFF" w:themeColor="text1" w:themeTint="0D"/>
+        <w:shd w:val="clear" w:color="FFFFFF" w:themeFill="text1" w:themeFillTint="0D" w:themeColor="text1" w:themeTint="0D"/>
       </w:tcPr>
     </w:tblStylePr>
     <w:tblStylePr w:type="band1Vert">
       <w:tcPr>
-        <w:shd w:val="clear" w:color="FFFFFF" w:themeColor="text1" w:themeTint="0D"/>
+        <w:shd w:val="clear" w:color="FFFFFF" w:themeFill="text1" w:themeFillTint="0D" w:themeColor="text1" w:themeTint="0D"/>
       </w:tcPr>
     </w:tblStylePr>
     <w:tblStylePr w:type="band2Horz">
@@ -5939,7 +5901,7 @@
         <w:sz w:val="22"/>
       </w:rPr>
       <w:tcPr>
-        <w:shd w:val="clear" w:color="FFFFFF" w:themeColor="light1"/>
+        <w:shd w:val="clear" w:color="FFFFFF" w:themeFill="light1" w:themeColor="light1"/>
         <w:tcBorders>
           <w:left w:val="none" w:color="000000" w:sz="4" w:space="0"/>
           <w:top w:val="none" w:color="000000" w:sz="4" w:space="0"/>
@@ -5973,7 +5935,7 @@
         <w:sz w:val="22"/>
       </w:rPr>
       <w:tcPr>
-        <w:shd w:val="clear" w:color="FFFFFF" w:themeColor="light1"/>
+        <w:shd w:val="clear" w:color="FFFFFF" w:themeFill="light1" w:themeColor="light1"/>
         <w:tcBorders>
           <w:left w:val="none" w:color="000000" w:sz="4" w:space="0"/>
           <w:top w:val="single" w:color="000000" w:sz="4" w:space="0" w:themeColor="text1" w:themeTint="80"/>
@@ -6007,12 +5969,12 @@
         <w:sz w:val="22"/>
       </w:rPr>
       <w:tcPr>
-        <w:shd w:val="clear" w:color="FFFFFF" w:themeColor="accent1" w:themeTint="34"/>
+        <w:shd w:val="clear" w:color="FFFFFF" w:themeFill="accent1" w:themeFillTint="34" w:themeColor="accent1" w:themeTint="34"/>
       </w:tcPr>
     </w:tblStylePr>
     <w:tblStylePr w:type="band1Vert">
       <w:tcPr>
-        <w:shd w:val="clear" w:color="FFFFFF" w:themeColor="accent1" w:themeTint="34"/>
+        <w:shd w:val="clear" w:color="FFFFFF" w:themeFill="accent1" w:themeFillTint="34" w:themeColor="accent1" w:themeTint="34"/>
       </w:tcPr>
     </w:tblStylePr>
     <w:tblStylePr w:type="band2Horz">
@@ -6050,7 +6012,7 @@
         <w:sz w:val="22"/>
       </w:rPr>
       <w:tcPr>
-        <w:shd w:val="clear" w:color="FFFFFF" w:themeColor="light1"/>
+        <w:shd w:val="clear" w:color="FFFFFF" w:themeFill="light1" w:themeColor="light1"/>
         <w:tcBorders>
           <w:left w:val="none" w:color="000000" w:sz="4" w:space="0"/>
           <w:top w:val="none" w:color="000000" w:sz="4" w:space="0"/>
@@ -6084,7 +6046,7 @@
         <w:sz w:val="22"/>
       </w:rPr>
       <w:tcPr>
-        <w:shd w:val="clear" w:color="FFFFFF" w:themeColor="light1"/>
+        <w:shd w:val="clear" w:color="FFFFFF" w:themeFill="light1" w:themeColor="light1"/>
         <w:tcBorders>
           <w:left w:val="none" w:color="000000" w:sz="4" w:space="0"/>
           <w:top w:val="single" w:color="000000" w:sz="4" w:space="0" w:themeColor="accent1" w:themeTint="80"/>
@@ -6118,12 +6080,12 @@
         <w:sz w:val="22"/>
       </w:rPr>
       <w:tcPr>
-        <w:shd w:val="clear" w:color="FFFFFF" w:themeColor="accent2" w:themeTint="32"/>
+        <w:shd w:val="clear" w:color="FFFFFF" w:themeFill="accent2" w:themeFillTint="32" w:themeColor="accent2" w:themeTint="32"/>
       </w:tcPr>
     </w:tblStylePr>
     <w:tblStylePr w:type="band1Vert">
       <w:tcPr>
-        <w:shd w:val="clear" w:color="FFFFFF" w:themeColor="accent2" w:themeTint="32"/>
+        <w:shd w:val="clear" w:color="FFFFFF" w:themeFill="accent2" w:themeFillTint="32" w:themeColor="accent2" w:themeTint="32"/>
       </w:tcPr>
     </w:tblStylePr>
     <w:tblStylePr w:type="band2Horz">
@@ -6161,7 +6123,7 @@
         <w:sz w:val="22"/>
       </w:rPr>
       <w:tcPr>
-        <w:shd w:val="clear" w:color="FFFFFF" w:themeColor="light1"/>
+        <w:shd w:val="clear" w:color="FFFFFF" w:themeFill="light1" w:themeColor="light1"/>
         <w:tcBorders>
           <w:left w:val="none" w:color="000000" w:sz="4" w:space="0"/>
           <w:top w:val="none" w:color="000000" w:sz="4" w:space="0"/>
@@ -6195,7 +6157,7 @@
         <w:sz w:val="22"/>
       </w:rPr>
       <w:tcPr>
-        <w:shd w:val="clear" w:color="FFFFFF" w:themeColor="light1"/>
+        <w:shd w:val="clear" w:color="FFFFFF" w:themeFill="light1" w:themeColor="light1"/>
         <w:tcBorders>
           <w:left w:val="none" w:color="000000" w:sz="4" w:space="0"/>
           <w:top w:val="single" w:color="000000" w:sz="4" w:space="0" w:themeColor="accent2" w:themeTint="97"/>
@@ -6229,12 +6191,12 @@
         <w:sz w:val="22"/>
       </w:rPr>
       <w:tcPr>
-        <w:shd w:val="clear" w:color="FFFFFF" w:themeColor="accent3" w:themeTint="34"/>
+        <w:shd w:val="clear" w:color="FFFFFF" w:themeFill="accent3" w:themeFillTint="34" w:themeColor="accent3" w:themeTint="34"/>
       </w:tcPr>
     </w:tblStylePr>
     <w:tblStylePr w:type="band1Vert">
       <w:tcPr>
-        <w:shd w:val="clear" w:color="FFFFFF" w:themeColor="accent3" w:themeTint="34"/>
+        <w:shd w:val="clear" w:color="FFFFFF" w:themeFill="accent3" w:themeFillTint="34" w:themeColor="accent3" w:themeTint="34"/>
       </w:tcPr>
     </w:tblStylePr>
     <w:tblStylePr w:type="band2Horz">
@@ -6272,7 +6234,7 @@
         <w:sz w:val="22"/>
       </w:rPr>
       <w:tcPr>
-        <w:shd w:val="clear" w:color="FFFFFF" w:themeColor="light1"/>
+        <w:shd w:val="clear" w:color="FFFFFF" w:themeFill="light1" w:themeColor="light1"/>
         <w:tcBorders>
           <w:left w:val="none" w:color="000000" w:sz="4" w:space="0"/>
           <w:top w:val="none" w:color="000000" w:sz="4" w:space="0"/>
@@ -6306,7 +6268,7 @@
         <w:sz w:val="22"/>
       </w:rPr>
       <w:tcPr>
-        <w:shd w:val="clear" w:color="FFFFFF" w:themeColor="light1"/>
+        <w:shd w:val="clear" w:color="FFFFFF" w:themeFill="light1" w:themeColor="light1"/>
         <w:tcBorders>
           <w:left w:val="none" w:color="000000" w:sz="4" w:space="0"/>
           <w:top w:val="single" w:color="000000" w:sz="4" w:space="0" w:themeColor="accent3" w:themeTint="FE"/>
@@ -6340,12 +6302,12 @@
         <w:sz w:val="22"/>
       </w:rPr>
       <w:tcPr>
-        <w:shd w:val="clear" w:color="FFFFFF" w:themeColor="accent4" w:themeTint="34"/>
+        <w:shd w:val="clear" w:color="FFFFFF" w:themeFill="accent4" w:themeFillTint="34" w:themeColor="accent4" w:themeTint="34"/>
       </w:tcPr>
     </w:tblStylePr>
     <w:tblStylePr w:type="band1Vert">
       <w:tcPr>
-        <w:shd w:val="clear" w:color="FFFFFF" w:themeColor="accent4" w:themeTint="34"/>
+        <w:shd w:val="clear" w:color="FFFFFF" w:themeFill="accent4" w:themeFillTint="34" w:themeColor="accent4" w:themeTint="34"/>
       </w:tcPr>
     </w:tblStylePr>
     <w:tblStylePr w:type="band2Horz">
@@ -6383,7 +6345,7 @@
         <w:sz w:val="22"/>
       </w:rPr>
       <w:tcPr>
-        <w:shd w:val="clear" w:color="FFFFFF" w:themeColor="light1"/>
+        <w:shd w:val="clear" w:color="FFFFFF" w:themeFill="light1" w:themeColor="light1"/>
         <w:tcBorders>
           <w:left w:val="none" w:color="000000" w:sz="4" w:space="0"/>
           <w:top w:val="none" w:color="000000" w:sz="4" w:space="0"/>
@@ -6417,7 +6379,7 @@
         <w:sz w:val="22"/>
       </w:rPr>
       <w:tcPr>
-        <w:shd w:val="clear" w:color="FFFFFF" w:themeColor="light1"/>
+        <w:shd w:val="clear" w:color="FFFFFF" w:themeFill="light1" w:themeColor="light1"/>
         <w:tcBorders>
           <w:left w:val="none" w:color="000000" w:sz="4" w:space="0"/>
           <w:top w:val="single" w:color="000000" w:sz="4" w:space="0" w:themeColor="accent4" w:themeTint="9A"/>
@@ -6451,12 +6413,12 @@
         <w:sz w:val="22"/>
       </w:rPr>
       <w:tcPr>
-        <w:shd w:val="clear" w:color="FFFFFF" w:themeColor="accent5" w:themeTint="34"/>
+        <w:shd w:val="clear" w:color="FFFFFF" w:themeFill="accent5" w:themeFillTint="34" w:themeColor="accent5" w:themeTint="34"/>
       </w:tcPr>
     </w:tblStylePr>
     <w:tblStylePr w:type="band1Vert">
       <w:tcPr>
-        <w:shd w:val="clear" w:color="FFFFFF" w:themeColor="accent5" w:themeTint="34"/>
+        <w:shd w:val="clear" w:color="FFFFFF" w:themeFill="accent5" w:themeFillTint="34" w:themeColor="accent5" w:themeTint="34"/>
       </w:tcPr>
     </w:tblStylePr>
     <w:tblStylePr w:type="band2Horz">
@@ -6494,7 +6456,7 @@
         <w:sz w:val="22"/>
       </w:rPr>
       <w:tcPr>
-        <w:shd w:val="clear" w:color="FFFFFF" w:themeColor="light1"/>
+        <w:shd w:val="clear" w:color="FFFFFF" w:themeFill="light1" w:themeColor="light1"/>
         <w:tcBorders>
           <w:left w:val="none" w:color="000000" w:sz="4" w:space="0"/>
           <w:top w:val="none" w:color="000000" w:sz="4" w:space="0"/>
@@ -6528,7 +6490,7 @@
         <w:sz w:val="22"/>
       </w:rPr>
       <w:tcPr>
-        <w:shd w:val="clear" w:color="FFFFFF" w:themeColor="light1"/>
+        <w:shd w:val="clear" w:color="FFFFFF" w:themeFill="light1" w:themeColor="light1"/>
         <w:tcBorders>
           <w:left w:val="none" w:color="000000" w:sz="4" w:space="0"/>
           <w:top w:val="single" w:color="000000" w:sz="4" w:space="0" w:themeColor="accent5" w:themeTint="90"/>
@@ -6562,12 +6524,12 @@
         <w:sz w:val="22"/>
       </w:rPr>
       <w:tcPr>
-        <w:shd w:val="clear" w:color="FFFFFF" w:themeColor="accent6" w:themeTint="34"/>
+        <w:shd w:val="clear" w:color="FFFFFF" w:themeFill="accent6" w:themeFillTint="34" w:themeColor="accent6" w:themeTint="34"/>
       </w:tcPr>
     </w:tblStylePr>
     <w:tblStylePr w:type="band1Vert">
       <w:tcPr>
-        <w:shd w:val="clear" w:color="FFFFFF" w:themeColor="accent6" w:themeTint="34"/>
+        <w:shd w:val="clear" w:color="FFFFFF" w:themeFill="accent6" w:themeFillTint="34" w:themeColor="accent6" w:themeTint="34"/>
       </w:tcPr>
     </w:tblStylePr>
     <w:tblStylePr w:type="band2Horz">
@@ -6605,7 +6567,7 @@
         <w:sz w:val="22"/>
       </w:rPr>
       <w:tcPr>
-        <w:shd w:val="clear" w:color="FFFFFF" w:themeColor="light1"/>
+        <w:shd w:val="clear" w:color="FFFFFF" w:themeFill="light1" w:themeColor="light1"/>
         <w:tcBorders>
           <w:left w:val="none" w:color="000000" w:sz="4" w:space="0"/>
           <w:top w:val="none" w:color="000000" w:sz="4" w:space="0"/>
@@ -6639,7 +6601,7 @@
         <w:sz w:val="22"/>
       </w:rPr>
       <w:tcPr>
-        <w:shd w:val="clear" w:color="FFFFFF" w:themeColor="light1"/>
+        <w:shd w:val="clear" w:color="FFFFFF" w:themeFill="light1" w:themeColor="light1"/>
         <w:tcBorders>
           <w:left w:val="none" w:color="000000" w:sz="4" w:space="0"/>
           <w:top w:val="single" w:color="000000" w:sz="4" w:space="0" w:themeColor="accent6" w:themeTint="90"/>
@@ -6662,12 +6624,12 @@
     </w:tblPr>
     <w:tblStylePr w:type="band1Horz">
       <w:tcPr>
-        <w:shd w:val="clear" w:color="FFFFFF" w:themeColor="text1" w:themeTint="40"/>
+        <w:shd w:val="clear" w:color="FFFFFF" w:themeFill="text1" w:themeFillTint="40" w:themeColor="text1" w:themeTint="40"/>
       </w:tcPr>
     </w:tblStylePr>
     <w:tblStylePr w:type="band1Vert">
       <w:tcPr>
-        <w:shd w:val="clear" w:color="FFFFFF" w:themeColor="text1" w:themeTint="40"/>
+        <w:shd w:val="clear" w:color="FFFFFF" w:themeFill="text1" w:themeFillTint="40" w:themeColor="text1" w:themeTint="40"/>
       </w:tcPr>
     </w:tblStylePr>
     <w:tblStylePr w:type="firstCol">
@@ -6724,12 +6686,12 @@
     </w:tblPr>
     <w:tblStylePr w:type="band1Horz">
       <w:tcPr>
-        <w:shd w:val="clear" w:color="FFFFFF" w:themeColor="accent1" w:themeTint="40"/>
+        <w:shd w:val="clear" w:color="FFFFFF" w:themeFill="accent1" w:themeFillTint="40" w:themeColor="accent1" w:themeTint="40"/>
       </w:tcPr>
     </w:tblStylePr>
     <w:tblStylePr w:type="band1Vert">
       <w:tcPr>
-        <w:shd w:val="clear" w:color="FFFFFF" w:themeColor="accent1" w:themeTint="40"/>
+        <w:shd w:val="clear" w:color="FFFFFF" w:themeFill="accent1" w:themeFillTint="40" w:themeColor="accent1" w:themeTint="40"/>
       </w:tcPr>
     </w:tblStylePr>
     <w:tblStylePr w:type="firstCol">
@@ -6786,12 +6748,12 @@
     </w:tblPr>
     <w:tblStylePr w:type="band1Horz">
       <w:tcPr>
-        <w:shd w:val="clear" w:color="FFFFFF" w:themeColor="accent2" w:themeTint="40"/>
+        <w:shd w:val="clear" w:color="FFFFFF" w:themeFill="accent2" w:themeFillTint="40" w:themeColor="accent2" w:themeTint="40"/>
       </w:tcPr>
     </w:tblStylePr>
     <w:tblStylePr w:type="band1Vert">
       <w:tcPr>
-        <w:shd w:val="clear" w:color="FFFFFF" w:themeColor="accent2" w:themeTint="40"/>
+        <w:shd w:val="clear" w:color="FFFFFF" w:themeFill="accent2" w:themeFillTint="40" w:themeColor="accent2" w:themeTint="40"/>
       </w:tcPr>
     </w:tblStylePr>
     <w:tblStylePr w:type="firstCol">
@@ -6848,12 +6810,12 @@
     </w:tblPr>
     <w:tblStylePr w:type="band1Horz">
       <w:tcPr>
-        <w:shd w:val="clear" w:color="FFFFFF" w:themeColor="accent3" w:themeTint="40"/>
+        <w:shd w:val="clear" w:color="FFFFFF" w:themeFill="accent3" w:themeFillTint="40" w:themeColor="accent3" w:themeTint="40"/>
       </w:tcPr>
     </w:tblStylePr>
     <w:tblStylePr w:type="band1Vert">
       <w:tcPr>
-        <w:shd w:val="clear" w:color="FFFFFF" w:themeColor="accent3" w:themeTint="40"/>
+        <w:shd w:val="clear" w:color="FFFFFF" w:themeFill="accent3" w:themeFillTint="40" w:themeColor="accent3" w:themeTint="40"/>
       </w:tcPr>
     </w:tblStylePr>
     <w:tblStylePr w:type="firstCol">
@@ -6910,12 +6872,12 @@
     </w:tblPr>
     <w:tblStylePr w:type="band1Horz">
       <w:tcPr>
-        <w:shd w:val="clear" w:color="FFFFFF" w:themeColor="accent4" w:themeTint="40"/>
+        <w:shd w:val="clear" w:color="FFFFFF" w:themeFill="accent4" w:themeFillTint="40" w:themeColor="accent4" w:themeTint="40"/>
       </w:tcPr>
     </w:tblStylePr>
     <w:tblStylePr w:type="band1Vert">
       <w:tcPr>
-        <w:shd w:val="clear" w:color="FFFFFF" w:themeColor="accent4" w:themeTint="40"/>
+        <w:shd w:val="clear" w:color="FFFFFF" w:themeFill="accent4" w:themeFillTint="40" w:themeColor="accent4" w:themeTint="40"/>
       </w:tcPr>
     </w:tblStylePr>
     <w:tblStylePr w:type="firstCol">
@@ -6972,12 +6934,12 @@
     </w:tblPr>
     <w:tblStylePr w:type="band1Horz">
       <w:tcPr>
-        <w:shd w:val="clear" w:color="FFFFFF" w:themeColor="accent5" w:themeTint="40"/>
+        <w:shd w:val="clear" w:color="FFFFFF" w:themeFill="accent5" w:themeFillTint="40" w:themeColor="accent5" w:themeTint="40"/>
       </w:tcPr>
     </w:tblStylePr>
     <w:tblStylePr w:type="band1Vert">
       <w:tcPr>
-        <w:shd w:val="clear" w:color="FFFFFF" w:themeColor="accent5" w:themeTint="40"/>
+        <w:shd w:val="clear" w:color="FFFFFF" w:themeFill="accent5" w:themeFillTint="40" w:themeColor="accent5" w:themeTint="40"/>
       </w:tcPr>
     </w:tblStylePr>
     <w:tblStylePr w:type="firstCol">
@@ -7034,12 +6996,12 @@
     </w:tblPr>
     <w:tblStylePr w:type="band1Horz">
       <w:tcPr>
-        <w:shd w:val="clear" w:color="FFFFFF" w:themeColor="accent6" w:themeTint="40"/>
+        <w:shd w:val="clear" w:color="FFFFFF" w:themeFill="accent6" w:themeFillTint="40" w:themeColor="accent6" w:themeTint="40"/>
       </w:tcPr>
     </w:tblStylePr>
     <w:tblStylePr w:type="band1Vert">
       <w:tcPr>
-        <w:shd w:val="clear" w:color="FFFFFF" w:themeColor="accent6" w:themeTint="40"/>
+        <w:shd w:val="clear" w:color="FFFFFF" w:themeFill="accent6" w:themeFillTint="40" w:themeColor="accent6" w:themeTint="40"/>
       </w:tcPr>
     </w:tblStylePr>
     <w:tblStylePr w:type="firstCol">
@@ -7106,7 +7068,7 @@
         <w:sz w:val="22"/>
       </w:rPr>
       <w:tcPr>
-        <w:shd w:val="clear" w:color="FFFFFF" w:themeColor="text1" w:themeTint="40"/>
+        <w:shd w:val="clear" w:color="FFFFFF" w:themeFill="text1" w:themeFillTint="40" w:themeColor="text1" w:themeTint="40"/>
       </w:tcPr>
     </w:tblStylePr>
     <w:tblStylePr w:type="band1Vert">
@@ -7116,7 +7078,7 @@
         <w:sz w:val="22"/>
       </w:rPr>
       <w:tcPr>
-        <w:shd w:val="clear" w:color="FFFFFF" w:themeColor="text1" w:themeTint="40"/>
+        <w:shd w:val="clear" w:color="FFFFFF" w:themeFill="text1" w:themeFillTint="40" w:themeColor="text1" w:themeTint="40"/>
       </w:tcPr>
     </w:tblStylePr>
     <w:tblStylePr w:type="firstCol">
@@ -7191,7 +7153,7 @@
         <w:sz w:val="22"/>
       </w:rPr>
       <w:tcPr>
-        <w:shd w:val="clear" w:color="FFFFFF" w:themeColor="accent1" w:themeTint="40"/>
+        <w:shd w:val="clear" w:color="FFFFFF" w:themeFill="accent1" w:themeFillTint="40" w:themeColor="accent1" w:themeTint="40"/>
       </w:tcPr>
     </w:tblStylePr>
     <w:tblStylePr w:type="band1Vert">
@@ -7201,7 +7163,7 @@
         <w:sz w:val="22"/>
       </w:rPr>
       <w:tcPr>
-        <w:shd w:val="clear" w:color="FFFFFF" w:themeColor="accent1" w:themeTint="40"/>
+        <w:shd w:val="clear" w:color="FFFFFF" w:themeFill="accent1" w:themeFillTint="40" w:themeColor="accent1" w:themeTint="40"/>
       </w:tcPr>
     </w:tblStylePr>
     <w:tblStylePr w:type="firstCol">
@@ -7276,7 +7238,7 @@
         <w:sz w:val="22"/>
       </w:rPr>
       <w:tcPr>
-        <w:shd w:val="clear" w:color="FFFFFF" w:themeColor="accent2" w:themeTint="40"/>
+        <w:shd w:val="clear" w:color="FFFFFF" w:themeFill="accent2" w:themeFillTint="40" w:themeColor="accent2" w:themeTint="40"/>
       </w:tcPr>
     </w:tblStylePr>
     <w:tblStylePr w:type="band1Vert">
@@ -7286,7 +7248,7 @@
         <w:sz w:val="22"/>
       </w:rPr>
       <w:tcPr>
-        <w:shd w:val="clear" w:color="FFFFFF" w:themeColor="accent2" w:themeTint="40"/>
+        <w:shd w:val="clear" w:color="FFFFFF" w:themeFill="accent2" w:themeFillTint="40" w:themeColor="accent2" w:themeTint="40"/>
       </w:tcPr>
     </w:tblStylePr>
     <w:tblStylePr w:type="firstCol">
@@ -7361,7 +7323,7 @@
         <w:sz w:val="22"/>
       </w:rPr>
       <w:tcPr>
-        <w:shd w:val="clear" w:color="FFFFFF" w:themeColor="accent3" w:themeTint="40"/>
+        <w:shd w:val="clear" w:color="FFFFFF" w:themeFill="accent3" w:themeFillTint="40" w:themeColor="accent3" w:themeTint="40"/>
       </w:tcPr>
     </w:tblStylePr>
     <w:tblStylePr w:type="band1Vert">
@@ -7371,7 +7333,7 @@
         <w:sz w:val="22"/>
       </w:rPr>
       <w:tcPr>
-        <w:shd w:val="clear" w:color="FFFFFF" w:themeColor="accent3" w:themeTint="40"/>
+        <w:shd w:val="clear" w:color="FFFFFF" w:themeFill="accent3" w:themeFillTint="40" w:themeColor="accent3" w:themeTint="40"/>
       </w:tcPr>
     </w:tblStylePr>
     <w:tblStylePr w:type="firstCol">
@@ -7446,7 +7408,7 @@
         <w:sz w:val="22"/>
       </w:rPr>
       <w:tcPr>
-        <w:shd w:val="clear" w:color="FFFFFF" w:themeColor="accent4" w:themeTint="40"/>
+        <w:shd w:val="clear" w:color="FFFFFF" w:themeFill="accent4" w:themeFillTint="40" w:themeColor="accent4" w:themeTint="40"/>
       </w:tcPr>
     </w:tblStylePr>
     <w:tblStylePr w:type="band1Vert">
@@ -7456,7 +7418,7 @@
         <w:sz w:val="22"/>
       </w:rPr>
       <w:tcPr>
-        <w:shd w:val="clear" w:color="FFFFFF" w:themeColor="accent4" w:themeTint="40"/>
+        <w:shd w:val="clear" w:color="FFFFFF" w:themeFill="accent4" w:themeFillTint="40" w:themeColor="accent4" w:themeTint="40"/>
       </w:tcPr>
     </w:tblStylePr>
     <w:tblStylePr w:type="firstCol">
@@ -7531,7 +7493,7 @@
         <w:sz w:val="22"/>
       </w:rPr>
       <w:tcPr>
-        <w:shd w:val="clear" w:color="FFFFFF" w:themeColor="accent5" w:themeTint="40"/>
+        <w:shd w:val="clear" w:color="FFFFFF" w:themeFill="accent5" w:themeFillTint="40" w:themeColor="accent5" w:themeTint="40"/>
       </w:tcPr>
     </w:tblStylePr>
     <w:tblStylePr w:type="band1Vert">
@@ -7541,7 +7503,7 @@
         <w:sz w:val="22"/>
       </w:rPr>
       <w:tcPr>
-        <w:shd w:val="clear" w:color="FFFFFF" w:themeColor="accent5" w:themeTint="40"/>
+        <w:shd w:val="clear" w:color="FFFFFF" w:themeFill="accent5" w:themeFillTint="40" w:themeColor="accent5" w:themeTint="40"/>
       </w:tcPr>
     </w:tblStylePr>
     <w:tblStylePr w:type="firstCol">
@@ -7616,7 +7578,7 @@
         <w:sz w:val="22"/>
       </w:rPr>
       <w:tcPr>
-        <w:shd w:val="clear" w:color="FFFFFF" w:themeColor="accent6" w:themeTint="40"/>
+        <w:shd w:val="clear" w:color="FFFFFF" w:themeFill="accent6" w:themeFillTint="40" w:themeColor="accent6" w:themeTint="40"/>
       </w:tcPr>
     </w:tblStylePr>
     <w:tblStylePr w:type="band1Vert">
@@ -7626,7 +7588,7 @@
         <w:sz w:val="22"/>
       </w:rPr>
       <w:tcPr>
-        <w:shd w:val="clear" w:color="FFFFFF" w:themeColor="accent6" w:themeTint="40"/>
+        <w:shd w:val="clear" w:color="FFFFFF" w:themeFill="accent6" w:themeFillTint="40" w:themeColor="accent6" w:themeTint="40"/>
       </w:tcPr>
     </w:tblStylePr>
     <w:tblStylePr w:type="firstCol">
@@ -7735,7 +7697,7 @@
         <w:sz w:val="22"/>
       </w:rPr>
       <w:tcPr>
-        <w:shd w:val="clear" w:color="FFFFFF" w:themeColor="text1"/>
+        <w:shd w:val="clear" w:color="FFFFFF" w:themeFill="text1" w:themeColor="text1"/>
       </w:tcPr>
     </w:tblStylePr>
     <w:tblStylePr w:type="lastCol">
@@ -7808,7 +7770,7 @@
         <w:sz w:val="22"/>
       </w:rPr>
       <w:tcPr>
-        <w:shd w:val="clear" w:color="FFFFFF" w:themeColor="accent1"/>
+        <w:shd w:val="clear" w:color="FFFFFF" w:themeFill="accent1" w:themeColor="accent1"/>
       </w:tcPr>
     </w:tblStylePr>
     <w:tblStylePr w:type="lastCol">
@@ -7881,7 +7843,7 @@
         <w:sz w:val="22"/>
       </w:rPr>
       <w:tcPr>
-        <w:shd w:val="clear" w:color="FFFFFF" w:themeColor="accent2" w:themeTint="97"/>
+        <w:shd w:val="clear" w:color="FFFFFF" w:themeFill="accent2" w:themeFillTint="97" w:themeColor="accent2" w:themeTint="97"/>
       </w:tcPr>
     </w:tblStylePr>
     <w:tblStylePr w:type="lastCol">
@@ -7954,7 +7916,7 @@
         <w:sz w:val="22"/>
       </w:rPr>
       <w:tcPr>
-        <w:shd w:val="clear" w:color="FFFFFF" w:themeColor="accent3" w:themeTint="98"/>
+        <w:shd w:val="clear" w:color="FFFFFF" w:themeFill="accent3" w:themeFillTint="98" w:themeColor="accent3" w:themeTint="98"/>
       </w:tcPr>
     </w:tblStylePr>
     <w:tblStylePr w:type="lastCol">
@@ -8027,7 +7989,7 @@
         <w:sz w:val="22"/>
       </w:rPr>
       <w:tcPr>
-        <w:shd w:val="clear" w:color="FFFFFF" w:themeColor="accent4" w:themeTint="9A"/>
+        <w:shd w:val="clear" w:color="FFFFFF" w:themeFill="accent4" w:themeFillTint="9A" w:themeColor="accent4" w:themeTint="9A"/>
       </w:tcPr>
     </w:tblStylePr>
     <w:tblStylePr w:type="lastCol">
@@ -8100,7 +8062,7 @@
         <w:sz w:val="22"/>
       </w:rPr>
       <w:tcPr>
-        <w:shd w:val="clear" w:color="FFFFFF" w:themeColor="accent5" w:themeTint="9A"/>
+        <w:shd w:val="clear" w:color="FFFFFF" w:themeFill="accent5" w:themeFillTint="9A" w:themeColor="accent5" w:themeTint="9A"/>
       </w:tcPr>
     </w:tblStylePr>
     <w:tblStylePr w:type="lastCol">
@@ -8173,7 +8135,7 @@
         <w:sz w:val="22"/>
       </w:rPr>
       <w:tcPr>
-        <w:shd w:val="clear" w:color="FFFFFF" w:themeColor="accent6" w:themeTint="98"/>
+        <w:shd w:val="clear" w:color="FFFFFF" w:themeFill="accent6" w:themeFillTint="98" w:themeColor="accent6" w:themeTint="98"/>
       </w:tcPr>
     </w:tblStylePr>
     <w:tblStylePr w:type="lastCol">
@@ -8214,7 +8176,7 @@
         <w:sz w:val="22"/>
       </w:rPr>
       <w:tcPr>
-        <w:shd w:val="clear" w:color="FFFFFF" w:themeColor="text1" w:themeTint="40"/>
+        <w:shd w:val="clear" w:color="FFFFFF" w:themeFill="text1" w:themeFillTint="40" w:themeColor="text1" w:themeTint="40"/>
       </w:tcPr>
     </w:tblStylePr>
     <w:tblStylePr w:type="band1Vert">
@@ -8224,7 +8186,7 @@
         <w:sz w:val="22"/>
       </w:rPr>
       <w:tcPr>
-        <w:shd w:val="clear" w:color="FFFFFF" w:themeColor="text1" w:themeTint="40"/>
+        <w:shd w:val="clear" w:color="FFFFFF" w:themeFill="text1" w:themeFillTint="40" w:themeColor="text1" w:themeTint="40"/>
       </w:tcPr>
     </w:tblStylePr>
     <w:tblStylePr w:type="firstCol">
@@ -8241,7 +8203,7 @@
         <w:sz w:val="22"/>
       </w:rPr>
       <w:tcPr>
-        <w:shd w:val="clear" w:color="FFFFFF" w:themeColor="text1"/>
+        <w:shd w:val="clear" w:color="FFFFFF" w:themeFill="text1" w:themeColor="text1"/>
       </w:tcPr>
     </w:tblStylePr>
     <w:tblStylePr w:type="lastCol">
@@ -8282,7 +8244,7 @@
         <w:sz w:val="22"/>
       </w:rPr>
       <w:tcPr>
-        <w:shd w:val="clear" w:color="FFFFFF" w:themeColor="accent1" w:themeTint="40"/>
+        <w:shd w:val="clear" w:color="FFFFFF" w:themeFill="accent1" w:themeFillTint="40" w:themeColor="accent1" w:themeTint="40"/>
       </w:tcPr>
     </w:tblStylePr>
     <w:tblStylePr w:type="band1Vert">
@@ -8292,7 +8254,7 @@
         <w:sz w:val="22"/>
       </w:rPr>
       <w:tcPr>
-        <w:shd w:val="clear" w:color="FFFFFF" w:themeColor="accent1" w:themeTint="40"/>
+        <w:shd w:val="clear" w:color="FFFFFF" w:themeFill="accent1" w:themeFillTint="40" w:themeColor="accent1" w:themeTint="40"/>
       </w:tcPr>
     </w:tblStylePr>
     <w:tblStylePr w:type="firstCol">
@@ -8309,7 +8271,7 @@
         <w:sz w:val="22"/>
       </w:rPr>
       <w:tcPr>
-        <w:shd w:val="clear" w:color="FFFFFF" w:themeColor="accent1"/>
+        <w:shd w:val="clear" w:color="FFFFFF" w:themeFill="accent1" w:themeColor="accent1"/>
       </w:tcPr>
     </w:tblStylePr>
     <w:tblStylePr w:type="lastCol">
@@ -8350,7 +8312,7 @@
         <w:sz w:val="22"/>
       </w:rPr>
       <w:tcPr>
-        <w:shd w:val="clear" w:color="FFFFFF" w:themeColor="accent2" w:themeTint="40"/>
+        <w:shd w:val="clear" w:color="FFFFFF" w:themeFill="accent2" w:themeFillTint="40" w:themeColor="accent2" w:themeTint="40"/>
       </w:tcPr>
     </w:tblStylePr>
     <w:tblStylePr w:type="band1Vert">
@@ -8360,7 +8322,7 @@
         <w:sz w:val="22"/>
       </w:rPr>
       <w:tcPr>
-        <w:shd w:val="clear" w:color="FFFFFF" w:themeColor="accent2" w:themeTint="40"/>
+        <w:shd w:val="clear" w:color="FFFFFF" w:themeFill="accent2" w:themeFillTint="40" w:themeColor="accent2" w:themeTint="40"/>
       </w:tcPr>
     </w:tblStylePr>
     <w:tblStylePr w:type="firstCol">
@@ -8377,7 +8339,7 @@
         <w:sz w:val="22"/>
       </w:rPr>
       <w:tcPr>
-        <w:shd w:val="clear" w:color="FFFFFF" w:themeColor="accent2"/>
+        <w:shd w:val="clear" w:color="FFFFFF" w:themeFill="accent2" w:themeColor="accent2"/>
       </w:tcPr>
     </w:tblStylePr>
     <w:tblStylePr w:type="lastCol">
@@ -8418,7 +8380,7 @@
         <w:sz w:val="22"/>
       </w:rPr>
       <w:tcPr>
-        <w:shd w:val="clear" w:color="FFFFFF" w:themeColor="accent3" w:themeTint="40"/>
+        <w:shd w:val="clear" w:color="FFFFFF" w:themeFill="accent3" w:themeFillTint="40" w:themeColor="accent3" w:themeTint="40"/>
       </w:tcPr>
     </w:tblStylePr>
     <w:tblStylePr w:type="band1Vert">
@@ -8428,7 +8390,7 @@
         <w:sz w:val="22"/>
       </w:rPr>
       <w:tcPr>
-        <w:shd w:val="clear" w:color="FFFFFF" w:themeColor="accent3" w:themeTint="40"/>
+        <w:shd w:val="clear" w:color="FFFFFF" w:themeFill="accent3" w:themeFillTint="40" w:themeColor="accent3" w:themeTint="40"/>
       </w:tcPr>
     </w:tblStylePr>
     <w:tblStylePr w:type="firstCol">
@@ -8445,7 +8407,7 @@
         <w:sz w:val="22"/>
       </w:rPr>
       <w:tcPr>
-        <w:shd w:val="clear" w:color="FFFFFF" w:themeColor="accent3"/>
+        <w:shd w:val="clear" w:color="FFFFFF" w:themeFill="accent3" w:themeColor="accent3"/>
       </w:tcPr>
     </w:tblStylePr>
     <w:tblStylePr w:type="lastCol">
@@ -8486,7 +8448,7 @@
         <w:sz w:val="22"/>
       </w:rPr>
       <w:tcPr>
-        <w:shd w:val="clear" w:color="FFFFFF" w:themeColor="accent4" w:themeTint="40"/>
+        <w:shd w:val="clear" w:color="FFFFFF" w:themeFill="accent4" w:themeFillTint="40" w:themeColor="accent4" w:themeTint="40"/>
       </w:tcPr>
     </w:tblStylePr>
     <w:tblStylePr w:type="band1Vert">
@@ -8496,7 +8458,7 @@
         <w:sz w:val="22"/>
       </w:rPr>
       <w:tcPr>
-        <w:shd w:val="clear" w:color="FFFFFF" w:themeColor="accent4" w:themeTint="40"/>
+        <w:shd w:val="clear" w:color="FFFFFF" w:themeFill="accent4" w:themeFillTint="40" w:themeColor="accent4" w:themeTint="40"/>
       </w:tcPr>
     </w:tblStylePr>
     <w:tblStylePr w:type="firstCol">
@@ -8513,7 +8475,7 @@
         <w:sz w:val="22"/>
       </w:rPr>
       <w:tcPr>
-        <w:shd w:val="clear" w:color="FFFFFF" w:themeColor="accent4"/>
+        <w:shd w:val="clear" w:color="FFFFFF" w:themeFill="accent4" w:themeColor="accent4"/>
       </w:tcPr>
     </w:tblStylePr>
     <w:tblStylePr w:type="lastCol">
@@ -8554,7 +8516,7 @@
         <w:sz w:val="22"/>
       </w:rPr>
       <w:tcPr>
-        <w:shd w:val="clear" w:color="FFFFFF" w:themeColor="accent5" w:themeTint="40"/>
+        <w:shd w:val="clear" w:color="FFFFFF" w:themeFill="accent5" w:themeFillTint="40" w:themeColor="accent5" w:themeTint="40"/>
       </w:tcPr>
     </w:tblStylePr>
     <w:tblStylePr w:type="band1Vert">
@@ -8564,7 +8526,7 @@
         <w:sz w:val="22"/>
       </w:rPr>
       <w:tcPr>
-        <w:shd w:val="clear" w:color="FFFFFF" w:themeColor="accent5" w:themeTint="40"/>
+        <w:shd w:val="clear" w:color="FFFFFF" w:themeFill="accent5" w:themeFillTint="40" w:themeColor="accent5" w:themeTint="40"/>
       </w:tcPr>
     </w:tblStylePr>
     <w:tblStylePr w:type="firstCol">
@@ -8581,7 +8543,7 @@
         <w:sz w:val="22"/>
       </w:rPr>
       <w:tcPr>
-        <w:shd w:val="clear" w:color="FFFFFF" w:themeColor="accent5"/>
+        <w:shd w:val="clear" w:color="FFFFFF" w:themeFill="accent5" w:themeColor="accent5"/>
       </w:tcPr>
     </w:tblStylePr>
     <w:tblStylePr w:type="lastCol">
@@ -8622,7 +8584,7 @@
         <w:sz w:val="22"/>
       </w:rPr>
       <w:tcPr>
-        <w:shd w:val="clear" w:color="FFFFFF" w:themeColor="accent6" w:themeTint="40"/>
+        <w:shd w:val="clear" w:color="FFFFFF" w:themeFill="accent6" w:themeFillTint="40" w:themeColor="accent6" w:themeTint="40"/>
       </w:tcPr>
     </w:tblStylePr>
     <w:tblStylePr w:type="band1Vert">
@@ -8632,7 +8594,7 @@
         <w:sz w:val="22"/>
       </w:rPr>
       <w:tcPr>
-        <w:shd w:val="clear" w:color="FFFFFF" w:themeColor="accent6" w:themeTint="40"/>
+        <w:shd w:val="clear" w:color="FFFFFF" w:themeFill="accent6" w:themeFillTint="40" w:themeColor="accent6" w:themeTint="40"/>
       </w:tcPr>
     </w:tblStylePr>
     <w:tblStylePr w:type="firstCol">
@@ -8649,7 +8611,7 @@
         <w:sz w:val="22"/>
       </w:rPr>
       <w:tcPr>
-        <w:shd w:val="clear" w:color="FFFFFF" w:themeColor="accent6"/>
+        <w:shd w:val="clear" w:color="FFFFFF" w:themeFill="accent6" w:themeColor="accent6"/>
       </w:tcPr>
     </w:tblStylePr>
     <w:tblStylePr w:type="lastCol">
@@ -8681,11 +8643,11 @@
         <w:right w:val="single" w:color="000000" w:sz="32" w:space="0" w:themeColor="text1" w:themeTint="80"/>
         <w:bottom w:val="single" w:color="000000" w:sz="32" w:space="0" w:themeColor="text1" w:themeTint="80"/>
       </w:tblBorders>
-      <w:shd w:val="clear" w:color="FFFFFF" w:themeColor="text1" w:themeTint="80"/>
+      <w:shd w:val="clear" w:color="FFFFFF" w:themeFill="text1" w:themeFillTint="80" w:themeColor="text1" w:themeTint="80"/>
     </w:tblPr>
     <w:tblStylePr w:type="band1Horz">
       <w:tcPr>
-        <w:shd w:val="clear" w:color="FFFFFF" w:themeColor="text1" w:themeTint="80"/>
+        <w:shd w:val="clear" w:color="FFFFFF" w:themeFill="text1" w:themeFillTint="80" w:themeColor="text1" w:themeTint="80"/>
         <w:tcBorders>
           <w:top w:val="single" w:color="000000" w:sz="4" w:space="0" w:themeColor="light1"/>
           <w:bottom w:val="single" w:color="000000" w:sz="4" w:space="0" w:themeColor="light1"/>
@@ -8694,7 +8656,7 @@
     </w:tblStylePr>
     <w:tblStylePr w:type="band1Vert">
       <w:tcPr>
-        <w:shd w:val="clear" w:color="FFFFFF" w:themeColor="text1" w:themeTint="80"/>
+        <w:shd w:val="clear" w:color="FFFFFF" w:themeFill="text1" w:themeFillTint="80" w:themeColor="text1" w:themeTint="80"/>
         <w:tcBorders>
           <w:left w:val="single" w:color="000000" w:sz="4" w:space="0" w:themeColor="light1"/>
           <w:right w:val="single" w:color="000000" w:sz="4" w:space="0" w:themeColor="light1"/>
@@ -8703,7 +8665,7 @@
     </w:tblStylePr>
     <w:tblStylePr w:type="band2Horz">
       <w:tcPr>
-        <w:shd w:val="clear" w:color="FFFFFF" w:themeColor="text1" w:themeTint="80"/>
+        <w:shd w:val="clear" w:color="FFFFFF" w:themeFill="text1" w:themeFillTint="80" w:themeColor="text1" w:themeTint="80"/>
         <w:tcBorders>
           <w:top w:val="single" w:color="000000" w:sz="4" w:space="0" w:themeColor="light1"/>
           <w:bottom w:val="single" w:color="000000" w:sz="4" w:space="0" w:themeColor="light1"/>
@@ -8740,7 +8702,7 @@
         <w:sz w:val="22"/>
       </w:rPr>
       <w:tcPr>
-        <w:shd w:val="clear" w:color="FFFFFF" w:themeColor="text1" w:themeTint="80"/>
+        <w:shd w:val="clear" w:color="FFFFFF" w:themeFill="text1" w:themeFillTint="80" w:themeColor="text1" w:themeTint="80"/>
         <w:tcBorders>
           <w:top w:val="single" w:color="000000" w:sz="32" w:space="0" w:themeColor="text1" w:themeTint="80"/>
           <w:bottom w:val="single" w:color="000000" w:sz="12" w:space="0" w:themeColor="light1"/>
@@ -8787,11 +8749,11 @@
         <w:right w:val="single" w:color="000000" w:sz="32" w:space="0" w:themeColor="accent1"/>
         <w:bottom w:val="single" w:color="000000" w:sz="32" w:space="0" w:themeColor="accent1"/>
       </w:tblBorders>
-      <w:shd w:val="clear" w:color="FFFFFF" w:themeColor="accent1"/>
+      <w:shd w:val="clear" w:color="FFFFFF" w:themeFill="accent1" w:themeColor="accent1"/>
     </w:tblPr>
     <w:tblStylePr w:type="band1Horz">
       <w:tcPr>
-        <w:shd w:val="clear" w:color="FFFFFF" w:themeColor="accent1"/>
+        <w:shd w:val="clear" w:color="FFFFFF" w:themeFill="accent1" w:themeColor="accent1"/>
         <w:tcBorders>
           <w:top w:val="single" w:color="000000" w:sz="4" w:space="0" w:themeColor="light1"/>
           <w:bottom w:val="single" w:color="000000" w:sz="4" w:space="0" w:themeColor="light1"/>
@@ -8800,7 +8762,7 @@
     </w:tblStylePr>
     <w:tblStylePr w:type="band1Vert">
       <w:tcPr>
-        <w:shd w:val="clear" w:color="FFFFFF" w:themeColor="accent1"/>
+        <w:shd w:val="clear" w:color="FFFFFF" w:themeFill="accent1" w:themeColor="accent1"/>
         <w:tcBorders>
           <w:left w:val="single" w:color="000000" w:sz="4" w:space="0" w:themeColor="light1"/>
           <w:right w:val="single" w:color="000000" w:sz="4" w:space="0" w:themeColor="light1"/>
@@ -8809,7 +8771,7 @@
     </w:tblStylePr>
     <w:tblStylePr w:type="band2Horz">
       <w:tcPr>
-        <w:shd w:val="clear" w:color="FFFFFF" w:themeColor="accent1"/>
+        <w:shd w:val="clear" w:color="FFFFFF" w:themeFill="accent1" w:themeColor="accent1"/>
         <w:tcBorders>
           <w:top w:val="single" w:color="000000" w:sz="4" w:space="0" w:themeColor="light1"/>
           <w:bottom w:val="single" w:color="000000" w:sz="4" w:space="0" w:themeColor="light1"/>
@@ -8846,7 +8808,7 @@
         <w:sz w:val="22"/>
       </w:rPr>
       <w:tcPr>
-        <w:shd w:val="clear" w:color="FFFFFF" w:themeColor="accent1"/>
+        <w:shd w:val="clear" w:color="FFFFFF" w:themeFill="accent1" w:themeColor="accent1"/>
         <w:tcBorders>
           <w:top w:val="single" w:color="000000" w:sz="32" w:space="0" w:themeColor="accent1"/>
           <w:bottom w:val="single" w:color="000000" w:sz="12" w:space="0" w:themeColor="light1"/>
@@ -8893,11 +8855,11 @@
         <w:right w:val="single" w:color="000000" w:sz="32" w:space="0" w:themeColor="accent2" w:themeTint="97"/>
         <w:bottom w:val="single" w:color="000000" w:sz="32" w:space="0" w:themeColor="accent2" w:themeTint="97"/>
       </w:tblBorders>
-      <w:shd w:val="clear" w:color="FFFFFF" w:themeColor="accent2" w:themeTint="97"/>
+      <w:shd w:val="clear" w:color="FFFFFF" w:themeFill="accent2" w:themeFillTint="97" w:themeColor="accent2" w:themeTint="97"/>
     </w:tblPr>
     <w:tblStylePr w:type="band1Horz">
       <w:tcPr>
-        <w:shd w:val="clear" w:color="FFFFFF" w:themeColor="accent2" w:themeTint="97"/>
+        <w:shd w:val="clear" w:color="FFFFFF" w:themeFill="accent2" w:themeFillTint="97" w:themeColor="accent2" w:themeTint="97"/>
         <w:tcBorders>
           <w:top w:val="single" w:color="000000" w:sz="4" w:space="0" w:themeColor="light1"/>
           <w:bottom w:val="single" w:color="000000" w:sz="4" w:space="0" w:themeColor="light1"/>
@@ -8906,7 +8868,7 @@
     </w:tblStylePr>
     <w:tblStylePr w:type="band1Vert">
       <w:tcPr>
-        <w:shd w:val="clear" w:color="FFFFFF" w:themeColor="accent2" w:themeTint="97"/>
+        <w:shd w:val="clear" w:color="FFFFFF" w:themeFill="accent2" w:themeFillTint="97" w:themeColor="accent2" w:themeTint="97"/>
         <w:tcBorders>
           <w:left w:val="single" w:color="000000" w:sz="4" w:space="0" w:themeColor="light1"/>
           <w:right w:val="single" w:color="000000" w:sz="4" w:space="0" w:themeColor="light1"/>
@@ -8915,7 +8877,7 @@
     </w:tblStylePr>
     <w:tblStylePr w:type="band2Horz">
       <w:tcPr>
-        <w:shd w:val="clear" w:color="FFFFFF" w:themeColor="accent2" w:themeTint="97"/>
+        <w:shd w:val="clear" w:color="FFFFFF" w:themeFill="accent2" w:themeFillTint="97" w:themeColor="accent2" w:themeTint="97"/>
         <w:tcBorders>
           <w:top w:val="single" w:color="000000" w:sz="4" w:space="0" w:themeColor="light1"/>
           <w:bottom w:val="single" w:color="000000" w:sz="4" w:space="0" w:themeColor="light1"/>
@@ -8952,7 +8914,7 @@
         <w:sz w:val="22"/>
       </w:rPr>
       <w:tcPr>
-        <w:shd w:val="clear" w:color="FFFFFF" w:themeColor="accent2" w:themeTint="97"/>
+        <w:shd w:val="clear" w:color="FFFFFF" w:themeFill="accent2" w:themeFillTint="97" w:themeColor="accent2" w:themeTint="97"/>
         <w:tcBorders>
           <w:top w:val="single" w:color="000000" w:sz="32" w:space="0" w:themeColor="accent2" w:themeTint="97"/>
           <w:bottom w:val="single" w:color="000000" w:sz="12" w:space="0" w:themeColor="light1"/>
@@ -8999,11 +8961,11 @@
         <w:right w:val="single" w:color="000000" w:sz="32" w:space="0" w:themeColor="accent3" w:themeTint="98"/>
         <w:bottom w:val="single" w:color="000000" w:sz="32" w:space="0" w:themeColor="accent3" w:themeTint="98"/>
       </w:tblBorders>
-      <w:shd w:val="clear" w:color="FFFFFF" w:themeColor="accent3" w:themeTint="98"/>
+      <w:shd w:val="clear" w:color="FFFFFF" w:themeFill="accent3" w:themeFillTint="98" w:themeColor="accent3" w:themeTint="98"/>
     </w:tblPr>
     <w:tblStylePr w:type="band1Horz">
       <w:tcPr>
-        <w:shd w:val="clear" w:color="FFFFFF" w:themeColor="accent3" w:themeTint="98"/>
+        <w:shd w:val="clear" w:color="FFFFFF" w:themeFill="accent3" w:themeFillTint="98" w:themeColor="accent3" w:themeTint="98"/>
         <w:tcBorders>
           <w:top w:val="single" w:color="000000" w:sz="4" w:space="0" w:themeColor="light1"/>
           <w:bottom w:val="single" w:color="000000" w:sz="4" w:space="0" w:themeColor="light1"/>
@@ -9012,7 +8974,7 @@
     </w:tblStylePr>
     <w:tblStylePr w:type="band1Vert">
       <w:tcPr>
-        <w:shd w:val="clear" w:color="FFFFFF" w:themeColor="accent3" w:themeTint="98"/>
+        <w:shd w:val="clear" w:color="FFFFFF" w:themeFill="accent3" w:themeFillTint="98" w:themeColor="accent3" w:themeTint="98"/>
         <w:tcBorders>
           <w:left w:val="single" w:color="000000" w:sz="4" w:space="0" w:themeColor="light1"/>
           <w:right w:val="single" w:color="000000" w:sz="4" w:space="0" w:themeColor="light1"/>
@@ -9021,7 +8983,7 @@
     </w:tblStylePr>
     <w:tblStylePr w:type="band2Horz">
       <w:tcPr>
-        <w:shd w:val="clear" w:color="FFFFFF" w:themeColor="accent3" w:themeTint="98"/>
+        <w:shd w:val="clear" w:color="FFFFFF" w:themeFill="accent3" w:themeFillTint="98" w:themeColor="accent3" w:themeTint="98"/>
         <w:tcBorders>
           <w:top w:val="single" w:color="000000" w:sz="4" w:space="0" w:themeColor="light1"/>
           <w:bottom w:val="single" w:color="000000" w:sz="4" w:space="0" w:themeColor="light1"/>
@@ -9058,7 +9020,7 @@
         <w:sz w:val="22"/>
       </w:rPr>
       <w:tcPr>
-        <w:shd w:val="clear" w:color="FFFFFF" w:themeColor="accent3" w:themeTint="98"/>
+        <w:shd w:val="clear" w:color="FFFFFF" w:themeFill="accent3" w:themeFillTint="98" w:themeColor="accent3" w:themeTint="98"/>
         <w:tcBorders>
           <w:top w:val="single" w:color="000000" w:sz="32" w:space="0" w:themeColor="accent3" w:themeTint="98"/>
           <w:bottom w:val="single" w:color="000000" w:sz="12" w:space="0" w:themeColor="light1"/>
@@ -9105,11 +9067,11 @@
         <w:right w:val="single" w:color="000000" w:sz="32" w:space="0" w:themeColor="accent4" w:themeTint="9A"/>
         <w:bottom w:val="single" w:color="000000" w:sz="32" w:space="0" w:themeColor="accent4" w:themeTint="9A"/>
       </w:tblBorders>
-      <w:shd w:val="clear" w:color="FFFFFF" w:themeColor="accent4" w:themeTint="9A"/>
+      <w:shd w:val="clear" w:color="FFFFFF" w:themeFill="accent4" w:themeFillTint="9A" w:themeColor="accent4" w:themeTint="9A"/>
     </w:tblPr>
     <w:tblStylePr w:type="band1Horz">
       <w:tcPr>
-        <w:shd w:val="clear" w:color="FFFFFF" w:themeColor="accent4" w:themeTint="9A"/>
+        <w:shd w:val="clear" w:color="FFFFFF" w:themeFill="accent4" w:themeFillTint="9A" w:themeColor="accent4" w:themeTint="9A"/>
         <w:tcBorders>
           <w:top w:val="single" w:color="000000" w:sz="4" w:space="0" w:themeColor="light1"/>
           <w:bottom w:val="single" w:color="000000" w:sz="4" w:space="0" w:themeColor="light1"/>
@@ -9118,7 +9080,7 @@
     </w:tblStylePr>
     <w:tblStylePr w:type="band1Vert">
       <w:tcPr>
-        <w:shd w:val="clear" w:color="FFFFFF" w:themeColor="accent4" w:themeTint="9A"/>
+        <w:shd w:val="clear" w:color="FFFFFF" w:themeFill="accent4" w:themeFillTint="9A" w:themeColor="accent4" w:themeTint="9A"/>
         <w:tcBorders>
           <w:left w:val="single" w:color="000000" w:sz="4" w:space="0" w:themeColor="light1"/>
           <w:right w:val="single" w:color="000000" w:sz="4" w:space="0" w:themeColor="light1"/>
@@ -9127,7 +9089,7 @@
     </w:tblStylePr>
     <w:tblStylePr w:type="band2Horz">
       <w:tcPr>
-        <w:shd w:val="clear" w:color="FFFFFF" w:themeColor="accent4" w:themeTint="9A"/>
+        <w:shd w:val="clear" w:color="FFFFFF" w:themeFill="accent4" w:themeFillTint="9A" w:themeColor="accent4" w:themeTint="9A"/>
         <w:tcBorders>
           <w:top w:val="single" w:color="000000" w:sz="4" w:space="0" w:themeColor="light1"/>
           <w:bottom w:val="single" w:color="000000" w:sz="4" w:space="0" w:themeColor="light1"/>
@@ -9164,7 +9126,7 @@
         <w:sz w:val="22"/>
       </w:rPr>
       <w:tcPr>
-        <w:shd w:val="clear" w:color="FFFFFF" w:themeColor="accent4" w:themeTint="9A"/>
+        <w:shd w:val="clear" w:color="FFFFFF" w:themeFill="accent4" w:themeFillTint="9A" w:themeColor="accent4" w:themeTint="9A"/>
         <w:tcBorders>
           <w:top w:val="single" w:color="000000" w:sz="32" w:space="0" w:themeColor="accent4" w:themeTint="9A"/>
           <w:bottom w:val="single" w:color="000000" w:sz="12" w:space="0" w:themeColor="light1"/>
@@ -9211,11 +9173,11 @@
         <w:right w:val="single" w:color="000000" w:sz="32" w:space="0" w:themeColor="accent5" w:themeTint="9A"/>
         <w:bottom w:val="single" w:color="000000" w:sz="32" w:space="0" w:themeColor="accent5" w:themeTint="9A"/>
       </w:tblBorders>
-      <w:shd w:val="clear" w:color="FFFFFF" w:themeColor="accent5" w:themeTint="9A"/>
+      <w:shd w:val="clear" w:color="FFFFFF" w:themeFill="accent5" w:themeFillTint="9A" w:themeColor="accent5" w:themeTint="9A"/>
     </w:tblPr>
     <w:tblStylePr w:type="band1Horz">
       <w:tcPr>
-        <w:shd w:val="clear" w:color="FFFFFF" w:themeColor="accent5" w:themeTint="9A"/>
+        <w:shd w:val="clear" w:color="FFFFFF" w:themeFill="accent5" w:themeFillTint="9A" w:themeColor="accent5" w:themeTint="9A"/>
         <w:tcBorders>
           <w:top w:val="single" w:color="000000" w:sz="4" w:space="0" w:themeColor="light1"/>
           <w:bottom w:val="single" w:color="000000" w:sz="4" w:space="0" w:themeColor="light1"/>
@@ -9224,7 +9186,7 @@
     </w:tblStylePr>
     <w:tblStylePr w:type="band1Vert">
       <w:tcPr>
-        <w:shd w:val="clear" w:color="FFFFFF" w:themeColor="accent5" w:themeTint="9A"/>
+        <w:shd w:val="clear" w:color="FFFFFF" w:themeFill="accent5" w:themeFillTint="9A" w:themeColor="accent5" w:themeTint="9A"/>
         <w:tcBorders>
           <w:left w:val="single" w:color="000000" w:sz="4" w:space="0" w:themeColor="light1"/>
           <w:right w:val="single" w:color="000000" w:sz="4" w:space="0" w:themeColor="light1"/>
@@ -9233,7 +9195,7 @@
     </w:tblStylePr>
     <w:tblStylePr w:type="band2Horz">
       <w:tcPr>
-        <w:shd w:val="clear" w:color="FFFFFF" w:themeColor="accent5" w:themeTint="9A"/>
+        <w:shd w:val="clear" w:color="FFFFFF" w:themeFill="accent5" w:themeFillTint="9A" w:themeColor="accent5" w:themeTint="9A"/>
         <w:tcBorders>
           <w:top w:val="single" w:color="000000" w:sz="4" w:space="0" w:themeColor="light1"/>
           <w:bottom w:val="single" w:color="000000" w:sz="4" w:space="0" w:themeColor="light1"/>
@@ -9270,7 +9232,7 @@
         <w:sz w:val="22"/>
       </w:rPr>
       <w:tcPr>
-        <w:shd w:val="clear" w:color="FFFFFF" w:themeColor="accent5" w:themeTint="9A"/>
+        <w:shd w:val="clear" w:color="FFFFFF" w:themeFill="accent5" w:themeFillTint="9A" w:themeColor="accent5" w:themeTint="9A"/>
         <w:tcBorders>
           <w:top w:val="single" w:color="000000" w:sz="32" w:space="0" w:themeColor="accent5" w:themeTint="9A"/>
           <w:bottom w:val="single" w:color="000000" w:sz="12" w:space="0" w:themeColor="light1"/>
@@ -9317,11 +9279,11 @@
         <w:right w:val="single" w:color="000000" w:sz="32" w:space="0" w:themeColor="accent6" w:themeTint="98"/>
         <w:bottom w:val="single" w:color="000000" w:sz="32" w:space="0" w:themeColor="accent6" w:themeTint="98"/>
       </w:tblBorders>
-      <w:shd w:val="clear" w:color="FFFFFF" w:themeColor="accent6" w:themeTint="98"/>
+      <w:shd w:val="clear" w:color="FFFFFF" w:themeFill="accent6" w:themeFillTint="98" w:themeColor="accent6" w:themeTint="98"/>
     </w:tblPr>
     <w:tblStylePr w:type="band1Horz">
       <w:tcPr>
-        <w:shd w:val="clear" w:color="FFFFFF" w:themeColor="accent6" w:themeTint="98"/>
+        <w:shd w:val="clear" w:color="FFFFFF" w:themeFill="accent6" w:themeFillTint="98" w:themeColor="accent6" w:themeTint="98"/>
         <w:tcBorders>
           <w:top w:val="single" w:color="000000" w:sz="4" w:space="0" w:themeColor="light1"/>
           <w:bottom w:val="single" w:color="000000" w:sz="4" w:space="0" w:themeColor="light1"/>
@@ -9330,7 +9292,7 @@
     </w:tblStylePr>
     <w:tblStylePr w:type="band1Vert">
       <w:tcPr>
-        <w:shd w:val="clear" w:color="FFFFFF" w:themeColor="accent6" w:themeTint="98"/>
+        <w:shd w:val="clear" w:color="FFFFFF" w:themeFill="accent6" w:themeFillTint="98" w:themeColor="accent6" w:themeTint="98"/>
         <w:tcBorders>
           <w:left w:val="single" w:color="000000" w:sz="4" w:space="0" w:themeColor="light1"/>
           <w:right w:val="single" w:color="000000" w:sz="4" w:space="0" w:themeColor="light1"/>
@@ -9339,7 +9301,7 @@
     </w:tblStylePr>
     <w:tblStylePr w:type="band2Horz">
       <w:tcPr>
-        <w:shd w:val="clear" w:color="FFFFFF" w:themeColor="accent6" w:themeTint="98"/>
+        <w:shd w:val="clear" w:color="FFFFFF" w:themeFill="accent6" w:themeFillTint="98" w:themeColor="accent6" w:themeTint="98"/>
         <w:tcBorders>
           <w:top w:val="single" w:color="000000" w:sz="4" w:space="0" w:themeColor="light1"/>
           <w:bottom w:val="single" w:color="000000" w:sz="4" w:space="0" w:themeColor="light1"/>
@@ -9376,7 +9338,7 @@
         <w:sz w:val="22"/>
       </w:rPr>
       <w:tcPr>
-        <w:shd w:val="clear" w:color="FFFFFF" w:themeColor="accent6" w:themeTint="98"/>
+        <w:shd w:val="clear" w:color="FFFFFF" w:themeFill="accent6" w:themeFillTint="98" w:themeColor="accent6" w:themeTint="98"/>
         <w:tcBorders>
           <w:top w:val="single" w:color="000000" w:sz="32" w:space="0" w:themeColor="accent6" w:themeTint="98"/>
           <w:bottom w:val="single" w:color="000000" w:sz="12" w:space="0" w:themeColor="light1"/>
@@ -9429,12 +9391,12 @@
         <w:sz w:val="22"/>
       </w:rPr>
       <w:tcPr>
-        <w:shd w:val="clear" w:color="FFFFFF" w:themeColor="text1" w:themeTint="40"/>
+        <w:shd w:val="clear" w:color="FFFFFF" w:themeFill="text1" w:themeFillTint="40" w:themeColor="text1" w:themeTint="40"/>
       </w:tcPr>
     </w:tblStylePr>
     <w:tblStylePr w:type="band1Vert">
       <w:tcPr>
-        <w:shd w:val="clear" w:color="FFFFFF" w:themeColor="text1" w:themeTint="40"/>
+        <w:shd w:val="clear" w:color="FFFFFF" w:themeFill="text1" w:themeFillTint="40" w:themeColor="text1" w:themeTint="40"/>
       </w:tcPr>
     </w:tblStylePr>
     <w:tblStylePr w:type="band2Horz">
@@ -9501,12 +9463,12 @@
         <w:sz w:val="22"/>
       </w:rPr>
       <w:tcPr>
-        <w:shd w:val="clear" w:color="FFFFFF" w:themeColor="accent1" w:themeTint="40"/>
+        <w:shd w:val="clear" w:color="FFFFFF" w:themeFill="accent1" w:themeFillTint="40" w:themeColor="accent1" w:themeTint="40"/>
       </w:tcPr>
     </w:tblStylePr>
     <w:tblStylePr w:type="band1Vert">
       <w:tcPr>
-        <w:shd w:val="clear" w:color="FFFFFF" w:themeColor="accent1" w:themeTint="40"/>
+        <w:shd w:val="clear" w:color="FFFFFF" w:themeFill="accent1" w:themeFillTint="40" w:themeColor="accent1" w:themeTint="40"/>
       </w:tcPr>
     </w:tblStylePr>
     <w:tblStylePr w:type="band2Horz">
@@ -9573,12 +9535,12 @@
         <w:sz w:val="22"/>
       </w:rPr>
       <w:tcPr>
-        <w:shd w:val="clear" w:color="FFFFFF" w:themeColor="accent2" w:themeTint="40"/>
+        <w:shd w:val="clear" w:color="FFFFFF" w:themeFill="accent2" w:themeFillTint="40" w:themeColor="accent2" w:themeTint="40"/>
       </w:tcPr>
     </w:tblStylePr>
     <w:tblStylePr w:type="band1Vert">
       <w:tcPr>
-        <w:shd w:val="clear" w:color="FFFFFF" w:themeColor="accent2" w:themeTint="40"/>
+        <w:shd w:val="clear" w:color="FFFFFF" w:themeFill="accent2" w:themeFillTint="40" w:themeColor="accent2" w:themeTint="40"/>
       </w:tcPr>
     </w:tblStylePr>
     <w:tblStylePr w:type="band2Horz">
@@ -9645,12 +9607,12 @@
         <w:sz w:val="22"/>
       </w:rPr>
       <w:tcPr>
-        <w:shd w:val="clear" w:color="FFFFFF" w:themeColor="accent3" w:themeTint="40"/>
+        <w:shd w:val="clear" w:color="FFFFFF" w:themeFill="accent3" w:themeFillTint="40" w:themeColor="accent3" w:themeTint="40"/>
       </w:tcPr>
     </w:tblStylePr>
     <w:tblStylePr w:type="band1Vert">
       <w:tcPr>
-        <w:shd w:val="clear" w:color="FFFFFF" w:themeColor="accent3" w:themeTint="40"/>
+        <w:shd w:val="clear" w:color="FFFFFF" w:themeFill="accent3" w:themeFillTint="40" w:themeColor="accent3" w:themeTint="40"/>
       </w:tcPr>
     </w:tblStylePr>
     <w:tblStylePr w:type="band2Horz">
@@ -9717,12 +9679,12 @@
         <w:sz w:val="22"/>
       </w:rPr>
       <w:tcPr>
-        <w:shd w:val="clear" w:color="FFFFFF" w:themeColor="accent4" w:themeTint="40"/>
+        <w:shd w:val="clear" w:color="FFFFFF" w:themeFill="accent4" w:themeFillTint="40" w:themeColor="accent4" w:themeTint="40"/>
       </w:tcPr>
     </w:tblStylePr>
     <w:tblStylePr w:type="band1Vert">
       <w:tcPr>
-        <w:shd w:val="clear" w:color="FFFFFF" w:themeColor="accent4" w:themeTint="40"/>
+        <w:shd w:val="clear" w:color="FFFFFF" w:themeFill="accent4" w:themeFillTint="40" w:themeColor="accent4" w:themeTint="40"/>
       </w:tcPr>
     </w:tblStylePr>
     <w:tblStylePr w:type="band2Horz">
@@ -9789,12 +9751,12 @@
         <w:sz w:val="22"/>
       </w:rPr>
       <w:tcPr>
-        <w:shd w:val="clear" w:color="FFFFFF" w:themeColor="accent5" w:themeTint="40"/>
+        <w:shd w:val="clear" w:color="FFFFFF" w:themeFill="accent5" w:themeFillTint="40" w:themeColor="accent5" w:themeTint="40"/>
       </w:tcPr>
     </w:tblStylePr>
     <w:tblStylePr w:type="band1Vert">
       <w:tcPr>
-        <w:shd w:val="clear" w:color="FFFFFF" w:themeColor="accent5" w:themeTint="40"/>
+        <w:shd w:val="clear" w:color="FFFFFF" w:themeFill="accent5" w:themeFillTint="40" w:themeColor="accent5" w:themeTint="40"/>
       </w:tcPr>
     </w:tblStylePr>
     <w:tblStylePr w:type="band2Horz">
@@ -9861,12 +9823,12 @@
         <w:sz w:val="22"/>
       </w:rPr>
       <w:tcPr>
-        <w:shd w:val="clear" w:color="FFFFFF" w:themeColor="accent6" w:themeTint="40"/>
+        <w:shd w:val="clear" w:color="FFFFFF" w:themeFill="accent6" w:themeFillTint="40" w:themeColor="accent6" w:themeTint="40"/>
       </w:tcPr>
     </w:tblStylePr>
     <w:tblStylePr w:type="band1Vert">
       <w:tcPr>
-        <w:shd w:val="clear" w:color="FFFFFF" w:themeColor="accent6" w:themeTint="40"/>
+        <w:shd w:val="clear" w:color="FFFFFF" w:themeFill="accent6" w:themeFillTint="40" w:themeColor="accent6" w:themeTint="40"/>
       </w:tcPr>
     </w:tblStylePr>
     <w:tblStylePr w:type="band2Horz">
@@ -9932,12 +9894,12 @@
         <w:sz w:val="22"/>
       </w:rPr>
       <w:tcPr>
-        <w:shd w:val="clear" w:color="FFFFFF" w:themeColor="text1" w:themeTint="40"/>
+        <w:shd w:val="clear" w:color="FFFFFF" w:themeFill="text1" w:themeFillTint="40" w:themeColor="text1" w:themeTint="40"/>
       </w:tcPr>
     </w:tblStylePr>
     <w:tblStylePr w:type="band1Vert">
       <w:tcPr>
-        <w:shd w:val="clear" w:color="FFFFFF" w:themeColor="text1" w:themeTint="40"/>
+        <w:shd w:val="clear" w:color="FFFFFF" w:themeFill="text1" w:themeFillTint="40" w:themeColor="text1" w:themeTint="40"/>
       </w:tcPr>
     </w:tblStylePr>
     <w:tblStylePr w:type="band2Horz">
@@ -9975,7 +9937,7 @@
         <w:sz w:val="22"/>
       </w:rPr>
       <w:tcPr>
-        <w:shd w:val="clear" w:color="FFFFFF" w:themeColor="light1"/>
+        <w:shd w:val="clear" w:color="FFFFFF" w:themeFill="light1" w:themeColor="light1"/>
         <w:tcBorders>
           <w:left w:val="none" w:color="000000" w:sz="4" w:space="0"/>
           <w:top w:val="none" w:color="000000" w:sz="4" w:space="0"/>
@@ -10009,7 +9971,7 @@
         <w:sz w:val="22"/>
       </w:rPr>
       <w:tcPr>
-        <w:shd w:val="clear" w:color="FFFFFF" w:themeColor="light1"/>
+        <w:shd w:val="clear" w:color="FFFFFF" w:themeFill="light1" w:themeColor="light1"/>
         <w:tcBorders>
           <w:left w:val="none" w:color="000000" w:sz="4" w:space="0"/>
           <w:top w:val="single" w:color="000000" w:sz="4" w:space="0" w:themeColor="text1" w:themeTint="80"/>
@@ -10047,12 +10009,12 @@
         <w:sz w:val="22"/>
       </w:rPr>
       <w:tcPr>
-        <w:shd w:val="clear" w:color="FFFFFF" w:themeColor="accent1" w:themeTint="40"/>
+        <w:shd w:val="clear" w:color="FFFFFF" w:themeFill="accent1" w:themeFillTint="40" w:themeColor="accent1" w:themeTint="40"/>
       </w:tcPr>
     </w:tblStylePr>
     <w:tblStylePr w:type="band1Vert">
       <w:tcPr>
-        <w:shd w:val="clear" w:color="FFFFFF" w:themeColor="accent1" w:themeTint="40"/>
+        <w:shd w:val="clear" w:color="FFFFFF" w:themeFill="accent1" w:themeFillTint="40" w:themeColor="accent1" w:themeTint="40"/>
       </w:tcPr>
     </w:tblStylePr>
     <w:tblStylePr w:type="band2Horz">
@@ -10090,7 +10052,7 @@
         <w:sz w:val="22"/>
       </w:rPr>
       <w:tcPr>
-        <w:shd w:val="clear" w:color="FFFFFF" w:themeColor="light1"/>
+        <w:shd w:val="clear" w:color="FFFFFF" w:themeFill="light1" w:themeColor="light1"/>
         <w:tcBorders>
           <w:left w:val="none" w:color="000000" w:sz="4" w:space="0"/>
           <w:top w:val="none" w:color="000000" w:sz="4" w:space="0"/>
@@ -10124,7 +10086,7 @@
         <w:sz w:val="22"/>
       </w:rPr>
       <w:tcPr>
-        <w:shd w:val="clear" w:color="FFFFFF" w:themeColor="light1"/>
+        <w:shd w:val="clear" w:color="FFFFFF" w:themeFill="light1" w:themeColor="light1"/>
         <w:tcBorders>
           <w:left w:val="none" w:color="000000" w:sz="4" w:space="0"/>
           <w:top w:val="single" w:color="000000" w:sz="4" w:space="0" w:themeColor="accent1"/>
@@ -10162,12 +10124,12 @@
         <w:sz w:val="22"/>
       </w:rPr>
       <w:tcPr>
-        <w:shd w:val="clear" w:color="FFFFFF" w:themeColor="accent2" w:themeTint="40"/>
+        <w:shd w:val="clear" w:color="FFFFFF" w:themeFill="accent2" w:themeFillTint="40" w:themeColor="accent2" w:themeTint="40"/>
       </w:tcPr>
     </w:tblStylePr>
     <w:tblStylePr w:type="band1Vert">
       <w:tcPr>
-        <w:shd w:val="clear" w:color="FFFFFF" w:themeColor="accent2" w:themeTint="40"/>
+        <w:shd w:val="clear" w:color="FFFFFF" w:themeFill="accent2" w:themeFillTint="40" w:themeColor="accent2" w:themeTint="40"/>
       </w:tcPr>
     </w:tblStylePr>
     <w:tblStylePr w:type="band2Horz">
@@ -10205,7 +10167,7 @@
         <w:sz w:val="22"/>
       </w:rPr>
       <w:tcPr>
-        <w:shd w:val="clear" w:color="FFFFFF" w:themeColor="light1"/>
+        <w:shd w:val="clear" w:color="FFFFFF" w:themeFill="light1" w:themeColor="light1"/>
         <w:tcBorders>
           <w:left w:val="none" w:color="000000" w:sz="4" w:space="0"/>
           <w:top w:val="none" w:color="000000" w:sz="4" w:space="0"/>
@@ -10239,7 +10201,7 @@
         <w:sz w:val="22"/>
       </w:rPr>
       <w:tcPr>
-        <w:shd w:val="clear" w:color="FFFFFF" w:themeColor="light1"/>
+        <w:shd w:val="clear" w:color="FFFFFF" w:themeFill="light1" w:themeColor="light1"/>
         <w:tcBorders>
           <w:left w:val="none" w:color="000000" w:sz="4" w:space="0"/>
           <w:top w:val="single" w:color="000000" w:sz="4" w:space="0" w:themeColor="accent2" w:themeTint="97"/>
@@ -10277,12 +10239,12 @@
         <w:sz w:val="22"/>
       </w:rPr>
       <w:tcPr>
-        <w:shd w:val="clear" w:color="FFFFFF" w:themeColor="accent3" w:themeTint="40"/>
+        <w:shd w:val="clear" w:color="FFFFFF" w:themeFill="accent3" w:themeFillTint="40" w:themeColor="accent3" w:themeTint="40"/>
       </w:tcPr>
     </w:tblStylePr>
     <w:tblStylePr w:type="band1Vert">
       <w:tcPr>
-        <w:shd w:val="clear" w:color="FFFFFF" w:themeColor="accent3" w:themeTint="40"/>
+        <w:shd w:val="clear" w:color="FFFFFF" w:themeFill="accent3" w:themeFillTint="40" w:themeColor="accent3" w:themeTint="40"/>
       </w:tcPr>
     </w:tblStylePr>
     <w:tblStylePr w:type="band2Horz">
@@ -10320,7 +10282,7 @@
         <w:sz w:val="22"/>
       </w:rPr>
       <w:tcPr>
-        <w:shd w:val="clear" w:color="FFFFFF" w:themeColor="light1"/>
+        <w:shd w:val="clear" w:color="FFFFFF" w:themeFill="light1" w:themeColor="light1"/>
         <w:tcBorders>
           <w:left w:val="none" w:color="000000" w:sz="4" w:space="0"/>
           <w:top w:val="none" w:color="000000" w:sz="4" w:space="0"/>
@@ -10354,7 +10316,7 @@
         <w:sz w:val="22"/>
       </w:rPr>
       <w:tcPr>
-        <w:shd w:val="clear" w:color="FFFFFF" w:themeColor="light1"/>
+        <w:shd w:val="clear" w:color="FFFFFF" w:themeFill="light1" w:themeColor="light1"/>
         <w:tcBorders>
           <w:left w:val="none" w:color="000000" w:sz="4" w:space="0"/>
           <w:top w:val="single" w:color="000000" w:sz="4" w:space="0" w:themeColor="accent3" w:themeTint="98"/>
@@ -10392,12 +10354,12 @@
         <w:sz w:val="22"/>
       </w:rPr>
       <w:tcPr>
-        <w:shd w:val="clear" w:color="FFFFFF" w:themeColor="accent4" w:themeTint="40"/>
+        <w:shd w:val="clear" w:color="FFFFFF" w:themeFill="accent4" w:themeFillTint="40" w:themeColor="accent4" w:themeTint="40"/>
       </w:tcPr>
     </w:tblStylePr>
     <w:tblStylePr w:type="band1Vert">
       <w:tcPr>
-        <w:shd w:val="clear" w:color="FFFFFF" w:themeColor="accent4" w:themeTint="40"/>
+        <w:shd w:val="clear" w:color="FFFFFF" w:themeFill="accent4" w:themeFillTint="40" w:themeColor="accent4" w:themeTint="40"/>
       </w:tcPr>
     </w:tblStylePr>
     <w:tblStylePr w:type="band2Horz">
@@ -10435,7 +10397,7 @@
         <w:sz w:val="22"/>
       </w:rPr>
       <w:tcPr>
-        <w:shd w:val="clear" w:color="FFFFFF" w:themeColor="light1"/>
+        <w:shd w:val="clear" w:color="FFFFFF" w:themeFill="light1" w:themeColor="light1"/>
         <w:tcBorders>
           <w:left w:val="none" w:color="000000" w:sz="4" w:space="0"/>
           <w:top w:val="none" w:color="000000" w:sz="4" w:space="0"/>
@@ -10469,7 +10431,7 @@
         <w:sz w:val="22"/>
       </w:rPr>
       <w:tcPr>
-        <w:shd w:val="clear" w:color="FFFFFF" w:themeColor="light1"/>
+        <w:shd w:val="clear" w:color="FFFFFF" w:themeFill="light1" w:themeColor="light1"/>
         <w:tcBorders>
           <w:left w:val="none" w:color="000000" w:sz="4" w:space="0"/>
           <w:top w:val="single" w:color="000000" w:sz="4" w:space="0" w:themeColor="accent4" w:themeTint="9A"/>
@@ -10507,12 +10469,12 @@
         <w:sz w:val="22"/>
       </w:rPr>
       <w:tcPr>
-        <w:shd w:val="clear" w:color="FFFFFF" w:themeColor="accent5" w:themeTint="40"/>
+        <w:shd w:val="clear" w:color="FFFFFF" w:themeFill="accent5" w:themeFillTint="40" w:themeColor="accent5" w:themeTint="40"/>
       </w:tcPr>
     </w:tblStylePr>
     <w:tblStylePr w:type="band1Vert">
       <w:tcPr>
-        <w:shd w:val="clear" w:color="FFFFFF" w:themeColor="accent5" w:themeTint="40"/>
+        <w:shd w:val="clear" w:color="FFFFFF" w:themeFill="accent5" w:themeFillTint="40" w:themeColor="accent5" w:themeTint="40"/>
       </w:tcPr>
     </w:tblStylePr>
     <w:tblStylePr w:type="band2Horz">
@@ -10550,7 +10512,7 @@
         <w:sz w:val="22"/>
       </w:rPr>
       <w:tcPr>
-        <w:shd w:val="clear" w:color="FFFFFF" w:themeColor="light1"/>
+        <w:shd w:val="clear" w:color="FFFFFF" w:themeFill="light1" w:themeColor="light1"/>
         <w:tcBorders>
           <w:left w:val="none" w:color="000000" w:sz="4" w:space="0"/>
           <w:top w:val="none" w:color="000000" w:sz="4" w:space="0"/>
@@ -10584,7 +10546,7 @@
         <w:sz w:val="22"/>
       </w:rPr>
       <w:tcPr>
-        <w:shd w:val="clear" w:color="FFFFFF" w:themeColor="light1"/>
+        <w:shd w:val="clear" w:color="FFFFFF" w:themeFill="light1" w:themeColor="light1"/>
         <w:tcBorders>
           <w:left w:val="none" w:color="000000" w:sz="4" w:space="0"/>
           <w:top w:val="single" w:color="000000" w:sz="4" w:space="0" w:themeColor="accent5" w:themeTint="9A"/>
@@ -10622,12 +10584,12 @@
         <w:sz w:val="22"/>
       </w:rPr>
       <w:tcPr>
-        <w:shd w:val="clear" w:color="FFFFFF" w:themeColor="accent6" w:themeTint="40"/>
+        <w:shd w:val="clear" w:color="FFFFFF" w:themeFill="accent6" w:themeFillTint="40" w:themeColor="accent6" w:themeTint="40"/>
       </w:tcPr>
     </w:tblStylePr>
     <w:tblStylePr w:type="band1Vert">
       <w:tcPr>
-        <w:shd w:val="clear" w:color="FFFFFF" w:themeColor="accent6" w:themeTint="40"/>
+        <w:shd w:val="clear" w:color="FFFFFF" w:themeFill="accent6" w:themeFillTint="40" w:themeColor="accent6" w:themeTint="40"/>
       </w:tcPr>
     </w:tblStylePr>
     <w:tblStylePr w:type="band2Horz">
@@ -10665,7 +10627,7 @@
         <w:sz w:val="22"/>
       </w:rPr>
       <w:tcPr>
-        <w:shd w:val="clear" w:color="FFFFFF" w:themeColor="light1"/>
+        <w:shd w:val="clear" w:color="FFFFFF" w:themeFill="light1" w:themeColor="light1"/>
         <w:tcBorders>
           <w:left w:val="none" w:color="000000" w:sz="4" w:space="0"/>
           <w:top w:val="none" w:color="000000" w:sz="4" w:space="0"/>
@@ -10699,7 +10661,7 @@
         <w:sz w:val="22"/>
       </w:rPr>
       <w:tcPr>
-        <w:shd w:val="clear" w:color="FFFFFF" w:themeColor="light1"/>
+        <w:shd w:val="clear" w:color="FFFFFF" w:themeFill="light1" w:themeColor="light1"/>
         <w:tcBorders>
           <w:left w:val="none" w:color="000000" w:sz="4" w:space="0"/>
           <w:top w:val="single" w:color="000000" w:sz="4" w:space="0" w:themeColor="accent6" w:themeTint="98"/>
@@ -10751,7 +10713,7 @@
         <w:sz w:val="22"/>
       </w:rPr>
       <w:tcPr>
-        <w:shd w:val="clear" w:color="FFFFFF" w:themeColor="text1" w:themeTint="0D"/>
+        <w:shd w:val="clear" w:color="FFFFFF" w:themeFill="text1" w:themeFillTint="0D" w:themeColor="text1" w:themeTint="0D"/>
       </w:tcPr>
     </w:tblStylePr>
     <w:tblStylePr w:type="band2Vert">
@@ -10761,7 +10723,7 @@
         <w:sz w:val="22"/>
       </w:rPr>
       <w:tcPr>
-        <w:shd w:val="clear" w:color="FFFFFF" w:themeColor="text1" w:themeTint="0D"/>
+        <w:shd w:val="clear" w:color="FFFFFF" w:themeFill="text1" w:themeFillTint="0D" w:themeColor="text1" w:themeTint="0D"/>
       </w:tcPr>
     </w:tblStylePr>
     <w:tblStylePr w:type="firstCol">
@@ -10771,7 +10733,7 @@
         <w:sz w:val="22"/>
       </w:rPr>
       <w:tcPr>
-        <w:shd w:val="clear" w:color="FFFFFF" w:themeColor="text1" w:themeTint="80"/>
+        <w:shd w:val="clear" w:color="FFFFFF" w:themeFill="text1" w:themeFillTint="80" w:themeColor="text1" w:themeTint="80"/>
       </w:tcPr>
     </w:tblStylePr>
     <w:tblStylePr w:type="firstRow">
@@ -10781,7 +10743,7 @@
         <w:sz w:val="22"/>
       </w:rPr>
       <w:tcPr>
-        <w:shd w:val="clear" w:color="FFFFFF" w:themeColor="text1" w:themeTint="80"/>
+        <w:shd w:val="clear" w:color="FFFFFF" w:themeFill="text1" w:themeFillTint="80" w:themeColor="text1" w:themeTint="80"/>
       </w:tcPr>
     </w:tblStylePr>
     <w:tblStylePr w:type="lastCol">
@@ -10791,7 +10753,7 @@
         <w:sz w:val="22"/>
       </w:rPr>
       <w:tcPr>
-        <w:shd w:val="clear" w:color="FFFFFF" w:themeColor="text1" w:themeTint="80"/>
+        <w:shd w:val="clear" w:color="FFFFFF" w:themeFill="text1" w:themeFillTint="80" w:themeColor="text1" w:themeTint="80"/>
       </w:tcPr>
     </w:tblStylePr>
     <w:tblStylePr w:type="lastRow">
@@ -10801,7 +10763,7 @@
         <w:sz w:val="22"/>
       </w:rPr>
       <w:tcPr>
-        <w:shd w:val="clear" w:color="FFFFFF" w:themeColor="text1" w:themeTint="80"/>
+        <w:shd w:val="clear" w:color="FFFFFF" w:themeFill="text1" w:themeFillTint="80" w:themeColor="text1" w:themeTint="80"/>
       </w:tcPr>
     </w:tblStylePr>
   </w:style>
@@ -10840,7 +10802,7 @@
         <w:sz w:val="22"/>
       </w:rPr>
       <w:tcPr>
-        <w:shd w:val="clear" w:color="FFFFFF" w:themeColor="accent1" w:themeTint="50"/>
+        <w:shd w:val="clear" w:color="FFFFFF" w:themeFill="accent1" w:themeFillTint="50" w:themeColor="accent1" w:themeTint="50"/>
       </w:tcPr>
     </w:tblStylePr>
     <w:tblStylePr w:type="band2Vert">
@@ -10850,7 +10812,7 @@
         <w:sz w:val="22"/>
       </w:rPr>
       <w:tcPr>
-        <w:shd w:val="clear" w:color="FFFFFF" w:themeColor="accent1" w:themeTint="50"/>
+        <w:shd w:val="clear" w:color="FFFFFF" w:themeFill="accent1" w:themeFillTint="50" w:themeColor="accent1" w:themeTint="50"/>
       </w:tcPr>
     </w:tblStylePr>
     <w:tblStylePr w:type="firstCol">
@@ -10860,7 +10822,7 @@
         <w:sz w:val="22"/>
       </w:rPr>
       <w:tcPr>
-        <w:shd w:val="clear" w:color="FFFFFF" w:themeColor="accent1" w:themeTint="EA"/>
+        <w:shd w:val="clear" w:color="FFFFFF" w:themeFill="accent1" w:themeFillTint="EA" w:themeColor="accent1" w:themeTint="EA"/>
       </w:tcPr>
     </w:tblStylePr>
     <w:tblStylePr w:type="firstRow">
@@ -10870,7 +10832,7 @@
         <w:sz w:val="22"/>
       </w:rPr>
       <w:tcPr>
-        <w:shd w:val="clear" w:color="FFFFFF" w:themeColor="accent1" w:themeTint="EA"/>
+        <w:shd w:val="clear" w:color="FFFFFF" w:themeFill="accent1" w:themeFillTint="EA" w:themeColor="accent1" w:themeTint="EA"/>
       </w:tcPr>
     </w:tblStylePr>
     <w:tblStylePr w:type="lastCol">
@@ -10880,7 +10842,7 @@
         <w:sz w:val="22"/>
       </w:rPr>
       <w:tcPr>
-        <w:shd w:val="clear" w:color="FFFFFF" w:themeColor="accent1" w:themeTint="EA"/>
+        <w:shd w:val="clear" w:color="FFFFFF" w:themeFill="accent1" w:themeFillTint="EA" w:themeColor="accent1" w:themeTint="EA"/>
       </w:tcPr>
     </w:tblStylePr>
     <w:tblStylePr w:type="lastRow">
@@ -10890,7 +10852,7 @@
         <w:sz w:val="22"/>
       </w:rPr>
       <w:tcPr>
-        <w:shd w:val="clear" w:color="FFFFFF" w:themeColor="accent1" w:themeTint="EA"/>
+        <w:shd w:val="clear" w:color="FFFFFF" w:themeFill="accent1" w:themeFillTint="EA" w:themeColor="accent1" w:themeTint="EA"/>
       </w:tcPr>
     </w:tblStylePr>
   </w:style>
@@ -10929,7 +10891,7 @@
         <w:sz w:val="22"/>
       </w:rPr>
       <w:tcPr>
-        <w:shd w:val="clear" w:color="FFFFFF" w:themeColor="accent2" w:themeTint="32"/>
+        <w:shd w:val="clear" w:color="FFFFFF" w:themeFill="accent2" w:themeFillTint="32" w:themeColor="accent2" w:themeTint="32"/>
       </w:tcPr>
     </w:tblStylePr>
     <w:tblStylePr w:type="band2Vert">
@@ -10939,7 +10901,7 @@
         <w:sz w:val="22"/>
       </w:rPr>
       <w:tcPr>
-        <w:shd w:val="clear" w:color="FFFFFF" w:themeColor="accent2" w:themeTint="32"/>
+        <w:shd w:val="clear" w:color="FFFFFF" w:themeFill="accent2" w:themeFillTint="32" w:themeColor="accent2" w:themeTint="32"/>
       </w:tcPr>
     </w:tblStylePr>
     <w:tblStylePr w:type="firstCol">
@@ -10949,7 +10911,7 @@
         <w:sz w:val="22"/>
       </w:rPr>
       <w:tcPr>
-        <w:shd w:val="clear" w:color="FFFFFF" w:themeColor="accent2" w:themeTint="97"/>
+        <w:shd w:val="clear" w:color="FFFFFF" w:themeFill="accent2" w:themeFillTint="97" w:themeColor="accent2" w:themeTint="97"/>
       </w:tcPr>
     </w:tblStylePr>
     <w:tblStylePr w:type="firstRow">
@@ -10959,7 +10921,7 @@
         <w:sz w:val="22"/>
       </w:rPr>
       <w:tcPr>
-        <w:shd w:val="clear" w:color="FFFFFF" w:themeColor="accent2" w:themeTint="97"/>
+        <w:shd w:val="clear" w:color="FFFFFF" w:themeFill="accent2" w:themeFillTint="97" w:themeColor="accent2" w:themeTint="97"/>
       </w:tcPr>
     </w:tblStylePr>
     <w:tblStylePr w:type="lastCol">
@@ -10969,7 +10931,7 @@
         <w:sz w:val="22"/>
       </w:rPr>
       <w:tcPr>
-        <w:shd w:val="clear" w:color="FFFFFF" w:themeColor="accent2" w:themeTint="97"/>
+        <w:shd w:val="clear" w:color="FFFFFF" w:themeFill="accent2" w:themeFillTint="97" w:themeColor="accent2" w:themeTint="97"/>
       </w:tcPr>
     </w:tblStylePr>
     <w:tblStylePr w:type="lastRow">
@@ -10979,7 +10941,7 @@
         <w:sz w:val="22"/>
       </w:rPr>
       <w:tcPr>
-        <w:shd w:val="clear" w:color="FFFFFF" w:themeColor="accent2" w:themeTint="97"/>
+        <w:shd w:val="clear" w:color="FFFFFF" w:themeFill="accent2" w:themeFillTint="97" w:themeColor="accent2" w:themeTint="97"/>
       </w:tcPr>
     </w:tblStylePr>
   </w:style>
@@ -11018,7 +10980,7 @@
         <w:sz w:val="22"/>
       </w:rPr>
       <w:tcPr>
-        <w:shd w:val="clear" w:color="FFFFFF" w:themeColor="accent3" w:themeTint="34"/>
+        <w:shd w:val="clear" w:color="FFFFFF" w:themeFill="accent3" w:themeFillTint="34" w:themeColor="accent3" w:themeTint="34"/>
       </w:tcPr>
     </w:tblStylePr>
     <w:tblStylePr w:type="band2Vert">
@@ -11028,7 +10990,7 @@
         <w:sz w:val="22"/>
       </w:rPr>
       <w:tcPr>
-        <w:shd w:val="clear" w:color="FFFFFF" w:themeColor="accent3" w:themeTint="34"/>
+        <w:shd w:val="clear" w:color="FFFFFF" w:themeFill="accent3" w:themeFillTint="34" w:themeColor="accent3" w:themeTint="34"/>
       </w:tcPr>
     </w:tblStylePr>
     <w:tblStylePr w:type="firstCol">
@@ -11038,7 +11000,7 @@
         <w:sz w:val="22"/>
       </w:rPr>
       <w:tcPr>
-        <w:shd w:val="clear" w:color="FFFFFF" w:themeColor="accent3" w:themeTint="FE"/>
+        <w:shd w:val="clear" w:color="FFFFFF" w:themeFill="accent3" w:themeFillTint="FE" w:themeColor="accent3" w:themeTint="FE"/>
       </w:tcPr>
     </w:tblStylePr>
     <w:tblStylePr w:type="firstRow">
@@ -11048,7 +11010,7 @@
         <w:sz w:val="22"/>
       </w:rPr>
       <w:tcPr>
-        <w:shd w:val="clear" w:color="FFFFFF" w:themeColor="accent3" w:themeTint="FE"/>
+        <w:shd w:val="clear" w:color="FFFFFF" w:themeFill="accent3" w:themeFillTint="FE" w:themeColor="accent3" w:themeTint="FE"/>
       </w:tcPr>
     </w:tblStylePr>
     <w:tblStylePr w:type="lastCol">
@@ -11058,7 +11020,7 @@
         <w:sz w:val="22"/>
       </w:rPr>
       <w:tcPr>
-        <w:shd w:val="clear" w:color="FFFFFF" w:themeColor="accent3" w:themeTint="FE"/>
+        <w:shd w:val="clear" w:color="FFFFFF" w:themeFill="accent3" w:themeFillTint="FE" w:themeColor="accent3" w:themeTint="FE"/>
       </w:tcPr>
     </w:tblStylePr>
     <w:tblStylePr w:type="lastRow">
@@ -11068,7 +11030,7 @@
         <w:sz w:val="22"/>
       </w:rPr>
       <w:tcPr>
-        <w:shd w:val="clear" w:color="FFFFFF" w:themeColor="accent3" w:themeTint="FE"/>
+        <w:shd w:val="clear" w:color="FFFFFF" w:themeFill="accent3" w:themeFillTint="FE" w:themeColor="accent3" w:themeTint="FE"/>
       </w:tcPr>
     </w:tblStylePr>
   </w:style>
@@ -11107,7 +11069,7 @@
         <w:sz w:val="22"/>
       </w:rPr>
       <w:tcPr>
-        <w:shd w:val="clear" w:color="FFFFFF" w:themeColor="accent4" w:themeTint="34"/>
+        <w:shd w:val="clear" w:color="FFFFFF" w:themeFill="accent4" w:themeFillTint="34" w:themeColor="accent4" w:themeTint="34"/>
       </w:tcPr>
     </w:tblStylePr>
     <w:tblStylePr w:type="band2Vert">
@@ -11117,7 +11079,7 @@
         <w:sz w:val="22"/>
       </w:rPr>
       <w:tcPr>
-        <w:shd w:val="clear" w:color="FFFFFF" w:themeColor="accent4" w:themeTint="34"/>
+        <w:shd w:val="clear" w:color="FFFFFF" w:themeFill="accent4" w:themeFillTint="34" w:themeColor="accent4" w:themeTint="34"/>
       </w:tcPr>
     </w:tblStylePr>
     <w:tblStylePr w:type="firstCol">
@@ -11127,7 +11089,7 @@
         <w:sz w:val="22"/>
       </w:rPr>
       <w:tcPr>
-        <w:shd w:val="clear" w:color="FFFFFF" w:themeColor="accent4" w:themeTint="9A"/>
+        <w:shd w:val="clear" w:color="FFFFFF" w:themeFill="accent4" w:themeFillTint="9A" w:themeColor="accent4" w:themeTint="9A"/>
       </w:tcPr>
     </w:tblStylePr>
     <w:tblStylePr w:type="firstRow">
@@ -11137,7 +11099,7 @@
         <w:sz w:val="22"/>
       </w:rPr>
       <w:tcPr>
-        <w:shd w:val="clear" w:color="FFFFFF" w:themeColor="accent4" w:themeTint="9A"/>
+        <w:shd w:val="clear" w:color="FFFFFF" w:themeFill="accent4" w:themeFillTint="9A" w:themeColor="accent4" w:themeTint="9A"/>
       </w:tcPr>
     </w:tblStylePr>
     <w:tblStylePr w:type="lastCol">
@@ -11147,7 +11109,7 @@
         <w:sz w:val="22"/>
       </w:rPr>
       <w:tcPr>
-        <w:shd w:val="clear" w:color="FFFFFF" w:themeColor="accent4" w:themeTint="9A"/>
+        <w:shd w:val="clear" w:color="FFFFFF" w:themeFill="accent4" w:themeFillTint="9A" w:themeColor="accent4" w:themeTint="9A"/>
       </w:tcPr>
     </w:tblStylePr>
     <w:tblStylePr w:type="lastRow">
@@ -11157,7 +11119,7 @@
         <w:sz w:val="22"/>
       </w:rPr>
       <w:tcPr>
-        <w:shd w:val="clear" w:color="FFFFFF" w:themeColor="accent4" w:themeTint="9A"/>
+        <w:shd w:val="clear" w:color="FFFFFF" w:themeFill="accent4" w:themeFillTint="9A" w:themeColor="accent4" w:themeTint="9A"/>
       </w:tcPr>
     </w:tblStylePr>
   </w:style>
@@ -11196,7 +11158,7 @@
         <w:sz w:val="22"/>
       </w:rPr>
       <w:tcPr>
-        <w:shd w:val="clear" w:color="FFFFFF" w:themeColor="accent5" w:themeTint="34"/>
+        <w:shd w:val="clear" w:color="FFFFFF" w:themeFill="accent5" w:themeFillTint="34" w:themeColor="accent5" w:themeTint="34"/>
       </w:tcPr>
     </w:tblStylePr>
     <w:tblStylePr w:type="band2Vert">
@@ -11206,7 +11168,7 @@
         <w:sz w:val="22"/>
       </w:rPr>
       <w:tcPr>
-        <w:shd w:val="clear" w:color="FFFFFF" w:themeColor="accent5" w:themeTint="34"/>
+        <w:shd w:val="clear" w:color="FFFFFF" w:themeFill="accent5" w:themeFillTint="34" w:themeColor="accent5" w:themeTint="34"/>
       </w:tcPr>
     </w:tblStylePr>
     <w:tblStylePr w:type="firstCol">
@@ -11216,7 +11178,7 @@
         <w:sz w:val="22"/>
       </w:rPr>
       <w:tcPr>
-        <w:shd w:val="clear" w:color="FFFFFF" w:themeColor="accent5"/>
+        <w:shd w:val="clear" w:color="FFFFFF" w:themeFill="accent5" w:themeColor="accent5"/>
       </w:tcPr>
     </w:tblStylePr>
     <w:tblStylePr w:type="firstRow">
@@ -11226,7 +11188,7 @@
         <w:sz w:val="22"/>
       </w:rPr>
       <w:tcPr>
-        <w:shd w:val="clear" w:color="FFFFFF" w:themeColor="accent5"/>
+        <w:shd w:val="clear" w:color="FFFFFF" w:themeFill="accent5" w:themeColor="accent5"/>
       </w:tcPr>
     </w:tblStylePr>
     <w:tblStylePr w:type="lastCol">
@@ -11236,7 +11198,7 @@
         <w:sz w:val="22"/>
       </w:rPr>
       <w:tcPr>
-        <w:shd w:val="clear" w:color="FFFFFF" w:themeColor="accent5"/>
+        <w:shd w:val="clear" w:color="FFFFFF" w:themeFill="accent5" w:themeColor="accent5"/>
       </w:tcPr>
     </w:tblStylePr>
     <w:tblStylePr w:type="lastRow">
@@ -11246,7 +11208,7 @@
         <w:sz w:val="22"/>
       </w:rPr>
       <w:tcPr>
-        <w:shd w:val="clear" w:color="FFFFFF" w:themeColor="accent5"/>
+        <w:shd w:val="clear" w:color="FFFFFF" w:themeFill="accent5" w:themeColor="accent5"/>
       </w:tcPr>
     </w:tblStylePr>
   </w:style>
@@ -11285,7 +11247,7 @@
         <w:sz w:val="22"/>
       </w:rPr>
       <w:tcPr>
-        <w:shd w:val="clear" w:color="FFFFFF" w:themeColor="accent6" w:themeTint="34"/>
+        <w:shd w:val="clear" w:color="FFFFFF" w:themeFill="accent6" w:themeFillTint="34" w:themeColor="accent6" w:themeTint="34"/>
       </w:tcPr>
     </w:tblStylePr>
     <w:tblStylePr w:type="band2Vert">
@@ -11295,7 +11257,7 @@
         <w:sz w:val="22"/>
       </w:rPr>
       <w:tcPr>
-        <w:shd w:val="clear" w:color="FFFFFF" w:themeColor="accent6" w:themeTint="34"/>
+        <w:shd w:val="clear" w:color="FFFFFF" w:themeFill="accent6" w:themeFillTint="34" w:themeColor="accent6" w:themeTint="34"/>
       </w:tcPr>
     </w:tblStylePr>
     <w:tblStylePr w:type="firstCol">
@@ -11305,7 +11267,7 @@
         <w:sz w:val="22"/>
       </w:rPr>
       <w:tcPr>
-        <w:shd w:val="clear" w:color="FFFFFF" w:themeColor="accent6"/>
+        <w:shd w:val="clear" w:color="FFFFFF" w:themeFill="accent6" w:themeColor="accent6"/>
       </w:tcPr>
     </w:tblStylePr>
     <w:tblStylePr w:type="firstRow">
@@ -11315,7 +11277,7 @@
         <w:sz w:val="22"/>
       </w:rPr>
       <w:tcPr>
-        <w:shd w:val="clear" w:color="FFFFFF" w:themeColor="accent6"/>
+        <w:shd w:val="clear" w:color="FFFFFF" w:themeFill="accent6" w:themeColor="accent6"/>
       </w:tcPr>
     </w:tblStylePr>
     <w:tblStylePr w:type="lastCol">
@@ -11325,7 +11287,7 @@
         <w:sz w:val="22"/>
       </w:rPr>
       <w:tcPr>
-        <w:shd w:val="clear" w:color="FFFFFF" w:themeColor="accent6"/>
+        <w:shd w:val="clear" w:color="FFFFFF" w:themeFill="accent6" w:themeColor="accent6"/>
       </w:tcPr>
     </w:tblStylePr>
     <w:tblStylePr w:type="lastRow">
@@ -11335,7 +11297,7 @@
         <w:sz w:val="22"/>
       </w:rPr>
       <w:tcPr>
-        <w:shd w:val="clear" w:color="FFFFFF" w:themeColor="accent6"/>
+        <w:shd w:val="clear" w:color="FFFFFF" w:themeFill="accent6" w:themeColor="accent6"/>
       </w:tcPr>
     </w:tblStylePr>
   </w:style>
@@ -11382,7 +11344,7 @@
         <w:sz w:val="22"/>
       </w:rPr>
       <w:tcPr>
-        <w:shd w:val="clear" w:color="FFFFFF" w:themeColor="text1" w:themeTint="0D"/>
+        <w:shd w:val="clear" w:color="FFFFFF" w:themeFill="text1" w:themeFillTint="0D" w:themeColor="text1" w:themeTint="0D"/>
       </w:tcPr>
     </w:tblStylePr>
     <w:tblStylePr w:type="band2Vert">
@@ -11392,7 +11354,7 @@
         <w:sz w:val="22"/>
       </w:rPr>
       <w:tcPr>
-        <w:shd w:val="clear" w:color="FFFFFF" w:themeColor="text1" w:themeTint="0D"/>
+        <w:shd w:val="clear" w:color="FFFFFF" w:themeFill="text1" w:themeFillTint="0D" w:themeColor="text1" w:themeTint="0D"/>
       </w:tcPr>
     </w:tblStylePr>
     <w:tblStylePr w:type="firstCol">
@@ -11402,7 +11364,7 @@
         <w:sz w:val="22"/>
       </w:rPr>
       <w:tcPr>
-        <w:shd w:val="clear" w:color="FFFFFF" w:themeColor="text1" w:themeTint="80"/>
+        <w:shd w:val="clear" w:color="FFFFFF" w:themeFill="text1" w:themeFillTint="80" w:themeColor="text1" w:themeTint="80"/>
       </w:tcPr>
     </w:tblStylePr>
     <w:tblStylePr w:type="firstRow">
@@ -11412,7 +11374,7 @@
         <w:sz w:val="22"/>
       </w:rPr>
       <w:tcPr>
-        <w:shd w:val="clear" w:color="FFFFFF" w:themeColor="text1" w:themeTint="80"/>
+        <w:shd w:val="clear" w:color="FFFFFF" w:themeFill="text1" w:themeFillTint="80" w:themeColor="text1" w:themeTint="80"/>
       </w:tcPr>
     </w:tblStylePr>
     <w:tblStylePr w:type="lastCol">
@@ -11422,7 +11384,7 @@
         <w:sz w:val="22"/>
       </w:rPr>
       <w:tcPr>
-        <w:shd w:val="clear" w:color="FFFFFF" w:themeColor="text1" w:themeTint="80"/>
+        <w:shd w:val="clear" w:color="FFFFFF" w:themeFill="text1" w:themeFillTint="80" w:themeColor="text1" w:themeTint="80"/>
       </w:tcPr>
     </w:tblStylePr>
     <w:tblStylePr w:type="lastRow">
@@ -11432,7 +11394,7 @@
         <w:sz w:val="22"/>
       </w:rPr>
       <w:tcPr>
-        <w:shd w:val="clear" w:color="FFFFFF" w:themeColor="text1" w:themeTint="80"/>
+        <w:shd w:val="clear" w:color="FFFFFF" w:themeFill="text1" w:themeFillTint="80" w:themeColor="text1" w:themeTint="80"/>
       </w:tcPr>
     </w:tblStylePr>
   </w:style>
@@ -11479,7 +11441,7 @@
         <w:sz w:val="22"/>
       </w:rPr>
       <w:tcPr>
-        <w:shd w:val="clear" w:color="FFFFFF" w:themeColor="accent1" w:themeTint="50"/>
+        <w:shd w:val="clear" w:color="FFFFFF" w:themeFill="accent1" w:themeFillTint="50" w:themeColor="accent1" w:themeTint="50"/>
       </w:tcPr>
     </w:tblStylePr>
     <w:tblStylePr w:type="band2Vert">
@@ -11489,7 +11451,7 @@
         <w:sz w:val="22"/>
       </w:rPr>
       <w:tcPr>
-        <w:shd w:val="clear" w:color="FFFFFF" w:themeColor="accent1" w:themeTint="50"/>
+        <w:shd w:val="clear" w:color="FFFFFF" w:themeFill="accent1" w:themeFillTint="50" w:themeColor="accent1" w:themeTint="50"/>
       </w:tcPr>
     </w:tblStylePr>
     <w:tblStylePr w:type="firstCol">
@@ -11499,7 +11461,7 @@
         <w:sz w:val="22"/>
       </w:rPr>
       <w:tcPr>
-        <w:shd w:val="clear" w:color="FFFFFF" w:themeColor="accent1" w:themeTint="EA"/>
+        <w:shd w:val="clear" w:color="FFFFFF" w:themeFill="accent1" w:themeFillTint="EA" w:themeColor="accent1" w:themeTint="EA"/>
       </w:tcPr>
     </w:tblStylePr>
     <w:tblStylePr w:type="firstRow">
@@ -11509,7 +11471,7 @@
         <w:sz w:val="22"/>
       </w:rPr>
       <w:tcPr>
-        <w:shd w:val="clear" w:color="FFFFFF" w:themeColor="accent1" w:themeTint="EA"/>
+        <w:shd w:val="clear" w:color="FFFFFF" w:themeFill="accent1" w:themeFillTint="EA" w:themeColor="accent1" w:themeTint="EA"/>
       </w:tcPr>
     </w:tblStylePr>
     <w:tblStylePr w:type="lastCol">
@@ -11519,7 +11481,7 @@
         <w:sz w:val="22"/>
       </w:rPr>
       <w:tcPr>
-        <w:shd w:val="clear" w:color="FFFFFF" w:themeColor="accent1" w:themeTint="EA"/>
+        <w:shd w:val="clear" w:color="FFFFFF" w:themeFill="accent1" w:themeFillTint="EA" w:themeColor="accent1" w:themeTint="EA"/>
       </w:tcPr>
     </w:tblStylePr>
     <w:tblStylePr w:type="lastRow">
@@ -11529,7 +11491,7 @@
         <w:sz w:val="22"/>
       </w:rPr>
       <w:tcPr>
-        <w:shd w:val="clear" w:color="FFFFFF" w:themeColor="accent1" w:themeTint="EA"/>
+        <w:shd w:val="clear" w:color="FFFFFF" w:themeFill="accent1" w:themeFillTint="EA" w:themeColor="accent1" w:themeTint="EA"/>
       </w:tcPr>
     </w:tblStylePr>
   </w:style>
@@ -11576,7 +11538,7 @@
         <w:sz w:val="22"/>
       </w:rPr>
       <w:tcPr>
-        <w:shd w:val="clear" w:color="FFFFFF" w:themeColor="accent2" w:themeTint="32"/>
+        <w:shd w:val="clear" w:color="FFFFFF" w:themeFill="accent2" w:themeFillTint="32" w:themeColor="accent2" w:themeTint="32"/>
       </w:tcPr>
     </w:tblStylePr>
     <w:tblStylePr w:type="band2Vert">
@@ -11586,7 +11548,7 @@
         <w:sz w:val="22"/>
       </w:rPr>
       <w:tcPr>
-        <w:shd w:val="clear" w:color="FFFFFF" w:themeColor="accent2" w:themeTint="32"/>
+        <w:shd w:val="clear" w:color="FFFFFF" w:themeFill="accent2" w:themeFillTint="32" w:themeColor="accent2" w:themeTint="32"/>
       </w:tcPr>
     </w:tblStylePr>
     <w:tblStylePr w:type="firstCol">
@@ -11596,7 +11558,7 @@
         <w:sz w:val="22"/>
       </w:rPr>
       <w:tcPr>
-        <w:shd w:val="clear" w:color="FFFFFF" w:themeColor="accent2" w:themeTint="97"/>
+        <w:shd w:val="clear" w:color="FFFFFF" w:themeFill="accent2" w:themeFillTint="97" w:themeColor="accent2" w:themeTint="97"/>
       </w:tcPr>
     </w:tblStylePr>
     <w:tblStylePr w:type="firstRow">
@@ -11606,7 +11568,7 @@
         <w:sz w:val="22"/>
       </w:rPr>
       <w:tcPr>
-        <w:shd w:val="clear" w:color="FFFFFF" w:themeColor="accent2" w:themeTint="97"/>
+        <w:shd w:val="clear" w:color="FFFFFF" w:themeFill="accent2" w:themeFillTint="97" w:themeColor="accent2" w:themeTint="97"/>
       </w:tcPr>
     </w:tblStylePr>
     <w:tblStylePr w:type="lastCol">
@@ -11616,7 +11578,7 @@
         <w:sz w:val="22"/>
       </w:rPr>
       <w:tcPr>
-        <w:shd w:val="clear" w:color="FFFFFF" w:themeColor="accent2" w:themeTint="97"/>
+        <w:shd w:val="clear" w:color="FFFFFF" w:themeFill="accent2" w:themeFillTint="97" w:themeColor="accent2" w:themeTint="97"/>
       </w:tcPr>
     </w:tblStylePr>
     <w:tblStylePr w:type="lastRow">
@@ -11626,7 +11588,7 @@
         <w:sz w:val="22"/>
       </w:rPr>
       <w:tcPr>
-        <w:shd w:val="clear" w:color="FFFFFF" w:themeColor="accent2" w:themeTint="97"/>
+        <w:shd w:val="clear" w:color="FFFFFF" w:themeFill="accent2" w:themeFillTint="97" w:themeColor="accent2" w:themeTint="97"/>
       </w:tcPr>
     </w:tblStylePr>
   </w:style>
@@ -11673,7 +11635,7 @@
         <w:sz w:val="22"/>
       </w:rPr>
       <w:tcPr>
-        <w:shd w:val="clear" w:color="FFFFFF" w:themeColor="accent3" w:themeTint="34"/>
+        <w:shd w:val="clear" w:color="FFFFFF" w:themeFill="accent3" w:themeFillTint="34" w:themeColor="accent3" w:themeTint="34"/>
       </w:tcPr>
     </w:tblStylePr>
     <w:tblStylePr w:type="band2Vert">
@@ -11683,7 +11645,7 @@
         <w:sz w:val="22"/>
       </w:rPr>
       <w:tcPr>
-        <w:shd w:val="clear" w:color="FFFFFF" w:themeColor="accent3" w:themeTint="34"/>
+        <w:shd w:val="clear" w:color="FFFFFF" w:themeFill="accent3" w:themeFillTint="34" w:themeColor="accent3" w:themeTint="34"/>
       </w:tcPr>
     </w:tblStylePr>
     <w:tblStylePr w:type="firstCol">
@@ -11693,7 +11655,7 @@
         <w:sz w:val="22"/>
       </w:rPr>
       <w:tcPr>
-        <w:shd w:val="clear" w:color="FFFFFF" w:themeColor="accent3" w:themeTint="FE"/>
+        <w:shd w:val="clear" w:color="FFFFFF" w:themeFill="accent3" w:themeFillTint="FE" w:themeColor="accent3" w:themeTint="FE"/>
       </w:tcPr>
     </w:tblStylePr>
     <w:tblStylePr w:type="firstRow">
@@ -11703,7 +11665,7 @@
         <w:sz w:val="22"/>
       </w:rPr>
       <w:tcPr>
-        <w:shd w:val="clear" w:color="FFFFFF" w:themeColor="accent3" w:themeTint="FE"/>
+        <w:shd w:val="clear" w:color="FFFFFF" w:themeFill="accent3" w:themeFillTint="FE" w:themeColor="accent3" w:themeTint="FE"/>
       </w:tcPr>
     </w:tblStylePr>
     <w:tblStylePr w:type="lastCol">
@@ -11713,7 +11675,7 @@
         <w:sz w:val="22"/>
       </w:rPr>
       <w:tcPr>
-        <w:shd w:val="clear" w:color="FFFFFF" w:themeColor="accent3" w:themeTint="FE"/>
+        <w:shd w:val="clear" w:color="FFFFFF" w:themeFill="accent3" w:themeFillTint="FE" w:themeColor="accent3" w:themeTint="FE"/>
       </w:tcPr>
     </w:tblStylePr>
     <w:tblStylePr w:type="lastRow">
@@ -11723,7 +11685,7 @@
         <w:sz w:val="22"/>
       </w:rPr>
       <w:tcPr>
-        <w:shd w:val="clear" w:color="FFFFFF" w:themeColor="accent3" w:themeTint="FE"/>
+        <w:shd w:val="clear" w:color="FFFFFF" w:themeFill="accent3" w:themeFillTint="FE" w:themeColor="accent3" w:themeTint="FE"/>
       </w:tcPr>
     </w:tblStylePr>
   </w:style>
@@ -11770,7 +11732,7 @@
         <w:sz w:val="22"/>
       </w:rPr>
       <w:tcPr>
-        <w:shd w:val="clear" w:color="FFFFFF" w:themeColor="accent4" w:themeTint="34"/>
+        <w:shd w:val="clear" w:color="FFFFFF" w:themeFill="accent4" w:themeFillTint="34" w:themeColor="accent4" w:themeTint="34"/>
       </w:tcPr>
     </w:tblStylePr>
     <w:tblStylePr w:type="band2Vert">
@@ -11780,7 +11742,7 @@
         <w:sz w:val="22"/>
       </w:rPr>
       <w:tcPr>
-        <w:shd w:val="clear" w:color="FFFFFF" w:themeColor="accent4" w:themeTint="34"/>
+        <w:shd w:val="clear" w:color="FFFFFF" w:themeFill="accent4" w:themeFillTint="34" w:themeColor="accent4" w:themeTint="34"/>
       </w:tcPr>
     </w:tblStylePr>
     <w:tblStylePr w:type="firstCol">
@@ -11790,7 +11752,7 @@
         <w:sz w:val="22"/>
       </w:rPr>
       <w:tcPr>
-        <w:shd w:val="clear" w:color="FFFFFF" w:themeColor="accent4" w:themeTint="9A"/>
+        <w:shd w:val="clear" w:color="FFFFFF" w:themeFill="accent4" w:themeFillTint="9A" w:themeColor="accent4" w:themeTint="9A"/>
       </w:tcPr>
     </w:tblStylePr>
     <w:tblStylePr w:type="firstRow">
@@ -11800,7 +11762,7 @@
         <w:sz w:val="22"/>
       </w:rPr>
       <w:tcPr>
-        <w:shd w:val="clear" w:color="FFFFFF" w:themeColor="accent4" w:themeTint="9A"/>
+        <w:shd w:val="clear" w:color="FFFFFF" w:themeFill="accent4" w:themeFillTint="9A" w:themeColor="accent4" w:themeTint="9A"/>
       </w:tcPr>
     </w:tblStylePr>
     <w:tblStylePr w:type="lastCol">
@@ -11810,7 +11772,7 @@
         <w:sz w:val="22"/>
       </w:rPr>
       <w:tcPr>
-        <w:shd w:val="clear" w:color="FFFFFF" w:themeColor="accent4" w:themeTint="9A"/>
+        <w:shd w:val="clear" w:color="FFFFFF" w:themeFill="accent4" w:themeFillTint="9A" w:themeColor="accent4" w:themeTint="9A"/>
       </w:tcPr>
     </w:tblStylePr>
     <w:tblStylePr w:type="lastRow">
@@ -11820,7 +11782,7 @@
         <w:sz w:val="22"/>
       </w:rPr>
       <w:tcPr>
-        <w:shd w:val="clear" w:color="FFFFFF" w:themeColor="accent4" w:themeTint="9A"/>
+        <w:shd w:val="clear" w:color="FFFFFF" w:themeFill="accent4" w:themeFillTint="9A" w:themeColor="accent4" w:themeTint="9A"/>
       </w:tcPr>
     </w:tblStylePr>
   </w:style>
@@ -11867,7 +11829,7 @@
         <w:sz w:val="22"/>
       </w:rPr>
       <w:tcPr>
-        <w:shd w:val="clear" w:color="FFFFFF" w:themeColor="accent5" w:themeTint="34"/>
+        <w:shd w:val="clear" w:color="FFFFFF" w:themeFill="accent5" w:themeFillTint="34" w:themeColor="accent5" w:themeTint="34"/>
       </w:tcPr>
     </w:tblStylePr>
     <w:tblStylePr w:type="band2Vert">
@@ -11877,7 +11839,7 @@
         <w:sz w:val="22"/>
       </w:rPr>
       <w:tcPr>
-        <w:shd w:val="clear" w:color="FFFFFF" w:themeColor="accent5" w:themeTint="34"/>
+        <w:shd w:val="clear" w:color="FFFFFF" w:themeFill="accent5" w:themeFillTint="34" w:themeColor="accent5" w:themeTint="34"/>
       </w:tcPr>
     </w:tblStylePr>
     <w:tblStylePr w:type="firstCol">
@@ -11887,7 +11849,7 @@
         <w:sz w:val="22"/>
       </w:rPr>
       <w:tcPr>
-        <w:shd w:val="clear" w:color="FFFFFF" w:themeColor="accent5"/>
+        <w:shd w:val="clear" w:color="FFFFFF" w:themeFill="accent5" w:themeColor="accent5"/>
       </w:tcPr>
     </w:tblStylePr>
     <w:tblStylePr w:type="firstRow">
@@ -11897,7 +11859,7 @@
         <w:sz w:val="22"/>
       </w:rPr>
       <w:tcPr>
-        <w:shd w:val="clear" w:color="FFFFFF" w:themeColor="accent5"/>
+        <w:shd w:val="clear" w:color="FFFFFF" w:themeFill="accent5" w:themeColor="accent5"/>
       </w:tcPr>
     </w:tblStylePr>
     <w:tblStylePr w:type="lastCol">
@@ -11907,7 +11869,7 @@
         <w:sz w:val="22"/>
       </w:rPr>
       <w:tcPr>
-        <w:shd w:val="clear" w:color="FFFFFF" w:themeColor="accent5"/>
+        <w:shd w:val="clear" w:color="FFFFFF" w:themeFill="accent5" w:themeColor="accent5"/>
       </w:tcPr>
     </w:tblStylePr>
     <w:tblStylePr w:type="lastRow">
@@ -11917,7 +11879,7 @@
         <w:sz w:val="22"/>
       </w:rPr>
       <w:tcPr>
-        <w:shd w:val="clear" w:color="FFFFFF" w:themeColor="accent5"/>
+        <w:shd w:val="clear" w:color="FFFFFF" w:themeFill="accent5" w:themeColor="accent5"/>
       </w:tcPr>
     </w:tblStylePr>
   </w:style>
@@ -11964,7 +11926,7 @@
         <w:sz w:val="22"/>
       </w:rPr>
       <w:tcPr>
-        <w:shd w:val="clear" w:color="FFFFFF" w:themeColor="accent6" w:themeTint="34"/>
+        <w:shd w:val="clear" w:color="FFFFFF" w:themeFill="accent6" w:themeFillTint="34" w:themeColor="accent6" w:themeTint="34"/>
       </w:tcPr>
     </w:tblStylePr>
     <w:tblStylePr w:type="band2Vert">
@@ -11974,7 +11936,7 @@
         <w:sz w:val="22"/>
       </w:rPr>
       <w:tcPr>
-        <w:shd w:val="clear" w:color="FFFFFF" w:themeColor="accent6" w:themeTint="34"/>
+        <w:shd w:val="clear" w:color="FFFFFF" w:themeFill="accent6" w:themeFillTint="34" w:themeColor="accent6" w:themeTint="34"/>
       </w:tcPr>
     </w:tblStylePr>
     <w:tblStylePr w:type="firstCol">
@@ -11984,7 +11946,7 @@
         <w:sz w:val="22"/>
       </w:rPr>
       <w:tcPr>
-        <w:shd w:val="clear" w:color="FFFFFF" w:themeColor="accent6"/>
+        <w:shd w:val="clear" w:color="FFFFFF" w:themeFill="accent6" w:themeColor="accent6"/>
       </w:tcPr>
     </w:tblStylePr>
     <w:tblStylePr w:type="firstRow">
@@ -11994,7 +11956,7 @@
         <w:sz w:val="22"/>
       </w:rPr>
       <w:tcPr>
-        <w:shd w:val="clear" w:color="FFFFFF" w:themeColor="accent6"/>
+        <w:shd w:val="clear" w:color="FFFFFF" w:themeFill="accent6" w:themeColor="accent6"/>
       </w:tcPr>
     </w:tblStylePr>
     <w:tblStylePr w:type="lastCol">
@@ -12004,7 +11966,7 @@
         <w:sz w:val="22"/>
       </w:rPr>
       <w:tcPr>
-        <w:shd w:val="clear" w:color="FFFFFF" w:themeColor="accent6"/>
+        <w:shd w:val="clear" w:color="FFFFFF" w:themeFill="accent6" w:themeColor="accent6"/>
       </w:tcPr>
     </w:tblStylePr>
     <w:tblStylePr w:type="lastRow">
@@ -12014,7 +11976,7 @@
         <w:sz w:val="22"/>
       </w:rPr>
       <w:tcPr>
-        <w:shd w:val="clear" w:color="FFFFFF" w:themeColor="accent6"/>
+        <w:shd w:val="clear" w:color="FFFFFF" w:themeFill="accent6" w:themeColor="accent6"/>
       </w:tcPr>
     </w:tblStylePr>
   </w:style>

</xml_diff>

<commit_message>
Added diagrams to fourth lab work documentation
</commit_message>
<xml_diff>
--- a/4/Lab work 4.docx
+++ b/4/Lab work 4.docx
@@ -44,7 +44,6 @@
         <w:t xml:space="preserve">ударственный технический университет”</w:t>
       </w:r>
       <w:r/>
-      <w:r/>
     </w:p>
     <w:p>
       <w:pPr>
@@ -57,7 +56,6 @@
         </w:rPr>
         <w:t xml:space="preserve">Кафедра “Прикладной математики и информатики”</w:t>
       </w:r>
-      <w:r/>
       <w:r/>
     </w:p>
     <w:p>
@@ -192,19 +190,7 @@
           <w:rFonts w:ascii="Noto Serif" w:hAnsi="Noto Serif" w:cs="Noto Serif" w:eastAsia="Noto Serif"/>
           <w:sz w:val="24"/>
         </w:rPr>
-      </w:r>
-      <w:r>
-        <w:rPr>
-          <w:rFonts w:ascii="Noto Serif" w:hAnsi="Noto Serif" w:cs="Noto Serif" w:eastAsia="Noto Serif"/>
-          <w:sz w:val="24"/>
-        </w:rPr>
         <w:t xml:space="preserve">Программирование циклических алгоритмов с предусловием</w:t>
-      </w:r>
-      <w:r>
-        <w:rPr>
-          <w:rFonts w:ascii="Noto Serif" w:hAnsi="Noto Serif" w:cs="Noto Serif" w:eastAsia="Noto Serif"/>
-          <w:sz w:val="24"/>
-        </w:rPr>
       </w:r>
       <w:r>
         <w:rPr>
@@ -335,7 +321,6 @@
         <w:t xml:space="preserve">Выполнил студент гр. ФИТ-212</w:t>
       </w:r>
       <w:r/>
-      <w:r/>
     </w:p>
     <w:p>
       <w:pPr>
@@ -393,7 +378,6 @@
         </w:rPr>
         <w:t xml:space="preserve">Ст. преподаватель Федотова И. В.</w:t>
       </w:r>
-      <w:r/>
       <w:r/>
     </w:p>
     <w:p>
@@ -572,15 +556,6 @@
           <w:b w:val="false"/>
           <w:sz w:val="24"/>
           <w:highlight w:val="none"/>
-          <w:u w:val="single"/>
-        </w:rPr>
-      </w:r>
-      <w:r>
-        <w:rPr>
-          <w:rFonts w:ascii="Noto Serif" w:hAnsi="Noto Serif" w:cs="Noto Serif" w:eastAsia="Noto Serif"/>
-          <w:b w:val="false"/>
-          <w:sz w:val="24"/>
-          <w:highlight w:val="none"/>
           <w:u w:val="none"/>
         </w:rPr>
       </w:r>
@@ -616,6 +591,7 @@
           <w:u w:val="none"/>
         </w:rPr>
       </w:r>
+      <w:r/>
     </w:p>
     <w:p>
       <w:pPr>
@@ -647,7 +623,7 @@
               <m:endChr m:val=""/>
               <m:ctrlPr>
                 <w:rPr>
-                  <w:rFonts w:ascii="Cambria Math" w:hAnsi="Cambria Math" w:cs="Cambria Math" w:eastAsia="Cambria Math" w:hint="default"/>
+                  <w:rFonts w:ascii="Cambria Math" w:hAnsi="Cambria Math" w:cs="Cambria Math" w:eastAsia="Cambria Math"/>
                   <w:i/>
                 </w:rPr>
               </m:ctrlPr>
@@ -662,7 +638,7 @@
                   <m:rSpRule/>
                   <m:ctrlPr>
                     <w:rPr>
-                      <w:rFonts w:ascii="Cambria Math" w:hAnsi="Cambria Math" w:cs="Cambria Math" w:eastAsia="Cambria Math" w:hint="default"/>
+                      <w:rFonts w:ascii="Cambria Math" w:hAnsi="Cambria Math" w:cs="Cambria Math" w:eastAsia="Cambria Math"/>
                       <w:i/>
                     </w:rPr>
                   </m:ctrlPr>
@@ -672,7 +648,7 @@
                     <m:funcPr>
                       <m:ctrlPr>
                         <w:rPr>
-                          <w:rFonts w:ascii="Cambria Math" w:hAnsi="Cambria Math" w:cs="Cambria Math" w:eastAsia="Cambria Math" w:hint="default"/>
+                          <w:rFonts w:ascii="Cambria Math" w:hAnsi="Cambria Math" w:cs="Cambria Math" w:eastAsia="Cambria Math"/>
                           <w:i/>
                           <w:strike w:val="false"/>
                           <w:sz w:val="22"/>
@@ -745,7 +721,7 @@
                         <m:funcPr>
                           <m:ctrlPr>
                             <w:rPr>
-                              <w:rFonts w:ascii="Cambria Math" w:hAnsi="Cambria Math" w:cs="Cambria Math" w:eastAsia="Cambria Math" w:hint="default"/>
+                              <w:rFonts w:ascii="Cambria Math" w:hAnsi="Cambria Math" w:cs="Cambria Math" w:eastAsia="Cambria Math"/>
                               <w:i/>
                             </w:rPr>
                           </m:ctrlPr>
@@ -829,7 +805,7 @@
                     <m:funcPr>
                       <m:ctrlPr>
                         <w:rPr>
-                          <w:rFonts w:ascii="Cambria Math" w:hAnsi="Cambria Math" w:cs="Cambria Math" w:eastAsia="Cambria Math" w:hint="default"/>
+                          <w:rFonts w:ascii="Cambria Math" w:hAnsi="Cambria Math" w:cs="Cambria Math" w:eastAsia="Cambria Math"/>
                           <w:i/>
                         </w:rPr>
                       </m:ctrlPr>
@@ -859,7 +835,7 @@
                         <m:funcPr>
                           <m:ctrlPr>
                             <w:rPr>
-                              <w:rFonts w:ascii="Cambria Math" w:hAnsi="Cambria Math" w:cs="Cambria Math" w:eastAsia="Cambria Math" w:hint="default"/>
+                              <w:rFonts w:ascii="Cambria Math" w:hAnsi="Cambria Math" w:cs="Cambria Math" w:eastAsia="Cambria Math"/>
                               <w:i/>
                             </w:rPr>
                           </m:ctrlPr>
@@ -934,7 +910,7 @@
                     <m:funcPr>
                       <m:ctrlPr>
                         <w:rPr>
-                          <w:rFonts w:ascii="Cambria Math" w:hAnsi="Cambria Math" w:cs="Cambria Math" w:eastAsia="Cambria Math" w:hint="default"/>
+                          <w:rFonts w:ascii="Cambria Math" w:hAnsi="Cambria Math" w:cs="Cambria Math" w:eastAsia="Cambria Math"/>
                           <w:i/>
                           <w:strike w:val="false"/>
                           <w:sz w:val="22"/>
@@ -1014,15 +990,7 @@
           <w:u w:val="none"/>
         </w:rPr>
       </w:r>
-      <w:r>
-        <w:rPr>
-          <w:rFonts w:ascii="Noto Serif" w:hAnsi="Noto Serif" w:cs="Noto Serif" w:eastAsia="Noto Serif"/>
-          <w:b w:val="false"/>
-          <w:sz w:val="24"/>
-          <w:highlight w:val="none"/>
-          <w:u w:val="none"/>
-        </w:rPr>
-      </w:r>
+      <w:r/>
     </w:p>
     <w:p>
       <w:pPr>
@@ -1144,6 +1112,145 @@
           <w:u w:val="none"/>
         </w:rPr>
       </w:r>
+      <w:r/>
+    </w:p>
+    <w:p>
+      <w:pPr>
+        <w:jc w:val="left"/>
+        <w:rPr>
+          <w:rFonts w:ascii="Noto Serif" w:hAnsi="Noto Serif" w:cs="Noto Serif" w:eastAsia="Noto Serif"/>
+          <w:b w:val="false"/>
+          <w:sz w:val="24"/>
+          <w:highlight w:val="none"/>
+          <w:u w:val="none"/>
+        </w:rPr>
+      </w:pPr>
+      <w:r>
+        <w:rPr>
+          <w:rFonts w:ascii="Noto Serif" w:hAnsi="Noto Serif" w:cs="Noto Serif" w:eastAsia="Noto Serif"/>
+          <w:b w:val="false"/>
+          <w:sz w:val="24"/>
+          <w:highlight w:val="none"/>
+          <w:u w:val="single"/>
+        </w:rPr>
+        <w:t xml:space="preserve">Схема работы алгоритма</w:t>
+      </w:r>
+      <w:r>
+        <w:rPr>
+          <w:rFonts w:ascii="Noto Serif" w:hAnsi="Noto Serif" w:cs="Noto Serif" w:eastAsia="Noto Serif"/>
+          <w:b w:val="false"/>
+          <w:i w:val="false"/>
+          <w:sz w:val="24"/>
+          <w:highlight w:val="none"/>
+          <w:u w:val="single"/>
+        </w:rPr>
+        <w:t xml:space="preserve"> (см. ниже)</w:t>
+      </w:r>
+      <w:r/>
+      <w:r>
+        <w:rPr>
+          <w:rFonts w:ascii="Noto Serif" w:hAnsi="Noto Serif" w:cs="Noto Serif" w:eastAsia="Noto Serif"/>
+          <w:b w:val="false"/>
+          <w:sz w:val="24"/>
+          <w:highlight w:val="none"/>
+          <w:u w:val="single"/>
+        </w:rPr>
+        <w:t xml:space="preserve">:</w:t>
+      </w:r>
+      <w:r>
+        <w:rPr>
+          <w:rFonts w:ascii="Noto Serif" w:hAnsi="Noto Serif" w:cs="Noto Serif" w:eastAsia="Noto Serif"/>
+          <w:b w:val="false"/>
+          <w:sz w:val="24"/>
+          <w:highlight w:val="none"/>
+          <w:u w:val="none"/>
+        </w:rPr>
+      </w:r>
+    </w:p>
+    <w:p>
+      <w:pPr>
+        <w:jc w:val="left"/>
+        <w:rPr>
+          <w:rFonts w:ascii="Noto Serif" w:hAnsi="Noto Serif" w:cs="Noto Serif" w:eastAsia="Noto Serif"/>
+          <w:b w:val="false"/>
+          <w:sz w:val="24"/>
+          <w:highlight w:val="none"/>
+          <w:u w:val="none"/>
+        </w:rPr>
+      </w:pPr>
+      <w:r>
+        <w:rPr>
+          <w:rFonts w:ascii="Noto Serif" w:hAnsi="Noto Serif" w:cs="Noto Serif" w:eastAsia="Noto Serif"/>
+          <w:b w:val="false"/>
+          <w:sz w:val="24"/>
+          <w:highlight w:val="none"/>
+          <w:u w:val="none"/>
+        </w:rPr>
+        <mc:AlternateContent>
+          <mc:Choice Requires="wpg">
+            <w:drawing>
+              <wp:inline xmlns:wp="http://schemas.openxmlformats.org/drawingml/2006/wordprocessingDrawing" distT="0" distB="0" distL="0" distR="0">
+                <wp:extent cx="5940425" cy="9315666"/>
+                <wp:effectExtent l="0" t="0" r="0" b="0"/>
+                <wp:docPr id="1" name="" hidden="0"/>
+                <wp:cNvGraphicFramePr>
+                  <a:graphicFrameLocks xmlns:a="http://schemas.openxmlformats.org/drawingml/2006/main" noChangeAspect="1"/>
+                </wp:cNvGraphicFramePr>
+                <a:graphic xmlns:a="http://schemas.openxmlformats.org/drawingml/2006/main">
+                  <a:graphicData uri="http://schemas.openxmlformats.org/drawingml/2006/picture">
+                    <pic:pic xmlns:pic="http://schemas.openxmlformats.org/drawingml/2006/picture">
+                      <pic:nvPicPr>
+                        <pic:cNvPr id="306029002" name="" hidden="0"/>
+                        <pic:cNvPicPr>
+                          <a:picLocks noChangeAspect="1"/>
+                        </pic:cNvPicPr>
+                        <pic:nvPr isPhoto="0" userDrawn="0"/>
+                      </pic:nvPicPr>
+                      <pic:blipFill>
+                        <a:blip r:embed="rId9"/>
+                        <a:stretch/>
+                      </pic:blipFill>
+                      <pic:spPr bwMode="auto">
+                        <a:xfrm>
+                          <a:off x="0" y="0"/>
+                          <a:ext cx="5940424" cy="9315666"/>
+                        </a:xfrm>
+                        <a:prstGeom prst="rect">
+                          <a:avLst/>
+                        </a:prstGeom>
+                      </pic:spPr>
+                    </pic:pic>
+                  </a:graphicData>
+                </a:graphic>
+              </wp:inline>
+            </w:drawing>
+          </mc:Choice>
+          <mc:Fallback>
+            <w:pict>
+              <v:shapetype type="#_x0000_t75" o:spt="75" coordsize="21600,21600" o:preferrelative="t" path="m@4@5l@4@11@9@11@9@5xe">
+                <v:formulas>
+                  <v:f eqn="if lineDrawn pixelLineWidth 0"/>
+                  <v:f eqn="sum @0 1 0"/>
+                  <v:f eqn="sum 0 0 @1"/>
+                  <v:f eqn="prod @2 1 2"/>
+                  <v:f eqn="prod @3 21600 pixelWidth"/>
+                  <v:f eqn="prod @3 21600 pixelHeight"/>
+                  <v:f eqn="sum @0 0 1"/>
+                  <v:f eqn="prod @6 1 2"/>
+                  <v:f eqn="prod @7 21600 pixelWidth"/>
+                  <v:f eqn="sum @8 21600 0"/>
+                  <v:f eqn="prod @7 21600 pixelHeight"/>
+                  <v:f eqn="sum @10 21600 0"/>
+                </v:formulas>
+              </v:shapetype>
+              <v:shape id="_x0000_i0" o:spid="_x0000_s0" type="#_x0000_t75" style="mso-wrap-distance-left:0.0pt;mso-wrap-distance-top:0.0pt;mso-wrap-distance-right:0.0pt;mso-wrap-distance-bottom:0.0pt;width:467.8pt;height:733.5pt;" stroked="false">
+                <v:path textboxrect="0,0,0,0"/>
+                <v:imagedata r:id="rId9" o:title=""/>
+              </v:shape>
+            </w:pict>
+          </mc:Fallback>
+        </mc:AlternateContent>
+      </w:r>
       <w:r>
         <w:rPr>
           <w:rFonts w:ascii="Noto Serif" w:hAnsi="Noto Serif" w:cs="Noto Serif" w:eastAsia="Noto Serif"/>
@@ -1200,7 +1307,7 @@
               <wp:inline xmlns:wp="http://schemas.openxmlformats.org/drawingml/2006/wordprocessingDrawing" distT="0" distB="0" distL="0" distR="0">
                 <wp:extent cx="5940425" cy="4871148"/>
                 <wp:effectExtent l="0" t="0" r="0" b="0"/>
-                <wp:docPr id="1" name="" hidden="0"/>
+                <wp:docPr id="2" name="" hidden="0"/>
                 <wp:cNvGraphicFramePr>
                   <a:graphicFrameLocks xmlns:a="http://schemas.openxmlformats.org/drawingml/2006/main" noChangeAspect="1"/>
                 </wp:cNvGraphicFramePr>
@@ -1215,7 +1322,7 @@
                         <pic:nvPr isPhoto="0" userDrawn="0"/>
                       </pic:nvPicPr>
                       <pic:blipFill>
-                        <a:blip r:embed="rId9"/>
+                        <a:blip r:embed="rId10"/>
                         <a:stretch/>
                       </pic:blipFill>
                       <pic:spPr bwMode="auto">
@@ -1251,19 +1358,13 @@
                   <v:f eqn="sum @10 21600 0"/>
                 </v:formulas>
               </v:shapetype>
-              <v:shape id="_x0000_i0" o:spid="_x0000_s0" type="#_x0000_t75" style="mso-wrap-distance-left:0.0pt;mso-wrap-distance-top:0.0pt;mso-wrap-distance-right:0.0pt;mso-wrap-distance-bottom:0.0pt;width:467.8pt;height:383.6pt;" stroked="false">
+              <v:shape id="_x0000_i1" o:spid="_x0000_s1" type="#_x0000_t75" style="mso-wrap-distance-left:0.0pt;mso-wrap-distance-top:0.0pt;mso-wrap-distance-right:0.0pt;mso-wrap-distance-bottom:0.0pt;width:467.8pt;height:383.6pt;" stroked="false">
                 <v:path textboxrect="0,0,0,0"/>
-                <v:imagedata r:id="rId9" o:title=""/>
+                <v:imagedata r:id="rId10" o:title=""/>
               </v:shape>
             </w:pict>
           </mc:Fallback>
         </mc:AlternateContent>
-      </w:r>
-      <w:r>
-        <w:rPr>
-          <w:rFonts w:ascii="Noto Serif" w:hAnsi="Noto Serif" w:cs="Noto Serif" w:eastAsia="Noto Serif"/>
-          <w:highlight w:val="none"/>
-        </w:rPr>
       </w:r>
       <w:r>
         <w:rPr>
@@ -1278,6 +1379,7 @@
         <w:jc w:val="left"/>
         <w:rPr>
           <w:rFonts w:ascii="Noto Serif" w:hAnsi="Noto Serif" w:cs="Noto Serif" w:eastAsia="Noto Serif"/>
+          <w:sz w:val="24"/>
           <w:highlight w:val="none"/>
         </w:rPr>
       </w:pPr>
@@ -1293,7 +1395,7 @@
               <wp:inline xmlns:wp="http://schemas.openxmlformats.org/drawingml/2006/wordprocessingDrawing" distT="0" distB="0" distL="0" distR="0">
                 <wp:extent cx="5940425" cy="2435574"/>
                 <wp:effectExtent l="0" t="0" r="0" b="0"/>
-                <wp:docPr id="2" name="" hidden="0"/>
+                <wp:docPr id="3" name="" hidden="0"/>
                 <wp:cNvGraphicFramePr>
                   <a:graphicFrameLocks xmlns:a="http://schemas.openxmlformats.org/drawingml/2006/main" noChangeAspect="1"/>
                 </wp:cNvGraphicFramePr>
@@ -1308,7 +1410,7 @@
                         <pic:nvPr isPhoto="0" userDrawn="0"/>
                       </pic:nvPicPr>
                       <pic:blipFill>
-                        <a:blip r:embed="rId10"/>
+                        <a:blip r:embed="rId11"/>
                         <a:stretch/>
                       </pic:blipFill>
                       <pic:spPr bwMode="auto">
@@ -1344,9 +1446,9 @@
                   <v:f eqn="sum @10 21600 0"/>
                 </v:formulas>
               </v:shapetype>
-              <v:shape id="_x0000_i1" o:spid="_x0000_s1" type="#_x0000_t75" style="mso-wrap-distance-left:0.0pt;mso-wrap-distance-top:0.0pt;mso-wrap-distance-right:0.0pt;mso-wrap-distance-bottom:0.0pt;width:467.8pt;height:191.8pt;" stroked="false">
+              <v:shape id="_x0000_i2" o:spid="_x0000_s2" type="#_x0000_t75" style="mso-wrap-distance-left:0.0pt;mso-wrap-distance-top:0.0pt;mso-wrap-distance-right:0.0pt;mso-wrap-distance-bottom:0.0pt;width:467.8pt;height:191.8pt;" stroked="false">
                 <v:path textboxrect="0,0,0,0"/>
-                <v:imagedata r:id="rId10" o:title=""/>
+                <v:imagedata r:id="rId11" o:title=""/>
               </v:shape>
             </w:pict>
           </mc:Fallback>
@@ -1356,6 +1458,29 @@
         <w:rPr>
           <w:rFonts w:ascii="Noto Serif" w:hAnsi="Noto Serif" w:cs="Noto Serif" w:eastAsia="Noto Serif"/>
           <w:sz w:val="24"/>
+          <w:highlight w:val="none"/>
+        </w:rPr>
+      </w:r>
+      <w:r/>
+    </w:p>
+    <w:p>
+      <w:pPr>
+        <w:shd w:val="nil"/>
+        <w:rPr>
+          <w:rFonts w:ascii="Noto Serif" w:hAnsi="Noto Serif" w:cs="Noto Serif" w:eastAsia="Noto Serif"/>
+          <w:highlight w:val="none"/>
+        </w:rPr>
+      </w:pPr>
+      <w:r>
+        <w:rPr>
+          <w:rFonts w:ascii="Noto Serif" w:hAnsi="Noto Serif" w:cs="Noto Serif" w:eastAsia="Noto Serif"/>
+          <w:highlight w:val="none"/>
+        </w:rPr>
+        <w:br w:type="page"/>
+      </w:r>
+      <w:r>
+        <w:rPr>
+          <w:rFonts w:ascii="Noto Serif" w:hAnsi="Noto Serif" w:cs="Noto Serif" w:eastAsia="Noto Serif"/>
           <w:highlight w:val="none"/>
         </w:rPr>
       </w:r>
@@ -1403,7 +1528,7 @@
               <wp:inline xmlns:wp="http://schemas.openxmlformats.org/drawingml/2006/wordprocessingDrawing" distT="0" distB="0" distL="0" distR="0">
                 <wp:extent cx="5940425" cy="2538181"/>
                 <wp:effectExtent l="0" t="0" r="0" b="0"/>
-                <wp:docPr id="3" name="" hidden="0"/>
+                <wp:docPr id="4" name="" hidden="0"/>
                 <wp:cNvGraphicFramePr>
                   <a:graphicFrameLocks xmlns:a="http://schemas.openxmlformats.org/drawingml/2006/main" noChangeAspect="1"/>
                 </wp:cNvGraphicFramePr>
@@ -1418,7 +1543,7 @@
                         <pic:nvPr isPhoto="0" userDrawn="0"/>
                       </pic:nvPicPr>
                       <pic:blipFill>
-                        <a:blip r:embed="rId11"/>
+                        <a:blip r:embed="rId12"/>
                         <a:stretch/>
                       </pic:blipFill>
                       <pic:spPr bwMode="auto">
@@ -1454,9 +1579,9 @@
                   <v:f eqn="sum @10 21600 0"/>
                 </v:formulas>
               </v:shapetype>
-              <v:shape id="_x0000_i2" o:spid="_x0000_s2" type="#_x0000_t75" style="mso-wrap-distance-left:0.0pt;mso-wrap-distance-top:0.0pt;mso-wrap-distance-right:0.0pt;mso-wrap-distance-bottom:0.0pt;width:467.8pt;height:199.9pt;" stroked="false">
+              <v:shape id="_x0000_i3" o:spid="_x0000_s3" type="#_x0000_t75" style="mso-wrap-distance-left:0.0pt;mso-wrap-distance-top:0.0pt;mso-wrap-distance-right:0.0pt;mso-wrap-distance-bottom:0.0pt;width:467.8pt;height:199.9pt;" stroked="false">
                 <v:path textboxrect="0,0,0,0"/>
-                <v:imagedata r:id="rId11" o:title=""/>
+                <v:imagedata r:id="rId12" o:title=""/>
               </v:shape>
             </w:pict>
           </mc:Fallback>
@@ -1574,6 +1699,162 @@
           <w:u w:val="none"/>
         </w:rPr>
       </w:r>
+      <w:r/>
+    </w:p>
+    <w:p>
+      <w:pPr>
+        <w:jc w:val="left"/>
+        <w:rPr>
+          <w:rFonts w:ascii="Noto Serif" w:hAnsi="Noto Serif" w:cs="Noto Serif" w:eastAsia="Noto Serif"/>
+          <w:b w:val="false"/>
+          <w:i w:val="false"/>
+          <w:sz w:val="24"/>
+          <w:highlight w:val="none"/>
+          <w:u w:val="single"/>
+        </w:rPr>
+      </w:pPr>
+      <w:r>
+        <w:rPr>
+          <w:rFonts w:ascii="Noto Serif" w:hAnsi="Noto Serif" w:cs="Noto Serif" w:eastAsia="Noto Serif"/>
+          <w:b w:val="false"/>
+          <w:i w:val="false"/>
+          <w:sz w:val="24"/>
+          <w:highlight w:val="none"/>
+          <w:u w:val="single"/>
+        </w:rPr>
+        <w:t xml:space="preserve">Схема работы алгоритма (см. ниже):</w:t>
+      </w:r>
+      <w:r>
+        <w:rPr>
+          <w:rFonts w:ascii="Noto Serif" w:hAnsi="Noto Serif" w:cs="Noto Serif" w:eastAsia="Noto Serif"/>
+          <w:b w:val="false"/>
+          <w:i w:val="false"/>
+          <w:sz w:val="24"/>
+          <w:highlight w:val="none"/>
+          <w:u w:val="single"/>
+        </w:rPr>
+      </w:r>
+    </w:p>
+    <w:p>
+      <w:pPr>
+        <w:jc w:val="left"/>
+        <w:rPr>
+          <w:rFonts w:ascii="Noto Serif" w:hAnsi="Noto Serif" w:cs="Noto Serif" w:eastAsia="Noto Serif"/>
+          <w:b w:val="false"/>
+          <w:i w:val="false"/>
+          <w:sz w:val="24"/>
+          <w:highlight w:val="none"/>
+          <w:u w:val="none"/>
+        </w:rPr>
+      </w:pPr>
+      <w:r>
+        <w:rPr>
+          <w:rFonts w:ascii="Noto Serif" w:hAnsi="Noto Serif" w:cs="Noto Serif" w:eastAsia="Noto Serif"/>
+          <w:b w:val="false"/>
+          <w:i w:val="false"/>
+          <w:sz w:val="24"/>
+          <w:highlight w:val="none"/>
+          <w:u w:val="none"/>
+        </w:rPr>
+        <mc:AlternateContent>
+          <mc:Choice Requires="wpg">
+            <w:drawing>
+              <wp:inline xmlns:wp="http://schemas.openxmlformats.org/drawingml/2006/wordprocessingDrawing" distT="0" distB="0" distL="0" distR="0">
+                <wp:extent cx="5940425" cy="8370599"/>
+                <wp:effectExtent l="0" t="0" r="0" b="0"/>
+                <wp:docPr id="5" name="" hidden="0"/>
+                <wp:cNvGraphicFramePr>
+                  <a:graphicFrameLocks xmlns:a="http://schemas.openxmlformats.org/drawingml/2006/main" noChangeAspect="1"/>
+                </wp:cNvGraphicFramePr>
+                <a:graphic xmlns:a="http://schemas.openxmlformats.org/drawingml/2006/main">
+                  <a:graphicData uri="http://schemas.openxmlformats.org/drawingml/2006/picture">
+                    <pic:pic xmlns:pic="http://schemas.openxmlformats.org/drawingml/2006/picture">
+                      <pic:nvPicPr>
+                        <pic:cNvPr id="1648497024" name="" hidden="0"/>
+                        <pic:cNvPicPr>
+                          <a:picLocks noChangeAspect="1"/>
+                        </pic:cNvPicPr>
+                        <pic:nvPr isPhoto="0" userDrawn="0"/>
+                      </pic:nvPicPr>
+                      <pic:blipFill>
+                        <a:blip r:embed="rId13"/>
+                        <a:stretch/>
+                      </pic:blipFill>
+                      <pic:spPr bwMode="auto">
+                        <a:xfrm>
+                          <a:off x="0" y="0"/>
+                          <a:ext cx="5940424" cy="8370598"/>
+                        </a:xfrm>
+                        <a:prstGeom prst="rect">
+                          <a:avLst/>
+                        </a:prstGeom>
+                      </pic:spPr>
+                    </pic:pic>
+                  </a:graphicData>
+                </a:graphic>
+              </wp:inline>
+            </w:drawing>
+          </mc:Choice>
+          <mc:Fallback>
+            <w:pict>
+              <v:shapetype type="#_x0000_t75" o:spt="75" coordsize="21600,21600" o:preferrelative="t" path="m@4@5l@4@11@9@11@9@5xe">
+                <v:formulas>
+                  <v:f eqn="if lineDrawn pixelLineWidth 0"/>
+                  <v:f eqn="sum @0 1 0"/>
+                  <v:f eqn="sum 0 0 @1"/>
+                  <v:f eqn="prod @2 1 2"/>
+                  <v:f eqn="prod @3 21600 pixelWidth"/>
+                  <v:f eqn="prod @3 21600 pixelHeight"/>
+                  <v:f eqn="sum @0 0 1"/>
+                  <v:f eqn="prod @6 1 2"/>
+                  <v:f eqn="prod @7 21600 pixelWidth"/>
+                  <v:f eqn="sum @8 21600 0"/>
+                  <v:f eqn="prod @7 21600 pixelHeight"/>
+                  <v:f eqn="sum @10 21600 0"/>
+                </v:formulas>
+              </v:shapetype>
+              <v:shape id="_x0000_i4" o:spid="_x0000_s4" type="#_x0000_t75" style="mso-wrap-distance-left:0.0pt;mso-wrap-distance-top:0.0pt;mso-wrap-distance-right:0.0pt;mso-wrap-distance-bottom:0.0pt;width:467.8pt;height:659.1pt;" stroked="false">
+                <v:path textboxrect="0,0,0,0"/>
+                <v:imagedata r:id="rId13" o:title=""/>
+              </v:shape>
+            </w:pict>
+          </mc:Fallback>
+        </mc:AlternateContent>
+      </w:r>
+      <w:r>
+        <w:rPr>
+          <w:rFonts w:ascii="Noto Serif" w:hAnsi="Noto Serif" w:cs="Noto Serif" w:eastAsia="Noto Serif"/>
+          <w:b w:val="false"/>
+          <w:i w:val="false"/>
+          <w:sz w:val="24"/>
+          <w:highlight w:val="none"/>
+          <w:u w:val="none"/>
+        </w:rPr>
+      </w:r>
+    </w:p>
+    <w:p>
+      <w:pPr>
+        <w:shd w:val="nil"/>
+        <w:rPr>
+          <w:rFonts w:ascii="Noto Serif" w:hAnsi="Noto Serif" w:cs="Noto Serif" w:eastAsia="Noto Serif"/>
+          <w:b w:val="false"/>
+          <w:i w:val="false"/>
+          <w:sz w:val="24"/>
+          <w:highlight w:val="none"/>
+          <w:u w:val="none"/>
+        </w:rPr>
+      </w:pPr>
+      <w:r>
+        <w:rPr>
+          <w:rFonts w:ascii="Noto Serif" w:hAnsi="Noto Serif" w:cs="Noto Serif" w:eastAsia="Noto Serif"/>
+          <w:b w:val="false"/>
+          <w:i w:val="false"/>
+          <w:sz w:val="24"/>
+          <w:highlight w:val="none"/>
+          <w:u w:val="none"/>
+        </w:rPr>
+        <w:br w:type="page"/>
+      </w:r>
       <w:r>
         <w:rPr>
           <w:rFonts w:ascii="Noto Serif" w:hAnsi="Noto Serif" w:cs="Noto Serif" w:eastAsia="Noto Serif"/>
@@ -1633,19 +1914,13 @@
           <w:rFonts w:ascii="Noto Serif" w:hAnsi="Noto Serif" w:cs="Noto Serif" w:eastAsia="Noto Serif"/>
           <w:highlight w:val="none"/>
         </w:rPr>
-      </w:r>
-      <w:r>
-        <w:rPr>
-          <w:rFonts w:ascii="Noto Serif" w:hAnsi="Noto Serif" w:cs="Noto Serif" w:eastAsia="Noto Serif"/>
-          <w:highlight w:val="none"/>
-        </w:rPr>
         <mc:AlternateContent>
           <mc:Choice Requires="wpg">
             <w:drawing>
               <wp:inline xmlns:wp="http://schemas.openxmlformats.org/drawingml/2006/wordprocessingDrawing" distT="0" distB="0" distL="0" distR="0">
                 <wp:extent cx="5940425" cy="4455319"/>
                 <wp:effectExtent l="0" t="0" r="0" b="0"/>
-                <wp:docPr id="4" name="" hidden="0"/>
+                <wp:docPr id="6" name="" hidden="0"/>
                 <wp:cNvGraphicFramePr>
                   <a:graphicFrameLocks xmlns:a="http://schemas.openxmlformats.org/drawingml/2006/main" noChangeAspect="1"/>
                 </wp:cNvGraphicFramePr>
@@ -1660,7 +1935,7 @@
                         <pic:nvPr isPhoto="0" userDrawn="0"/>
                       </pic:nvPicPr>
                       <pic:blipFill>
-                        <a:blip r:embed="rId12"/>
+                        <a:blip r:embed="rId14"/>
                         <a:stretch/>
                       </pic:blipFill>
                       <pic:spPr bwMode="auto">
@@ -1696,9 +1971,9 @@
                   <v:f eqn="sum @10 21600 0"/>
                 </v:formulas>
               </v:shapetype>
-              <v:shape id="_x0000_i3" o:spid="_x0000_s3" type="#_x0000_t75" style="mso-wrap-distance-left:0.0pt;mso-wrap-distance-top:0.0pt;mso-wrap-distance-right:0.0pt;mso-wrap-distance-bottom:0.0pt;width:467.8pt;height:350.8pt;" stroked="false">
+              <v:shape id="_x0000_i5" o:spid="_x0000_s5" type="#_x0000_t75" style="mso-wrap-distance-left:0.0pt;mso-wrap-distance-top:0.0pt;mso-wrap-distance-right:0.0pt;mso-wrap-distance-bottom:0.0pt;width:467.8pt;height:350.8pt;" stroked="false">
                 <v:path textboxrect="0,0,0,0"/>
-                <v:imagedata r:id="rId12" o:title=""/>
+                <v:imagedata r:id="rId14" o:title=""/>
               </v:shape>
             </w:pict>
           </mc:Fallback>
@@ -1708,7 +1983,7 @@
     </w:p>
     <w:p>
       <w:pPr>
-        <w:shd w:val="nil"/>
+        <w:shd w:val="nil" w:color="auto"/>
         <w:rPr>
           <w:rFonts w:ascii="Noto Serif" w:hAnsi="Noto Serif" w:cs="Noto Serif" w:eastAsia="Noto Serif"/>
           <w:highlight w:val="none"/>
@@ -1719,26 +1994,7 @@
           <w:rFonts w:ascii="Noto Serif" w:hAnsi="Noto Serif" w:cs="Noto Serif" w:eastAsia="Noto Serif"/>
           <w:highlight w:val="none"/>
         </w:rPr>
-        <w:br w:type="page"/>
       </w:r>
-      <w:r>
-        <w:rPr>
-          <w:rFonts w:ascii="Noto Serif" w:hAnsi="Noto Serif" w:cs="Noto Serif" w:eastAsia="Noto Serif"/>
-          <w:highlight w:val="none"/>
-        </w:rPr>
-      </w:r>
-    </w:p>
-    <w:p>
-      <w:pPr>
-        <w:jc w:val="left"/>
-        <w:rPr>
-          <w:rFonts w:ascii="Noto Serif" w:hAnsi="Noto Serif" w:cs="Noto Serif" w:eastAsia="Noto Serif"/>
-          <w:b w:val="false"/>
-          <w:sz w:val="24"/>
-          <w:highlight w:val="none"/>
-          <w:u w:val="single"/>
-        </w:rPr>
-      </w:pPr>
       <w:r>
         <w:rPr>
           <w:rFonts w:ascii="Noto Serif" w:hAnsi="Noto Serif" w:cs="Noto Serif" w:eastAsia="Noto Serif"/>
@@ -1752,18 +2008,9 @@
       <w:r>
         <w:rPr>
           <w:rFonts w:ascii="Noto Serif" w:hAnsi="Noto Serif" w:cs="Noto Serif" w:eastAsia="Noto Serif"/>
-          <w:highlight w:val="none"/>
-        </w:rPr>
-      </w:r>
-      <w:r/>
-      <w:r>
-        <w:rPr>
-          <w:rFonts w:ascii="Noto Serif" w:hAnsi="Noto Serif" w:cs="Noto Serif" w:eastAsia="Noto Serif"/>
           <w:sz w:val="24"/>
         </w:rPr>
       </w:r>
-      <w:r/>
-      <w:r/>
       <w:r/>
     </w:p>
     <w:p>
@@ -1788,7 +2035,7 @@
               <wp:inline xmlns:wp="http://schemas.openxmlformats.org/drawingml/2006/wordprocessingDrawing" distT="0" distB="0" distL="0" distR="0">
                 <wp:extent cx="5940425" cy="3132224"/>
                 <wp:effectExtent l="0" t="0" r="0" b="0"/>
-                <wp:docPr id="5" name="" hidden="0"/>
+                <wp:docPr id="7" name="" hidden="0"/>
                 <wp:cNvGraphicFramePr>
                   <a:graphicFrameLocks xmlns:a="http://schemas.openxmlformats.org/drawingml/2006/main" noChangeAspect="1"/>
                 </wp:cNvGraphicFramePr>
@@ -1803,7 +2050,7 @@
                         <pic:nvPr isPhoto="0" userDrawn="0"/>
                       </pic:nvPicPr>
                       <pic:blipFill>
-                        <a:blip r:embed="rId13"/>
+                        <a:blip r:embed="rId15"/>
                         <a:stretch/>
                       </pic:blipFill>
                       <pic:spPr bwMode="auto">
@@ -1839,9 +2086,9 @@
                   <v:f eqn="sum @10 21600 0"/>
                 </v:formulas>
               </v:shapetype>
-              <v:shape id="_x0000_i4" o:spid="_x0000_s4" type="#_x0000_t75" style="mso-wrap-distance-left:0.0pt;mso-wrap-distance-top:0.0pt;mso-wrap-distance-right:0.0pt;mso-wrap-distance-bottom:0.0pt;width:467.8pt;height:246.6pt;" stroked="false">
+              <v:shape id="_x0000_i6" o:spid="_x0000_s6" type="#_x0000_t75" style="mso-wrap-distance-left:0.0pt;mso-wrap-distance-top:0.0pt;mso-wrap-distance-right:0.0pt;mso-wrap-distance-bottom:0.0pt;width:467.8pt;height:246.6pt;" stroked="false">
                 <v:path textboxrect="0,0,0,0"/>
-                <v:imagedata r:id="rId13" o:title=""/>
+                <v:imagedata r:id="rId15" o:title=""/>
               </v:shape>
             </w:pict>
           </mc:Fallback>
@@ -1856,6 +2103,7 @@
           <w:u w:val="single"/>
         </w:rPr>
       </w:r>
+      <w:r/>
     </w:p>
     <w:sectPr>
       <w:footnotePr/>
@@ -1877,7 +2125,6 @@
       <w:pPr>
         <w:spacing w:lineRule="auto" w:line="240" w:after="0"/>
       </w:pPr>
-      <w:r/>
       <w:r>
         <w:separator/>
       </w:r>
@@ -1889,7 +2136,6 @@
       <w:pPr>
         <w:spacing w:lineRule="auto" w:line="240" w:after="0"/>
       </w:pPr>
-      <w:r/>
       <w:r>
         <w:continuationSeparator/>
       </w:r>
@@ -1906,7 +2152,6 @@
       <w:pPr>
         <w:spacing w:lineRule="auto" w:line="240" w:after="0"/>
       </w:pPr>
-      <w:r/>
       <w:r>
         <w:separator/>
       </w:r>
@@ -1918,7 +2163,6 @@
       <w:pPr>
         <w:spacing w:lineRule="auto" w:line="240" w:after="0"/>
       </w:pPr>
-      <w:r/>
       <w:r>
         <w:continuationSeparator/>
       </w:r>
@@ -2084,11 +2328,11 @@
     <w:lsdException w:name="Bibliography" w:uiPriority="37"/>
     <w:lsdException w:name="TOC Heading" w:uiPriority="39" w:qFormat="1"/>
   </w:latentStyles>
-  <w:style w:type="paragraph" w:styleId="11">
+  <w:style w:type="paragraph" w:styleId="634">
     <w:name w:val="Heading 1"/>
-    <w:basedOn w:val="598"/>
-    <w:next w:val="598"/>
-    <w:link w:val="12"/>
+    <w:basedOn w:val="810"/>
+    <w:next w:val="810"/>
+    <w:link w:val="635"/>
     <w:qFormat/>
     <w:uiPriority w:val="9"/>
     <w:rPr>
@@ -2103,10 +2347,9 @@
       <w:outlineLvl w:val="0"/>
     </w:pPr>
   </w:style>
-  <w:style w:type="character" w:styleId="12">
+  <w:style w:type="character" w:styleId="635">
     <w:name w:val="Heading 1 Char"/>
-    <w:basedOn w:val="9"/>
-    <w:link w:val="11"/>
+    <w:link w:val="634"/>
     <w:uiPriority w:val="9"/>
     <w:rPr>
       <w:rFonts w:ascii="Arial" w:hAnsi="Arial" w:cs="Arial" w:eastAsia="Arial"/>
@@ -2114,11 +2357,11 @@
       <w:szCs w:val="40"/>
     </w:rPr>
   </w:style>
-  <w:style w:type="paragraph" w:styleId="13">
+  <w:style w:type="paragraph" w:styleId="636">
     <w:name w:val="Heading 2"/>
-    <w:basedOn w:val="598"/>
-    <w:next w:val="598"/>
-    <w:link w:val="14"/>
+    <w:basedOn w:val="810"/>
+    <w:next w:val="810"/>
+    <w:link w:val="637"/>
     <w:qFormat/>
     <w:uiPriority w:val="9"/>
     <w:unhideWhenUsed/>
@@ -2133,21 +2376,20 @@
       <w:outlineLvl w:val="1"/>
     </w:pPr>
   </w:style>
-  <w:style w:type="character" w:styleId="14">
+  <w:style w:type="character" w:styleId="637">
     <w:name w:val="Heading 2 Char"/>
-    <w:basedOn w:val="9"/>
-    <w:link w:val="13"/>
+    <w:link w:val="636"/>
     <w:uiPriority w:val="9"/>
     <w:rPr>
       <w:rFonts w:ascii="Arial" w:hAnsi="Arial" w:cs="Arial" w:eastAsia="Arial"/>
       <w:sz w:val="34"/>
     </w:rPr>
   </w:style>
-  <w:style w:type="paragraph" w:styleId="15">
+  <w:style w:type="paragraph" w:styleId="638">
     <w:name w:val="Heading 3"/>
-    <w:basedOn w:val="598"/>
-    <w:next w:val="598"/>
-    <w:link w:val="16"/>
+    <w:basedOn w:val="810"/>
+    <w:next w:val="810"/>
+    <w:link w:val="639"/>
     <w:qFormat/>
     <w:uiPriority w:val="9"/>
     <w:unhideWhenUsed/>
@@ -2163,10 +2405,9 @@
       <w:outlineLvl w:val="2"/>
     </w:pPr>
   </w:style>
-  <w:style w:type="character" w:styleId="16">
+  <w:style w:type="character" w:styleId="639">
     <w:name w:val="Heading 3 Char"/>
-    <w:basedOn w:val="9"/>
-    <w:link w:val="15"/>
+    <w:link w:val="638"/>
     <w:uiPriority w:val="9"/>
     <w:rPr>
       <w:rFonts w:ascii="Arial" w:hAnsi="Arial" w:cs="Arial" w:eastAsia="Arial"/>
@@ -2174,11 +2415,11 @@
       <w:szCs w:val="30"/>
     </w:rPr>
   </w:style>
-  <w:style w:type="paragraph" w:styleId="17">
+  <w:style w:type="paragraph" w:styleId="640">
     <w:name w:val="Heading 4"/>
-    <w:basedOn w:val="598"/>
-    <w:next w:val="598"/>
-    <w:link w:val="18"/>
+    <w:basedOn w:val="810"/>
+    <w:next w:val="810"/>
+    <w:link w:val="641"/>
     <w:qFormat/>
     <w:uiPriority w:val="9"/>
     <w:unhideWhenUsed/>
@@ -2196,10 +2437,9 @@
       <w:outlineLvl w:val="3"/>
     </w:pPr>
   </w:style>
-  <w:style w:type="character" w:styleId="18">
+  <w:style w:type="character" w:styleId="641">
     <w:name w:val="Heading 4 Char"/>
-    <w:basedOn w:val="9"/>
-    <w:link w:val="17"/>
+    <w:link w:val="640"/>
     <w:uiPriority w:val="9"/>
     <w:rPr>
       <w:rFonts w:ascii="Arial" w:hAnsi="Arial" w:cs="Arial" w:eastAsia="Arial"/>
@@ -2209,11 +2449,11 @@
       <w:szCs w:val="26"/>
     </w:rPr>
   </w:style>
-  <w:style w:type="paragraph" w:styleId="19">
+  <w:style w:type="paragraph" w:styleId="642">
     <w:name w:val="Heading 5"/>
-    <w:basedOn w:val="598"/>
-    <w:next w:val="598"/>
-    <w:link w:val="20"/>
+    <w:basedOn w:val="810"/>
+    <w:next w:val="810"/>
+    <w:link w:val="643"/>
     <w:qFormat/>
     <w:uiPriority w:val="9"/>
     <w:unhideWhenUsed/>
@@ -2231,10 +2471,9 @@
       <w:outlineLvl w:val="4"/>
     </w:pPr>
   </w:style>
-  <w:style w:type="character" w:styleId="20">
+  <w:style w:type="character" w:styleId="643">
     <w:name w:val="Heading 5 Char"/>
-    <w:basedOn w:val="9"/>
-    <w:link w:val="19"/>
+    <w:link w:val="642"/>
     <w:uiPriority w:val="9"/>
     <w:rPr>
       <w:rFonts w:ascii="Arial" w:hAnsi="Arial" w:cs="Arial" w:eastAsia="Arial"/>
@@ -2244,11 +2483,11 @@
       <w:szCs w:val="24"/>
     </w:rPr>
   </w:style>
-  <w:style w:type="paragraph" w:styleId="21">
+  <w:style w:type="paragraph" w:styleId="644">
     <w:name w:val="Heading 6"/>
-    <w:basedOn w:val="598"/>
-    <w:next w:val="598"/>
-    <w:link w:val="22"/>
+    <w:basedOn w:val="810"/>
+    <w:next w:val="810"/>
+    <w:link w:val="645"/>
     <w:qFormat/>
     <w:uiPriority w:val="9"/>
     <w:unhideWhenUsed/>
@@ -2266,10 +2505,9 @@
       <w:outlineLvl w:val="5"/>
     </w:pPr>
   </w:style>
-  <w:style w:type="character" w:styleId="22">
+  <w:style w:type="character" w:styleId="645">
     <w:name w:val="Heading 6 Char"/>
-    <w:basedOn w:val="9"/>
-    <w:link w:val="21"/>
+    <w:link w:val="644"/>
     <w:uiPriority w:val="9"/>
     <w:rPr>
       <w:rFonts w:ascii="Arial" w:hAnsi="Arial" w:cs="Arial" w:eastAsia="Arial"/>
@@ -2279,11 +2517,11 @@
       <w:szCs w:val="22"/>
     </w:rPr>
   </w:style>
-  <w:style w:type="paragraph" w:styleId="23">
+  <w:style w:type="paragraph" w:styleId="646">
     <w:name w:val="Heading 7"/>
-    <w:basedOn w:val="598"/>
-    <w:next w:val="598"/>
-    <w:link w:val="24"/>
+    <w:basedOn w:val="810"/>
+    <w:next w:val="810"/>
+    <w:link w:val="647"/>
     <w:qFormat/>
     <w:uiPriority w:val="9"/>
     <w:unhideWhenUsed/>
@@ -2303,10 +2541,9 @@
       <w:outlineLvl w:val="6"/>
     </w:pPr>
   </w:style>
-  <w:style w:type="character" w:styleId="24">
+  <w:style w:type="character" w:styleId="647">
     <w:name w:val="Heading 7 Char"/>
-    <w:basedOn w:val="9"/>
-    <w:link w:val="23"/>
+    <w:link w:val="646"/>
     <w:uiPriority w:val="9"/>
     <w:rPr>
       <w:rFonts w:ascii="Arial" w:hAnsi="Arial" w:cs="Arial" w:eastAsia="Arial"/>
@@ -2318,11 +2555,11 @@
       <w:szCs w:val="22"/>
     </w:rPr>
   </w:style>
-  <w:style w:type="paragraph" w:styleId="25">
+  <w:style w:type="paragraph" w:styleId="648">
     <w:name w:val="Heading 8"/>
-    <w:basedOn w:val="598"/>
-    <w:next w:val="598"/>
-    <w:link w:val="26"/>
+    <w:basedOn w:val="810"/>
+    <w:next w:val="810"/>
+    <w:link w:val="649"/>
     <w:qFormat/>
     <w:uiPriority w:val="9"/>
     <w:unhideWhenUsed/>
@@ -2340,10 +2577,9 @@
       <w:outlineLvl w:val="7"/>
     </w:pPr>
   </w:style>
-  <w:style w:type="character" w:styleId="26">
+  <w:style w:type="character" w:styleId="649">
     <w:name w:val="Heading 8 Char"/>
-    <w:basedOn w:val="9"/>
-    <w:link w:val="25"/>
+    <w:link w:val="648"/>
     <w:uiPriority w:val="9"/>
     <w:rPr>
       <w:rFonts w:ascii="Arial" w:hAnsi="Arial" w:cs="Arial" w:eastAsia="Arial"/>
@@ -2353,11 +2589,11 @@
       <w:szCs w:val="22"/>
     </w:rPr>
   </w:style>
-  <w:style w:type="paragraph" w:styleId="27">
+  <w:style w:type="paragraph" w:styleId="650">
     <w:name w:val="Heading 9"/>
-    <w:basedOn w:val="598"/>
-    <w:next w:val="598"/>
-    <w:link w:val="28"/>
+    <w:basedOn w:val="810"/>
+    <w:next w:val="810"/>
+    <w:link w:val="651"/>
     <w:qFormat/>
     <w:uiPriority w:val="9"/>
     <w:unhideWhenUsed/>
@@ -2375,10 +2611,9 @@
       <w:outlineLvl w:val="8"/>
     </w:pPr>
   </w:style>
-  <w:style w:type="character" w:styleId="28">
+  <w:style w:type="character" w:styleId="651">
     <w:name w:val="Heading 9 Char"/>
-    <w:basedOn w:val="9"/>
-    <w:link w:val="27"/>
+    <w:link w:val="650"/>
     <w:uiPriority w:val="9"/>
     <w:rPr>
       <w:rFonts w:ascii="Arial" w:hAnsi="Arial" w:cs="Arial" w:eastAsia="Arial"/>
@@ -2388,11 +2623,11 @@
       <w:szCs w:val="21"/>
     </w:rPr>
   </w:style>
-  <w:style w:type="paragraph" w:styleId="32">
+  <w:style w:type="paragraph" w:styleId="652">
     <w:name w:val="Title"/>
-    <w:basedOn w:val="598"/>
-    <w:next w:val="598"/>
-    <w:link w:val="33"/>
+    <w:basedOn w:val="810"/>
+    <w:next w:val="810"/>
+    <w:link w:val="653"/>
     <w:qFormat/>
     <w:uiPriority w:val="10"/>
     <w:rPr>
@@ -2404,21 +2639,20 @@
       <w:spacing w:after="200" w:before="300"/>
     </w:pPr>
   </w:style>
-  <w:style w:type="character" w:styleId="33">
+  <w:style w:type="character" w:styleId="653">
     <w:name w:val="Title Char"/>
-    <w:basedOn w:val="9"/>
-    <w:link w:val="32"/>
+    <w:link w:val="652"/>
     <w:uiPriority w:val="10"/>
     <w:rPr>
       <w:sz w:val="48"/>
       <w:szCs w:val="48"/>
     </w:rPr>
   </w:style>
-  <w:style w:type="paragraph" w:styleId="34">
+  <w:style w:type="paragraph" w:styleId="654">
     <w:name w:val="Subtitle"/>
-    <w:basedOn w:val="598"/>
-    <w:next w:val="598"/>
-    <w:link w:val="35"/>
+    <w:basedOn w:val="810"/>
+    <w:next w:val="810"/>
+    <w:link w:val="655"/>
     <w:qFormat/>
     <w:uiPriority w:val="11"/>
     <w:rPr>
@@ -2429,21 +2663,20 @@
       <w:spacing w:after="200" w:before="200"/>
     </w:pPr>
   </w:style>
-  <w:style w:type="character" w:styleId="35">
+  <w:style w:type="character" w:styleId="655">
     <w:name w:val="Subtitle Char"/>
-    <w:basedOn w:val="9"/>
-    <w:link w:val="34"/>
+    <w:link w:val="654"/>
     <w:uiPriority w:val="11"/>
     <w:rPr>
       <w:sz w:val="24"/>
       <w:szCs w:val="24"/>
     </w:rPr>
   </w:style>
-  <w:style w:type="paragraph" w:styleId="36">
+  <w:style w:type="paragraph" w:styleId="656">
     <w:name w:val="Quote"/>
-    <w:basedOn w:val="598"/>
-    <w:next w:val="598"/>
-    <w:link w:val="37"/>
+    <w:basedOn w:val="810"/>
+    <w:next w:val="810"/>
+    <w:link w:val="657"/>
     <w:qFormat/>
     <w:uiPriority w:val="29"/>
     <w:rPr>
@@ -2453,19 +2686,19 @@
       <w:ind w:left="720" w:right="720"/>
     </w:pPr>
   </w:style>
-  <w:style w:type="character" w:styleId="37">
+  <w:style w:type="character" w:styleId="657">
     <w:name w:val="Quote Char"/>
-    <w:link w:val="36"/>
+    <w:link w:val="656"/>
     <w:uiPriority w:val="29"/>
     <w:rPr>
       <w:i/>
     </w:rPr>
   </w:style>
-  <w:style w:type="paragraph" w:styleId="38">
+  <w:style w:type="paragraph" w:styleId="658">
     <w:name w:val="Intense Quote"/>
-    <w:basedOn w:val="598"/>
-    <w:next w:val="598"/>
-    <w:link w:val="39"/>
+    <w:basedOn w:val="810"/>
+    <w:next w:val="810"/>
+    <w:link w:val="659"/>
     <w:qFormat/>
     <w:uiPriority w:val="30"/>
     <w:rPr>
@@ -2483,18 +2716,18 @@
       </w:pBdr>
     </w:pPr>
   </w:style>
-  <w:style w:type="character" w:styleId="39">
+  <w:style w:type="character" w:styleId="659">
     <w:name w:val="Intense Quote Char"/>
-    <w:link w:val="38"/>
+    <w:link w:val="658"/>
     <w:uiPriority w:val="30"/>
     <w:rPr>
       <w:i/>
     </w:rPr>
   </w:style>
-  <w:style w:type="paragraph" w:styleId="40">
+  <w:style w:type="paragraph" w:styleId="660">
     <w:name w:val="Header"/>
-    <w:basedOn w:val="598"/>
-    <w:link w:val="41"/>
+    <w:basedOn w:val="810"/>
+    <w:link w:val="661"/>
     <w:uiPriority w:val="99"/>
     <w:unhideWhenUsed/>
     <w:pPr>
@@ -2505,16 +2738,15 @@
       </w:tabs>
     </w:pPr>
   </w:style>
-  <w:style w:type="character" w:styleId="41">
+  <w:style w:type="character" w:styleId="661">
     <w:name w:val="Header Char"/>
-    <w:basedOn w:val="9"/>
-    <w:link w:val="40"/>
+    <w:link w:val="660"/>
     <w:uiPriority w:val="99"/>
   </w:style>
-  <w:style w:type="paragraph" w:styleId="42">
+  <w:style w:type="paragraph" w:styleId="662">
     <w:name w:val="Footer"/>
-    <w:basedOn w:val="598"/>
-    <w:link w:val="45"/>
+    <w:basedOn w:val="810"/>
+    <w:link w:val="665"/>
     <w:uiPriority w:val="99"/>
     <w:unhideWhenUsed/>
     <w:pPr>
@@ -2525,16 +2757,15 @@
       </w:tabs>
     </w:pPr>
   </w:style>
-  <w:style w:type="character" w:styleId="43">
+  <w:style w:type="character" w:styleId="663">
     <w:name w:val="Footer Char"/>
-    <w:basedOn w:val="9"/>
-    <w:link w:val="42"/>
+    <w:link w:val="662"/>
     <w:uiPriority w:val="99"/>
   </w:style>
-  <w:style w:type="paragraph" w:styleId="44">
+  <w:style w:type="paragraph" w:styleId="664">
     <w:name w:val="Caption"/>
-    <w:basedOn w:val="598"/>
-    <w:next w:val="598"/>
+    <w:basedOn w:val="810"/>
+    <w:next w:val="810"/>
     <w:qFormat/>
     <w:uiPriority w:val="35"/>
     <w:semiHidden/>
@@ -2550,15 +2781,15 @@
       <w:spacing w:lineRule="auto" w:line="276"/>
     </w:pPr>
   </w:style>
-  <w:style w:type="character" w:styleId="45">
+  <w:style w:type="character" w:styleId="665">
     <w:name w:val="Caption Char"/>
-    <w:basedOn w:val="44"/>
-    <w:link w:val="42"/>
+    <w:basedOn w:val="664"/>
+    <w:link w:val="662"/>
     <w:uiPriority w:val="99"/>
   </w:style>
-  <w:style w:type="table" w:styleId="46">
+  <w:style w:type="table" w:styleId="666">
     <w:name w:val="Table Grid"/>
-    <w:basedOn w:val="599"/>
+    <w:basedOn w:val="811"/>
     <w:uiPriority w:val="59"/>
     <w:pPr>
       <w:spacing w:lineRule="auto" w:line="240" w:after="0"/>
@@ -2581,9 +2812,9 @@
       </w:tblCellMar>
     </w:tblPr>
   </w:style>
-  <w:style w:type="table" w:styleId="47">
+  <w:style w:type="table" w:styleId="667">
     <w:name w:val="Table Grid Light"/>
-    <w:basedOn w:val="599"/>
+    <w:basedOn w:val="811"/>
     <w:uiPriority w:val="59"/>
     <w:pPr>
       <w:spacing w:lineRule="auto" w:line="240" w:after="0"/>
@@ -2606,9 +2837,9 @@
       </w:tblCellMar>
     </w:tblPr>
   </w:style>
-  <w:style w:type="table" w:styleId="48">
+  <w:style w:type="table" w:styleId="668">
     <w:name w:val="Plain Table 1"/>
-    <w:basedOn w:val="599"/>
+    <w:basedOn w:val="811"/>
     <w:uiPriority w:val="59"/>
     <w:pPr>
       <w:spacing w:lineRule="auto" w:line="240" w:after="0"/>
@@ -2673,9 +2904,9 @@
       </w:rPr>
     </w:tblStylePr>
   </w:style>
-  <w:style w:type="table" w:styleId="49">
+  <w:style w:type="table" w:styleId="669">
     <w:name w:val="Plain Table 2"/>
-    <w:basedOn w:val="599"/>
+    <w:basedOn w:val="811"/>
     <w:uiPriority w:val="59"/>
     <w:pPr>
       <w:spacing w:lineRule="auto" w:line="240" w:after="0"/>
@@ -2758,9 +2989,9 @@
       </w:rPr>
     </w:tblStylePr>
   </w:style>
-  <w:style w:type="table" w:styleId="50">
+  <w:style w:type="table" w:styleId="670">
     <w:name w:val="Plain Table 3"/>
-    <w:basedOn w:val="599"/>
+    <w:basedOn w:val="811"/>
     <w:uiPriority w:val="99"/>
     <w:pPr>
       <w:spacing w:lineRule="auto" w:line="240" w:after="0"/>
@@ -2835,9 +3066,9 @@
       </w:rPr>
     </w:tblStylePr>
   </w:style>
-  <w:style w:type="table" w:styleId="51">
+  <w:style w:type="table" w:styleId="671">
     <w:name w:val="Plain Table 4"/>
-    <w:basedOn w:val="599"/>
+    <w:basedOn w:val="811"/>
     <w:uiPriority w:val="99"/>
     <w:pPr>
       <w:spacing w:lineRule="auto" w:line="240" w:after="0"/>
@@ -2892,9 +3123,9 @@
       </w:rPr>
     </w:tblStylePr>
   </w:style>
-  <w:style w:type="table" w:styleId="52">
+  <w:style w:type="table" w:styleId="672">
     <w:name w:val="Plain Table 5"/>
-    <w:basedOn w:val="599"/>
+    <w:basedOn w:val="811"/>
     <w:uiPriority w:val="99"/>
     <w:pPr>
       <w:spacing w:lineRule="auto" w:line="240" w:after="0"/>
@@ -2980,9 +3211,9 @@
       </w:tcPr>
     </w:tblStylePr>
   </w:style>
-  <w:style w:type="table" w:styleId="53">
+  <w:style w:type="table" w:styleId="673">
     <w:name w:val="Grid Table 1 Light"/>
-    <w:basedOn w:val="599"/>
+    <w:basedOn w:val="811"/>
     <w:uiPriority w:val="99"/>
     <w:pPr>
       <w:spacing w:lineRule="auto" w:line="240" w:after="0"/>
@@ -3045,9 +3276,9 @@
       </w:rPr>
     </w:tblStylePr>
   </w:style>
-  <w:style w:type="table" w:styleId="54">
+  <w:style w:type="table" w:styleId="674">
     <w:name w:val="Grid Table 1 Light - Accent 1"/>
-    <w:basedOn w:val="599"/>
+    <w:basedOn w:val="811"/>
     <w:uiPriority w:val="99"/>
     <w:pPr>
       <w:spacing w:lineRule="auto" w:line="240" w:after="0"/>
@@ -3110,9 +3341,9 @@
       </w:rPr>
     </w:tblStylePr>
   </w:style>
-  <w:style w:type="table" w:styleId="55">
+  <w:style w:type="table" w:styleId="675">
     <w:name w:val="Grid Table 1 Light - Accent 2"/>
-    <w:basedOn w:val="599"/>
+    <w:basedOn w:val="811"/>
     <w:uiPriority w:val="99"/>
     <w:pPr>
       <w:spacing w:lineRule="auto" w:line="240" w:after="0"/>
@@ -3175,9 +3406,9 @@
       </w:rPr>
     </w:tblStylePr>
   </w:style>
-  <w:style w:type="table" w:styleId="56">
+  <w:style w:type="table" w:styleId="676">
     <w:name w:val="Grid Table 1 Light - Accent 3"/>
-    <w:basedOn w:val="599"/>
+    <w:basedOn w:val="811"/>
     <w:uiPriority w:val="99"/>
     <w:pPr>
       <w:spacing w:lineRule="auto" w:line="240" w:after="0"/>
@@ -3240,9 +3471,9 @@
       </w:rPr>
     </w:tblStylePr>
   </w:style>
-  <w:style w:type="table" w:styleId="57">
+  <w:style w:type="table" w:styleId="677">
     <w:name w:val="Grid Table 1 Light - Accent 4"/>
-    <w:basedOn w:val="599"/>
+    <w:basedOn w:val="811"/>
     <w:uiPriority w:val="99"/>
     <w:pPr>
       <w:spacing w:lineRule="auto" w:line="240" w:after="0"/>
@@ -3305,9 +3536,9 @@
       </w:rPr>
     </w:tblStylePr>
   </w:style>
-  <w:style w:type="table" w:styleId="58">
+  <w:style w:type="table" w:styleId="678">
     <w:name w:val="Grid Table 1 Light - Accent 5"/>
-    <w:basedOn w:val="599"/>
+    <w:basedOn w:val="811"/>
     <w:uiPriority w:val="99"/>
     <w:pPr>
       <w:spacing w:lineRule="auto" w:line="240" w:after="0"/>
@@ -3370,9 +3601,9 @@
       </w:rPr>
     </w:tblStylePr>
   </w:style>
-  <w:style w:type="table" w:styleId="59">
+  <w:style w:type="table" w:styleId="679">
     <w:name w:val="Grid Table 1 Light - Accent 6"/>
-    <w:basedOn w:val="599"/>
+    <w:basedOn w:val="811"/>
     <w:uiPriority w:val="99"/>
     <w:pPr>
       <w:spacing w:lineRule="auto" w:line="240" w:after="0"/>
@@ -3435,9 +3666,9 @@
       </w:rPr>
     </w:tblStylePr>
   </w:style>
-  <w:style w:type="table" w:styleId="60">
+  <w:style w:type="table" w:styleId="680">
     <w:name w:val="Grid Table 2"/>
-    <w:basedOn w:val="599"/>
+    <w:basedOn w:val="811"/>
     <w:uiPriority w:val="99"/>
     <w:pPr>
       <w:spacing w:lineRule="auto" w:line="240" w:after="0"/>
@@ -3515,9 +3746,9 @@
       </w:tcPr>
     </w:tblStylePr>
   </w:style>
-  <w:style w:type="table" w:styleId="61">
+  <w:style w:type="table" w:styleId="681">
     <w:name w:val="Grid Table 2 - Accent 1"/>
-    <w:basedOn w:val="599"/>
+    <w:basedOn w:val="811"/>
     <w:uiPriority w:val="99"/>
     <w:pPr>
       <w:spacing w:lineRule="auto" w:line="240" w:after="0"/>
@@ -3595,9 +3826,9 @@
       </w:tcPr>
     </w:tblStylePr>
   </w:style>
-  <w:style w:type="table" w:styleId="62">
+  <w:style w:type="table" w:styleId="682">
     <w:name w:val="Grid Table 2 - Accent 2"/>
-    <w:basedOn w:val="599"/>
+    <w:basedOn w:val="811"/>
     <w:uiPriority w:val="99"/>
     <w:pPr>
       <w:spacing w:lineRule="auto" w:line="240" w:after="0"/>
@@ -3675,9 +3906,9 @@
       </w:tcPr>
     </w:tblStylePr>
   </w:style>
-  <w:style w:type="table" w:styleId="63">
+  <w:style w:type="table" w:styleId="683">
     <w:name w:val="Grid Table 2 - Accent 3"/>
-    <w:basedOn w:val="599"/>
+    <w:basedOn w:val="811"/>
     <w:uiPriority w:val="99"/>
     <w:pPr>
       <w:spacing w:lineRule="auto" w:line="240" w:after="0"/>
@@ -3755,9 +3986,9 @@
       </w:tcPr>
     </w:tblStylePr>
   </w:style>
-  <w:style w:type="table" w:styleId="64">
+  <w:style w:type="table" w:styleId="684">
     <w:name w:val="Grid Table 2 - Accent 4"/>
-    <w:basedOn w:val="599"/>
+    <w:basedOn w:val="811"/>
     <w:uiPriority w:val="99"/>
     <w:pPr>
       <w:spacing w:lineRule="auto" w:line="240" w:after="0"/>
@@ -3835,9 +4066,9 @@
       </w:tcPr>
     </w:tblStylePr>
   </w:style>
-  <w:style w:type="table" w:styleId="65">
+  <w:style w:type="table" w:styleId="685">
     <w:name w:val="Grid Table 2 - Accent 5"/>
-    <w:basedOn w:val="599"/>
+    <w:basedOn w:val="811"/>
     <w:uiPriority w:val="99"/>
     <w:pPr>
       <w:spacing w:lineRule="auto" w:line="240" w:after="0"/>
@@ -3915,9 +4146,9 @@
       </w:tcPr>
     </w:tblStylePr>
   </w:style>
-  <w:style w:type="table" w:styleId="66">
+  <w:style w:type="table" w:styleId="686">
     <w:name w:val="Grid Table 2 - Accent 6"/>
-    <w:basedOn w:val="599"/>
+    <w:basedOn w:val="811"/>
     <w:uiPriority w:val="99"/>
     <w:pPr>
       <w:spacing w:lineRule="auto" w:line="240" w:after="0"/>
@@ -3995,9 +4226,9 @@
       </w:tcPr>
     </w:tblStylePr>
   </w:style>
-  <w:style w:type="table" w:styleId="67">
+  <w:style w:type="table" w:styleId="687">
     <w:name w:val="Grid Table 3"/>
-    <w:basedOn w:val="599"/>
+    <w:basedOn w:val="811"/>
     <w:uiPriority w:val="99"/>
     <w:pPr>
       <w:spacing w:lineRule="auto" w:line="240" w:after="0"/>
@@ -4096,9 +4327,9 @@
       </w:tcPr>
     </w:tblStylePr>
   </w:style>
-  <w:style w:type="table" w:styleId="68">
+  <w:style w:type="table" w:styleId="688">
     <w:name w:val="Grid Table 3 - Accent 1"/>
-    <w:basedOn w:val="599"/>
+    <w:basedOn w:val="811"/>
     <w:uiPriority w:val="99"/>
     <w:pPr>
       <w:spacing w:lineRule="auto" w:line="240" w:after="0"/>
@@ -4197,9 +4428,9 @@
       </w:tcPr>
     </w:tblStylePr>
   </w:style>
-  <w:style w:type="table" w:styleId="69">
+  <w:style w:type="table" w:styleId="689">
     <w:name w:val="Grid Table 3 - Accent 2"/>
-    <w:basedOn w:val="599"/>
+    <w:basedOn w:val="811"/>
     <w:uiPriority w:val="99"/>
     <w:pPr>
       <w:spacing w:lineRule="auto" w:line="240" w:after="0"/>
@@ -4298,9 +4529,9 @@
       </w:tcPr>
     </w:tblStylePr>
   </w:style>
-  <w:style w:type="table" w:styleId="70">
+  <w:style w:type="table" w:styleId="690">
     <w:name w:val="Grid Table 3 - Accent 3"/>
-    <w:basedOn w:val="599"/>
+    <w:basedOn w:val="811"/>
     <w:uiPriority w:val="99"/>
     <w:pPr>
       <w:spacing w:lineRule="auto" w:line="240" w:after="0"/>
@@ -4399,9 +4630,9 @@
       </w:tcPr>
     </w:tblStylePr>
   </w:style>
-  <w:style w:type="table" w:styleId="71">
+  <w:style w:type="table" w:styleId="691">
     <w:name w:val="Grid Table 3 - Accent 4"/>
-    <w:basedOn w:val="599"/>
+    <w:basedOn w:val="811"/>
     <w:uiPriority w:val="99"/>
     <w:pPr>
       <w:spacing w:lineRule="auto" w:line="240" w:after="0"/>
@@ -4500,9 +4731,9 @@
       </w:tcPr>
     </w:tblStylePr>
   </w:style>
-  <w:style w:type="table" w:styleId="72">
+  <w:style w:type="table" w:styleId="692">
     <w:name w:val="Grid Table 3 - Accent 5"/>
-    <w:basedOn w:val="599"/>
+    <w:basedOn w:val="811"/>
     <w:uiPriority w:val="99"/>
     <w:pPr>
       <w:spacing w:lineRule="auto" w:line="240" w:after="0"/>
@@ -4601,9 +4832,9 @@
       </w:tcPr>
     </w:tblStylePr>
   </w:style>
-  <w:style w:type="table" w:styleId="73">
+  <w:style w:type="table" w:styleId="693">
     <w:name w:val="Grid Table 3 - Accent 6"/>
-    <w:basedOn w:val="599"/>
+    <w:basedOn w:val="811"/>
     <w:uiPriority w:val="99"/>
     <w:pPr>
       <w:spacing w:lineRule="auto" w:line="240" w:after="0"/>
@@ -4702,9 +4933,9 @@
       </w:tcPr>
     </w:tblStylePr>
   </w:style>
-  <w:style w:type="table" w:styleId="74">
+  <w:style w:type="table" w:styleId="694">
     <w:name w:val="Grid Table 4"/>
-    <w:basedOn w:val="599"/>
+    <w:basedOn w:val="811"/>
     <w:uiPriority w:val="59"/>
     <w:pPr>
       <w:spacing w:lineRule="auto" w:line="240" w:after="0"/>
@@ -4783,9 +5014,9 @@
       </w:tcPr>
     </w:tblStylePr>
   </w:style>
-  <w:style w:type="table" w:styleId="75">
+  <w:style w:type="table" w:styleId="695">
     <w:name w:val="Grid Table 4 - Accent 1"/>
-    <w:basedOn w:val="599"/>
+    <w:basedOn w:val="811"/>
     <w:uiPriority w:val="59"/>
     <w:pPr>
       <w:spacing w:lineRule="auto" w:line="240" w:after="0"/>
@@ -4864,9 +5095,9 @@
       </w:tcPr>
     </w:tblStylePr>
   </w:style>
-  <w:style w:type="table" w:styleId="76">
+  <w:style w:type="table" w:styleId="696">
     <w:name w:val="Grid Table 4 - Accent 2"/>
-    <w:basedOn w:val="599"/>
+    <w:basedOn w:val="811"/>
     <w:uiPriority w:val="59"/>
     <w:pPr>
       <w:spacing w:lineRule="auto" w:line="240" w:after="0"/>
@@ -4945,9 +5176,9 @@
       </w:tcPr>
     </w:tblStylePr>
   </w:style>
-  <w:style w:type="table" w:styleId="77">
+  <w:style w:type="table" w:styleId="697">
     <w:name w:val="Grid Table 4 - Accent 3"/>
-    <w:basedOn w:val="599"/>
+    <w:basedOn w:val="811"/>
     <w:uiPriority w:val="59"/>
     <w:pPr>
       <w:spacing w:lineRule="auto" w:line="240" w:after="0"/>
@@ -5026,9 +5257,9 @@
       </w:tcPr>
     </w:tblStylePr>
   </w:style>
-  <w:style w:type="table" w:styleId="78">
+  <w:style w:type="table" w:styleId="698">
     <w:name w:val="Grid Table 4 - Accent 4"/>
-    <w:basedOn w:val="599"/>
+    <w:basedOn w:val="811"/>
     <w:uiPriority w:val="59"/>
     <w:pPr>
       <w:spacing w:lineRule="auto" w:line="240" w:after="0"/>
@@ -5107,9 +5338,9 @@
       </w:tcPr>
     </w:tblStylePr>
   </w:style>
-  <w:style w:type="table" w:styleId="79">
+  <w:style w:type="table" w:styleId="699">
     <w:name w:val="Grid Table 4 - Accent 5"/>
-    <w:basedOn w:val="599"/>
+    <w:basedOn w:val="811"/>
     <w:uiPriority w:val="59"/>
     <w:pPr>
       <w:spacing w:lineRule="auto" w:line="240" w:after="0"/>
@@ -5188,9 +5419,9 @@
       </w:tcPr>
     </w:tblStylePr>
   </w:style>
-  <w:style w:type="table" w:styleId="80">
+  <w:style w:type="table" w:styleId="700">
     <w:name w:val="Grid Table 4 - Accent 6"/>
-    <w:basedOn w:val="599"/>
+    <w:basedOn w:val="811"/>
     <w:uiPriority w:val="59"/>
     <w:pPr>
       <w:spacing w:lineRule="auto" w:line="240" w:after="0"/>
@@ -5269,9 +5500,9 @@
       </w:tcPr>
     </w:tblStylePr>
   </w:style>
-  <w:style w:type="table" w:styleId="81">
+  <w:style w:type="table" w:styleId="701">
     <w:name w:val="Grid Table 5 Dark"/>
-    <w:basedOn w:val="599"/>
+    <w:basedOn w:val="811"/>
     <w:uiPriority w:val="99"/>
     <w:pPr>
       <w:spacing w:lineRule="auto" w:line="240" w:after="0"/>
@@ -5348,9 +5579,9 @@
       </w:tcPr>
     </w:tblStylePr>
   </w:style>
-  <w:style w:type="table" w:styleId="82">
+  <w:style w:type="table" w:styleId="702">
     <w:name w:val="Grid Table 5 Dark- Accent 1"/>
-    <w:basedOn w:val="599"/>
+    <w:basedOn w:val="811"/>
     <w:uiPriority w:val="99"/>
     <w:pPr>
       <w:spacing w:lineRule="auto" w:line="240" w:after="0"/>
@@ -5427,9 +5658,9 @@
       </w:tcPr>
     </w:tblStylePr>
   </w:style>
-  <w:style w:type="table" w:styleId="83">
+  <w:style w:type="table" w:styleId="703">
     <w:name w:val="Grid Table 5 Dark - Accent 2"/>
-    <w:basedOn w:val="599"/>
+    <w:basedOn w:val="811"/>
     <w:uiPriority w:val="99"/>
     <w:pPr>
       <w:spacing w:lineRule="auto" w:line="240" w:after="0"/>
@@ -5506,9 +5737,9 @@
       </w:tcPr>
     </w:tblStylePr>
   </w:style>
-  <w:style w:type="table" w:styleId="84">
+  <w:style w:type="table" w:styleId="704">
     <w:name w:val="Grid Table 5 Dark - Accent 3"/>
-    <w:basedOn w:val="599"/>
+    <w:basedOn w:val="811"/>
     <w:uiPriority w:val="99"/>
     <w:pPr>
       <w:spacing w:lineRule="auto" w:line="240" w:after="0"/>
@@ -5585,9 +5816,9 @@
       </w:tcPr>
     </w:tblStylePr>
   </w:style>
-  <w:style w:type="table" w:styleId="85">
+  <w:style w:type="table" w:styleId="705">
     <w:name w:val="Grid Table 5 Dark- Accent 4"/>
-    <w:basedOn w:val="599"/>
+    <w:basedOn w:val="811"/>
     <w:uiPriority w:val="99"/>
     <w:pPr>
       <w:spacing w:lineRule="auto" w:line="240" w:after="0"/>
@@ -5664,9 +5895,9 @@
       </w:tcPr>
     </w:tblStylePr>
   </w:style>
-  <w:style w:type="table" w:styleId="86">
+  <w:style w:type="table" w:styleId="706">
     <w:name w:val="Grid Table 5 Dark - Accent 5"/>
-    <w:basedOn w:val="599"/>
+    <w:basedOn w:val="811"/>
     <w:uiPriority w:val="99"/>
     <w:pPr>
       <w:spacing w:lineRule="auto" w:line="240" w:after="0"/>
@@ -5743,9 +5974,9 @@
       </w:tcPr>
     </w:tblStylePr>
   </w:style>
-  <w:style w:type="table" w:styleId="87">
+  <w:style w:type="table" w:styleId="707">
     <w:name w:val="Grid Table 5 Dark - Accent 6"/>
-    <w:basedOn w:val="599"/>
+    <w:basedOn w:val="811"/>
     <w:uiPriority w:val="99"/>
     <w:pPr>
       <w:spacing w:lineRule="auto" w:line="240" w:after="0"/>
@@ -5822,9 +6053,9 @@
       </w:tcPr>
     </w:tblStylePr>
   </w:style>
-  <w:style w:type="table" w:styleId="88">
+  <w:style w:type="table" w:styleId="708">
     <w:name w:val="Grid Table 6 Colorful"/>
-    <w:basedOn w:val="599"/>
+    <w:basedOn w:val="811"/>
     <w:uiPriority w:val="99"/>
     <w:pPr>
       <w:spacing w:lineRule="auto" w:line="240" w:after="0"/>
@@ -5901,9 +6132,9 @@
       </w:rPr>
     </w:tblStylePr>
   </w:style>
-  <w:style w:type="table" w:styleId="89">
+  <w:style w:type="table" w:styleId="709">
     <w:name w:val="Grid Table 6 Colorful - Accent 1"/>
-    <w:basedOn w:val="599"/>
+    <w:basedOn w:val="811"/>
     <w:uiPriority w:val="99"/>
     <w:pPr>
       <w:spacing w:lineRule="auto" w:line="240" w:after="0"/>
@@ -5980,9 +6211,9 @@
       </w:rPr>
     </w:tblStylePr>
   </w:style>
-  <w:style w:type="table" w:styleId="90">
+  <w:style w:type="table" w:styleId="710">
     <w:name w:val="Grid Table 6 Colorful - Accent 2"/>
-    <w:basedOn w:val="599"/>
+    <w:basedOn w:val="811"/>
     <w:uiPriority w:val="99"/>
     <w:pPr>
       <w:spacing w:lineRule="auto" w:line="240" w:after="0"/>
@@ -6059,9 +6290,9 @@
       </w:rPr>
     </w:tblStylePr>
   </w:style>
-  <w:style w:type="table" w:styleId="91">
+  <w:style w:type="table" w:styleId="711">
     <w:name w:val="Grid Table 6 Colorful - Accent 3"/>
-    <w:basedOn w:val="599"/>
+    <w:basedOn w:val="811"/>
     <w:uiPriority w:val="99"/>
     <w:pPr>
       <w:spacing w:lineRule="auto" w:line="240" w:after="0"/>
@@ -6138,9 +6369,9 @@
       </w:rPr>
     </w:tblStylePr>
   </w:style>
-  <w:style w:type="table" w:styleId="92">
+  <w:style w:type="table" w:styleId="712">
     <w:name w:val="Grid Table 6 Colorful - Accent 4"/>
-    <w:basedOn w:val="599"/>
+    <w:basedOn w:val="811"/>
     <w:uiPriority w:val="99"/>
     <w:pPr>
       <w:spacing w:lineRule="auto" w:line="240" w:after="0"/>
@@ -6217,9 +6448,9 @@
       </w:rPr>
     </w:tblStylePr>
   </w:style>
-  <w:style w:type="table" w:styleId="93">
+  <w:style w:type="table" w:styleId="713">
     <w:name w:val="Grid Table 6 Colorful - Accent 5"/>
-    <w:basedOn w:val="599"/>
+    <w:basedOn w:val="811"/>
     <w:uiPriority w:val="99"/>
     <w:pPr>
       <w:spacing w:lineRule="auto" w:line="240" w:after="0"/>
@@ -6296,9 +6527,9 @@
       </w:rPr>
     </w:tblStylePr>
   </w:style>
-  <w:style w:type="table" w:styleId="94">
+  <w:style w:type="table" w:styleId="714">
     <w:name w:val="Grid Table 6 Colorful - Accent 6"/>
-    <w:basedOn w:val="599"/>
+    <w:basedOn w:val="811"/>
     <w:uiPriority w:val="99"/>
     <w:pPr>
       <w:spacing w:lineRule="auto" w:line="240" w:after="0"/>
@@ -6375,9 +6606,9 @@
       </w:rPr>
     </w:tblStylePr>
   </w:style>
-  <w:style w:type="table" w:styleId="95">
+  <w:style w:type="table" w:styleId="715">
     <w:name w:val="Grid Table 7 Colorful"/>
-    <w:basedOn w:val="599"/>
+    <w:basedOn w:val="811"/>
     <w:uiPriority w:val="99"/>
     <w:pPr>
       <w:spacing w:lineRule="auto" w:line="240" w:after="0"/>
@@ -6428,10 +6659,10 @@
       <w:tcPr>
         <w:shd w:color="FFFFFF"/>
         <w:tcBorders>
-          <w:left w:val="none"/>
-          <w:top w:val="none"/>
+          <w:left w:val="none" w:color="000000" w:sz="4" w:space="0"/>
+          <w:top w:val="none" w:color="000000" w:sz="4" w:space="0"/>
           <w:right w:val="single" w:color="000000" w:sz="4" w:space="0" w:themeColor="text1" w:themeTint="80"/>
-          <w:bottom w:val="none"/>
+          <w:bottom w:val="none" w:color="000000" w:sz="4" w:space="0"/>
         </w:tcBorders>
       </w:tcPr>
     </w:tblStylePr>
@@ -6445,9 +6676,9 @@
       <w:tcPr>
         <w:shd w:val="clear" w:color="FFFFFF" w:themeFill="light1" w:themeColor="light1"/>
         <w:tcBorders>
-          <w:left w:val="none"/>
-          <w:top w:val="none"/>
-          <w:right w:val="none"/>
+          <w:left w:val="none" w:color="000000" w:sz="4" w:space="0"/>
+          <w:top w:val="none" w:color="000000" w:sz="4" w:space="0"/>
+          <w:right w:val="none" w:color="000000" w:sz="4" w:space="0"/>
           <w:bottom w:val="single" w:color="000000" w:sz="4" w:space="0" w:themeColor="text1" w:themeTint="80"/>
         </w:tcBorders>
       </w:tcPr>
@@ -6463,9 +6694,9 @@
         <w:shd w:color="FFFFFF"/>
         <w:tcBorders>
           <w:left w:val="single" w:color="000000" w:sz="4" w:space="0" w:themeColor="text1" w:themeTint="80"/>
-          <w:top w:val="none"/>
-          <w:right w:val="none"/>
-          <w:bottom w:val="none"/>
+          <w:top w:val="none" w:color="000000" w:sz="4" w:space="0"/>
+          <w:right w:val="none" w:color="000000" w:sz="4" w:space="0"/>
+          <w:bottom w:val="none" w:color="000000" w:sz="4" w:space="0"/>
         </w:tcBorders>
       </w:tcPr>
     </w:tblStylePr>
@@ -6479,17 +6710,17 @@
       <w:tcPr>
         <w:shd w:val="clear" w:color="FFFFFF" w:themeFill="light1" w:themeColor="light1"/>
         <w:tcBorders>
-          <w:left w:val="none"/>
+          <w:left w:val="none" w:color="000000" w:sz="4" w:space="0"/>
           <w:top w:val="single" w:color="000000" w:sz="4" w:space="0" w:themeColor="text1" w:themeTint="80"/>
-          <w:right w:val="none"/>
-          <w:bottom w:val="none"/>
-        </w:tcBorders>
-      </w:tcPr>
-    </w:tblStylePr>
-  </w:style>
-  <w:style w:type="table" w:styleId="96">
+          <w:right w:val="none" w:color="000000" w:sz="4" w:space="0"/>
+          <w:bottom w:val="none" w:color="000000" w:sz="4" w:space="0"/>
+        </w:tcBorders>
+      </w:tcPr>
+    </w:tblStylePr>
+  </w:style>
+  <w:style w:type="table" w:styleId="716">
     <w:name w:val="Grid Table 7 Colorful - Accent 1"/>
-    <w:basedOn w:val="599"/>
+    <w:basedOn w:val="811"/>
     <w:uiPriority w:val="99"/>
     <w:pPr>
       <w:spacing w:lineRule="auto" w:line="240" w:after="0"/>
@@ -6540,10 +6771,10 @@
       <w:tcPr>
         <w:shd w:color="FFFFFF"/>
         <w:tcBorders>
-          <w:left w:val="none"/>
-          <w:top w:val="none"/>
+          <w:left w:val="none" w:color="000000" w:sz="4" w:space="0"/>
+          <w:top w:val="none" w:color="000000" w:sz="4" w:space="0"/>
           <w:right w:val="single" w:color="000000" w:sz="4" w:space="0" w:themeColor="accent1" w:themeTint="80"/>
-          <w:bottom w:val="none"/>
+          <w:bottom w:val="none" w:color="000000" w:sz="4" w:space="0"/>
         </w:tcBorders>
       </w:tcPr>
     </w:tblStylePr>
@@ -6557,9 +6788,9 @@
       <w:tcPr>
         <w:shd w:val="clear" w:color="FFFFFF" w:themeFill="light1" w:themeColor="light1"/>
         <w:tcBorders>
-          <w:left w:val="none"/>
-          <w:top w:val="none"/>
-          <w:right w:val="none"/>
+          <w:left w:val="none" w:color="000000" w:sz="4" w:space="0"/>
+          <w:top w:val="none" w:color="000000" w:sz="4" w:space="0"/>
+          <w:right w:val="none" w:color="000000" w:sz="4" w:space="0"/>
           <w:bottom w:val="single" w:color="000000" w:sz="4" w:space="0" w:themeColor="accent1" w:themeTint="80"/>
         </w:tcBorders>
       </w:tcPr>
@@ -6575,9 +6806,9 @@
         <w:shd w:color="FFFFFF"/>
         <w:tcBorders>
           <w:left w:val="single" w:color="000000" w:sz="4" w:space="0" w:themeColor="accent1" w:themeTint="80"/>
-          <w:top w:val="none"/>
-          <w:right w:val="none"/>
-          <w:bottom w:val="none"/>
+          <w:top w:val="none" w:color="000000" w:sz="4" w:space="0"/>
+          <w:right w:val="none" w:color="000000" w:sz="4" w:space="0"/>
+          <w:bottom w:val="none" w:color="000000" w:sz="4" w:space="0"/>
         </w:tcBorders>
       </w:tcPr>
     </w:tblStylePr>
@@ -6591,17 +6822,17 @@
       <w:tcPr>
         <w:shd w:val="clear" w:color="FFFFFF" w:themeFill="light1" w:themeColor="light1"/>
         <w:tcBorders>
-          <w:left w:val="none"/>
+          <w:left w:val="none" w:color="000000" w:sz="4" w:space="0"/>
           <w:top w:val="single" w:color="000000" w:sz="4" w:space="0" w:themeColor="accent1" w:themeTint="80"/>
-          <w:right w:val="none"/>
-          <w:bottom w:val="none"/>
-        </w:tcBorders>
-      </w:tcPr>
-    </w:tblStylePr>
-  </w:style>
-  <w:style w:type="table" w:styleId="97">
+          <w:right w:val="none" w:color="000000" w:sz="4" w:space="0"/>
+          <w:bottom w:val="none" w:color="000000" w:sz="4" w:space="0"/>
+        </w:tcBorders>
+      </w:tcPr>
+    </w:tblStylePr>
+  </w:style>
+  <w:style w:type="table" w:styleId="717">
     <w:name w:val="Grid Table 7 Colorful - Accent 2"/>
-    <w:basedOn w:val="599"/>
+    <w:basedOn w:val="811"/>
     <w:uiPriority w:val="99"/>
     <w:pPr>
       <w:spacing w:lineRule="auto" w:line="240" w:after="0"/>
@@ -6652,10 +6883,10 @@
       <w:tcPr>
         <w:shd w:color="FFFFFF"/>
         <w:tcBorders>
-          <w:left w:val="none"/>
-          <w:top w:val="none"/>
+          <w:left w:val="none" w:color="000000" w:sz="4" w:space="0"/>
+          <w:top w:val="none" w:color="000000" w:sz="4" w:space="0"/>
           <w:right w:val="single" w:color="000000" w:sz="4" w:space="0" w:themeColor="accent2" w:themeTint="97"/>
-          <w:bottom w:val="none"/>
+          <w:bottom w:val="none" w:color="000000" w:sz="4" w:space="0"/>
         </w:tcBorders>
       </w:tcPr>
     </w:tblStylePr>
@@ -6669,9 +6900,9 @@
       <w:tcPr>
         <w:shd w:val="clear" w:color="FFFFFF" w:themeFill="light1" w:themeColor="light1"/>
         <w:tcBorders>
-          <w:left w:val="none"/>
-          <w:top w:val="none"/>
-          <w:right w:val="none"/>
+          <w:left w:val="none" w:color="000000" w:sz="4" w:space="0"/>
+          <w:top w:val="none" w:color="000000" w:sz="4" w:space="0"/>
+          <w:right w:val="none" w:color="000000" w:sz="4" w:space="0"/>
           <w:bottom w:val="single" w:color="000000" w:sz="4" w:space="0" w:themeColor="accent2" w:themeTint="97"/>
         </w:tcBorders>
       </w:tcPr>
@@ -6687,9 +6918,9 @@
         <w:shd w:color="FFFFFF"/>
         <w:tcBorders>
           <w:left w:val="single" w:color="000000" w:sz="4" w:space="0" w:themeColor="accent2" w:themeTint="97"/>
-          <w:top w:val="none"/>
-          <w:right w:val="none"/>
-          <w:bottom w:val="none"/>
+          <w:top w:val="none" w:color="000000" w:sz="4" w:space="0"/>
+          <w:right w:val="none" w:color="000000" w:sz="4" w:space="0"/>
+          <w:bottom w:val="none" w:color="000000" w:sz="4" w:space="0"/>
         </w:tcBorders>
       </w:tcPr>
     </w:tblStylePr>
@@ -6703,17 +6934,17 @@
       <w:tcPr>
         <w:shd w:val="clear" w:color="FFFFFF" w:themeFill="light1" w:themeColor="light1"/>
         <w:tcBorders>
-          <w:left w:val="none"/>
+          <w:left w:val="none" w:color="000000" w:sz="4" w:space="0"/>
           <w:top w:val="single" w:color="000000" w:sz="4" w:space="0" w:themeColor="accent2" w:themeTint="97"/>
-          <w:right w:val="none"/>
-          <w:bottom w:val="none"/>
-        </w:tcBorders>
-      </w:tcPr>
-    </w:tblStylePr>
-  </w:style>
-  <w:style w:type="table" w:styleId="98">
+          <w:right w:val="none" w:color="000000" w:sz="4" w:space="0"/>
+          <w:bottom w:val="none" w:color="000000" w:sz="4" w:space="0"/>
+        </w:tcBorders>
+      </w:tcPr>
+    </w:tblStylePr>
+  </w:style>
+  <w:style w:type="table" w:styleId="718">
     <w:name w:val="Grid Table 7 Colorful - Accent 3"/>
-    <w:basedOn w:val="599"/>
+    <w:basedOn w:val="811"/>
     <w:uiPriority w:val="99"/>
     <w:pPr>
       <w:spacing w:lineRule="auto" w:line="240" w:after="0"/>
@@ -6764,10 +6995,10 @@
       <w:tcPr>
         <w:shd w:color="FFFFFF"/>
         <w:tcBorders>
-          <w:left w:val="none"/>
-          <w:top w:val="none"/>
+          <w:left w:val="none" w:color="000000" w:sz="4" w:space="0"/>
+          <w:top w:val="none" w:color="000000" w:sz="4" w:space="0"/>
           <w:right w:val="single" w:color="000000" w:sz="4" w:space="0" w:themeColor="accent3" w:themeTint="FE"/>
-          <w:bottom w:val="none"/>
+          <w:bottom w:val="none" w:color="000000" w:sz="4" w:space="0"/>
         </w:tcBorders>
       </w:tcPr>
     </w:tblStylePr>
@@ -6781,9 +7012,9 @@
       <w:tcPr>
         <w:shd w:val="clear" w:color="FFFFFF" w:themeFill="light1" w:themeColor="light1"/>
         <w:tcBorders>
-          <w:left w:val="none"/>
-          <w:top w:val="none"/>
-          <w:right w:val="none"/>
+          <w:left w:val="none" w:color="000000" w:sz="4" w:space="0"/>
+          <w:top w:val="none" w:color="000000" w:sz="4" w:space="0"/>
+          <w:right w:val="none" w:color="000000" w:sz="4" w:space="0"/>
           <w:bottom w:val="single" w:color="000000" w:sz="4" w:space="0" w:themeColor="accent3" w:themeTint="FE"/>
         </w:tcBorders>
       </w:tcPr>
@@ -6799,9 +7030,9 @@
         <w:shd w:color="FFFFFF"/>
         <w:tcBorders>
           <w:left w:val="single" w:color="000000" w:sz="4" w:space="0" w:themeColor="accent3" w:themeTint="FE"/>
-          <w:top w:val="none"/>
-          <w:right w:val="none"/>
-          <w:bottom w:val="none"/>
+          <w:top w:val="none" w:color="000000" w:sz="4" w:space="0"/>
+          <w:right w:val="none" w:color="000000" w:sz="4" w:space="0"/>
+          <w:bottom w:val="none" w:color="000000" w:sz="4" w:space="0"/>
         </w:tcBorders>
       </w:tcPr>
     </w:tblStylePr>
@@ -6815,17 +7046,17 @@
       <w:tcPr>
         <w:shd w:val="clear" w:color="FFFFFF" w:themeFill="light1" w:themeColor="light1"/>
         <w:tcBorders>
-          <w:left w:val="none"/>
+          <w:left w:val="none" w:color="000000" w:sz="4" w:space="0"/>
           <w:top w:val="single" w:color="000000" w:sz="4" w:space="0" w:themeColor="accent3" w:themeTint="FE"/>
-          <w:right w:val="none"/>
-          <w:bottom w:val="none"/>
-        </w:tcBorders>
-      </w:tcPr>
-    </w:tblStylePr>
-  </w:style>
-  <w:style w:type="table" w:styleId="99">
+          <w:right w:val="none" w:color="000000" w:sz="4" w:space="0"/>
+          <w:bottom w:val="none" w:color="000000" w:sz="4" w:space="0"/>
+        </w:tcBorders>
+      </w:tcPr>
+    </w:tblStylePr>
+  </w:style>
+  <w:style w:type="table" w:styleId="719">
     <w:name w:val="Grid Table 7 Colorful - Accent 4"/>
-    <w:basedOn w:val="599"/>
+    <w:basedOn w:val="811"/>
     <w:uiPriority w:val="99"/>
     <w:pPr>
       <w:spacing w:lineRule="auto" w:line="240" w:after="0"/>
@@ -6876,10 +7107,10 @@
       <w:tcPr>
         <w:shd w:color="FFFFFF"/>
         <w:tcBorders>
-          <w:left w:val="none"/>
-          <w:top w:val="none"/>
+          <w:left w:val="none" w:color="000000" w:sz="4" w:space="0"/>
+          <w:top w:val="none" w:color="000000" w:sz="4" w:space="0"/>
           <w:right w:val="single" w:color="000000" w:sz="4" w:space="0" w:themeColor="accent4" w:themeTint="9A"/>
-          <w:bottom w:val="none"/>
+          <w:bottom w:val="none" w:color="000000" w:sz="4" w:space="0"/>
         </w:tcBorders>
       </w:tcPr>
     </w:tblStylePr>
@@ -6893,9 +7124,9 @@
       <w:tcPr>
         <w:shd w:val="clear" w:color="FFFFFF" w:themeFill="light1" w:themeColor="light1"/>
         <w:tcBorders>
-          <w:left w:val="none"/>
-          <w:top w:val="none"/>
-          <w:right w:val="none"/>
+          <w:left w:val="none" w:color="000000" w:sz="4" w:space="0"/>
+          <w:top w:val="none" w:color="000000" w:sz="4" w:space="0"/>
+          <w:right w:val="none" w:color="000000" w:sz="4" w:space="0"/>
           <w:bottom w:val="single" w:color="000000" w:sz="4" w:space="0" w:themeColor="accent4" w:themeTint="9A"/>
         </w:tcBorders>
       </w:tcPr>
@@ -6911,9 +7142,9 @@
         <w:shd w:color="FFFFFF"/>
         <w:tcBorders>
           <w:left w:val="single" w:color="000000" w:sz="4" w:space="0" w:themeColor="accent4" w:themeTint="9A"/>
-          <w:top w:val="none"/>
-          <w:right w:val="none"/>
-          <w:bottom w:val="none"/>
+          <w:top w:val="none" w:color="000000" w:sz="4" w:space="0"/>
+          <w:right w:val="none" w:color="000000" w:sz="4" w:space="0"/>
+          <w:bottom w:val="none" w:color="000000" w:sz="4" w:space="0"/>
         </w:tcBorders>
       </w:tcPr>
     </w:tblStylePr>
@@ -6927,17 +7158,17 @@
       <w:tcPr>
         <w:shd w:val="clear" w:color="FFFFFF" w:themeFill="light1" w:themeColor="light1"/>
         <w:tcBorders>
-          <w:left w:val="none"/>
+          <w:left w:val="none" w:color="000000" w:sz="4" w:space="0"/>
           <w:top w:val="single" w:color="000000" w:sz="4" w:space="0" w:themeColor="accent4" w:themeTint="9A"/>
-          <w:right w:val="none"/>
-          <w:bottom w:val="none"/>
-        </w:tcBorders>
-      </w:tcPr>
-    </w:tblStylePr>
-  </w:style>
-  <w:style w:type="table" w:styleId="100">
+          <w:right w:val="none" w:color="000000" w:sz="4" w:space="0"/>
+          <w:bottom w:val="none" w:color="000000" w:sz="4" w:space="0"/>
+        </w:tcBorders>
+      </w:tcPr>
+    </w:tblStylePr>
+  </w:style>
+  <w:style w:type="table" w:styleId="720">
     <w:name w:val="Grid Table 7 Colorful - Accent 5"/>
-    <w:basedOn w:val="599"/>
+    <w:basedOn w:val="811"/>
     <w:uiPriority w:val="99"/>
     <w:pPr>
       <w:spacing w:lineRule="auto" w:line="240" w:after="0"/>
@@ -6988,10 +7219,10 @@
       <w:tcPr>
         <w:shd w:color="FFFFFF"/>
         <w:tcBorders>
-          <w:left w:val="none"/>
-          <w:top w:val="none"/>
+          <w:left w:val="none" w:color="000000" w:sz="4" w:space="0"/>
+          <w:top w:val="none" w:color="000000" w:sz="4" w:space="0"/>
           <w:right w:val="single" w:color="000000" w:sz="4" w:space="0" w:themeColor="accent5" w:themeTint="90"/>
-          <w:bottom w:val="none"/>
+          <w:bottom w:val="none" w:color="000000" w:sz="4" w:space="0"/>
         </w:tcBorders>
       </w:tcPr>
     </w:tblStylePr>
@@ -7005,9 +7236,9 @@
       <w:tcPr>
         <w:shd w:val="clear" w:color="FFFFFF" w:themeFill="light1" w:themeColor="light1"/>
         <w:tcBorders>
-          <w:left w:val="none"/>
-          <w:top w:val="none"/>
-          <w:right w:val="none"/>
+          <w:left w:val="none" w:color="000000" w:sz="4" w:space="0"/>
+          <w:top w:val="none" w:color="000000" w:sz="4" w:space="0"/>
+          <w:right w:val="none" w:color="000000" w:sz="4" w:space="0"/>
           <w:bottom w:val="single" w:color="000000" w:sz="4" w:space="0" w:themeColor="accent5" w:themeTint="90"/>
         </w:tcBorders>
       </w:tcPr>
@@ -7023,9 +7254,9 @@
         <w:shd w:color="FFFFFF"/>
         <w:tcBorders>
           <w:left w:val="single" w:color="000000" w:sz="4" w:space="0" w:themeColor="accent5" w:themeTint="90"/>
-          <w:top w:val="none"/>
-          <w:right w:val="none"/>
-          <w:bottom w:val="none"/>
+          <w:top w:val="none" w:color="000000" w:sz="4" w:space="0"/>
+          <w:right w:val="none" w:color="000000" w:sz="4" w:space="0"/>
+          <w:bottom w:val="none" w:color="000000" w:sz="4" w:space="0"/>
         </w:tcBorders>
       </w:tcPr>
     </w:tblStylePr>
@@ -7039,17 +7270,17 @@
       <w:tcPr>
         <w:shd w:val="clear" w:color="FFFFFF" w:themeFill="light1" w:themeColor="light1"/>
         <w:tcBorders>
-          <w:left w:val="none"/>
+          <w:left w:val="none" w:color="000000" w:sz="4" w:space="0"/>
           <w:top w:val="single" w:color="000000" w:sz="4" w:space="0" w:themeColor="accent5" w:themeTint="90"/>
-          <w:right w:val="none"/>
-          <w:bottom w:val="none"/>
-        </w:tcBorders>
-      </w:tcPr>
-    </w:tblStylePr>
-  </w:style>
-  <w:style w:type="table" w:styleId="101">
+          <w:right w:val="none" w:color="000000" w:sz="4" w:space="0"/>
+          <w:bottom w:val="none" w:color="000000" w:sz="4" w:space="0"/>
+        </w:tcBorders>
+      </w:tcPr>
+    </w:tblStylePr>
+  </w:style>
+  <w:style w:type="table" w:styleId="721">
     <w:name w:val="Grid Table 7 Colorful - Accent 6"/>
-    <w:basedOn w:val="599"/>
+    <w:basedOn w:val="811"/>
     <w:uiPriority w:val="99"/>
     <w:pPr>
       <w:spacing w:lineRule="auto" w:line="240" w:after="0"/>
@@ -7100,10 +7331,10 @@
       <w:tcPr>
         <w:shd w:color="FFFFFF"/>
         <w:tcBorders>
-          <w:left w:val="none"/>
-          <w:top w:val="none"/>
+          <w:left w:val="none" w:color="000000" w:sz="4" w:space="0"/>
+          <w:top w:val="none" w:color="000000" w:sz="4" w:space="0"/>
           <w:right w:val="single" w:color="000000" w:sz="4" w:space="0" w:themeColor="accent6" w:themeTint="90"/>
-          <w:bottom w:val="none"/>
+          <w:bottom w:val="none" w:color="000000" w:sz="4" w:space="0"/>
         </w:tcBorders>
       </w:tcPr>
     </w:tblStylePr>
@@ -7117,9 +7348,9 @@
       <w:tcPr>
         <w:shd w:val="clear" w:color="FFFFFF" w:themeFill="light1" w:themeColor="light1"/>
         <w:tcBorders>
-          <w:left w:val="none"/>
-          <w:top w:val="none"/>
-          <w:right w:val="none"/>
+          <w:left w:val="none" w:color="000000" w:sz="4" w:space="0"/>
+          <w:top w:val="none" w:color="000000" w:sz="4" w:space="0"/>
+          <w:right w:val="none" w:color="000000" w:sz="4" w:space="0"/>
           <w:bottom w:val="single" w:color="000000" w:sz="4" w:space="0" w:themeColor="accent6" w:themeTint="90"/>
         </w:tcBorders>
       </w:tcPr>
@@ -7135,9 +7366,9 @@
         <w:shd w:color="FFFFFF"/>
         <w:tcBorders>
           <w:left w:val="single" w:color="000000" w:sz="4" w:space="0" w:themeColor="accent6" w:themeTint="90"/>
-          <w:top w:val="none"/>
-          <w:right w:val="none"/>
-          <w:bottom w:val="none"/>
+          <w:top w:val="none" w:color="000000" w:sz="4" w:space="0"/>
+          <w:right w:val="none" w:color="000000" w:sz="4" w:space="0"/>
+          <w:bottom w:val="none" w:color="000000" w:sz="4" w:space="0"/>
         </w:tcBorders>
       </w:tcPr>
     </w:tblStylePr>
@@ -7151,17 +7382,17 @@
       <w:tcPr>
         <w:shd w:val="clear" w:color="FFFFFF" w:themeFill="light1" w:themeColor="light1"/>
         <w:tcBorders>
-          <w:left w:val="none"/>
+          <w:left w:val="none" w:color="000000" w:sz="4" w:space="0"/>
           <w:top w:val="single" w:color="000000" w:sz="4" w:space="0" w:themeColor="accent6" w:themeTint="90"/>
-          <w:right w:val="none"/>
-          <w:bottom w:val="none"/>
-        </w:tcBorders>
-      </w:tcPr>
-    </w:tblStylePr>
-  </w:style>
-  <w:style w:type="table" w:styleId="102">
+          <w:right w:val="none" w:color="000000" w:sz="4" w:space="0"/>
+          <w:bottom w:val="none" w:color="000000" w:sz="4" w:space="0"/>
+        </w:tcBorders>
+      </w:tcPr>
+    </w:tblStylePr>
+  </w:style>
+  <w:style w:type="table" w:styleId="722">
     <w:name w:val="List Table 1 Light"/>
-    <w:basedOn w:val="599"/>
+    <w:basedOn w:val="811"/>
     <w:uiPriority w:val="99"/>
     <w:pPr>
       <w:spacing w:lineRule="auto" w:line="240" w:after="0"/>
@@ -7222,9 +7453,9 @@
       </w:tcPr>
     </w:tblStylePr>
   </w:style>
-  <w:style w:type="table" w:styleId="103">
+  <w:style w:type="table" w:styleId="723">
     <w:name w:val="List Table 1 Light - Accent 1"/>
-    <w:basedOn w:val="599"/>
+    <w:basedOn w:val="811"/>
     <w:uiPriority w:val="99"/>
     <w:pPr>
       <w:spacing w:lineRule="auto" w:line="240" w:after="0"/>
@@ -7285,9 +7516,9 @@
       </w:tcPr>
     </w:tblStylePr>
   </w:style>
-  <w:style w:type="table" w:styleId="104">
+  <w:style w:type="table" w:styleId="724">
     <w:name w:val="List Table 1 Light - Accent 2"/>
-    <w:basedOn w:val="599"/>
+    <w:basedOn w:val="811"/>
     <w:uiPriority w:val="99"/>
     <w:pPr>
       <w:spacing w:lineRule="auto" w:line="240" w:after="0"/>
@@ -7348,9 +7579,9 @@
       </w:tcPr>
     </w:tblStylePr>
   </w:style>
-  <w:style w:type="table" w:styleId="105">
+  <w:style w:type="table" w:styleId="725">
     <w:name w:val="List Table 1 Light - Accent 3"/>
-    <w:basedOn w:val="599"/>
+    <w:basedOn w:val="811"/>
     <w:uiPriority w:val="99"/>
     <w:pPr>
       <w:spacing w:lineRule="auto" w:line="240" w:after="0"/>
@@ -7411,9 +7642,9 @@
       </w:tcPr>
     </w:tblStylePr>
   </w:style>
-  <w:style w:type="table" w:styleId="106">
+  <w:style w:type="table" w:styleId="726">
     <w:name w:val="List Table 1 Light - Accent 4"/>
-    <w:basedOn w:val="599"/>
+    <w:basedOn w:val="811"/>
     <w:uiPriority w:val="99"/>
     <w:pPr>
       <w:spacing w:lineRule="auto" w:line="240" w:after="0"/>
@@ -7474,9 +7705,9 @@
       </w:tcPr>
     </w:tblStylePr>
   </w:style>
-  <w:style w:type="table" w:styleId="107">
+  <w:style w:type="table" w:styleId="727">
     <w:name w:val="List Table 1 Light - Accent 5"/>
-    <w:basedOn w:val="599"/>
+    <w:basedOn w:val="811"/>
     <w:uiPriority w:val="99"/>
     <w:pPr>
       <w:spacing w:lineRule="auto" w:line="240" w:after="0"/>
@@ -7537,9 +7768,9 @@
       </w:tcPr>
     </w:tblStylePr>
   </w:style>
-  <w:style w:type="table" w:styleId="108">
+  <w:style w:type="table" w:styleId="728">
     <w:name w:val="List Table 1 Light - Accent 6"/>
-    <w:basedOn w:val="599"/>
+    <w:basedOn w:val="811"/>
     <w:uiPriority w:val="99"/>
     <w:pPr>
       <w:spacing w:lineRule="auto" w:line="240" w:after="0"/>
@@ -7600,9 +7831,9 @@
       </w:tcPr>
     </w:tblStylePr>
   </w:style>
-  <w:style w:type="table" w:styleId="109">
+  <w:style w:type="table" w:styleId="729">
     <w:name w:val="List Table 2"/>
-    <w:basedOn w:val="599"/>
+    <w:basedOn w:val="811"/>
     <w:uiPriority w:val="99"/>
     <w:pPr>
       <w:spacing w:lineRule="auto" w:line="240" w:after="0"/>
@@ -7686,9 +7917,9 @@
       </w:tcPr>
     </w:tblStylePr>
   </w:style>
-  <w:style w:type="table" w:styleId="110">
+  <w:style w:type="table" w:styleId="730">
     <w:name w:val="List Table 2 - Accent 1"/>
-    <w:basedOn w:val="599"/>
+    <w:basedOn w:val="811"/>
     <w:uiPriority w:val="99"/>
     <w:pPr>
       <w:spacing w:lineRule="auto" w:line="240" w:after="0"/>
@@ -7772,9 +8003,9 @@
       </w:tcPr>
     </w:tblStylePr>
   </w:style>
-  <w:style w:type="table" w:styleId="111">
+  <w:style w:type="table" w:styleId="731">
     <w:name w:val="List Table 2 - Accent 2"/>
-    <w:basedOn w:val="599"/>
+    <w:basedOn w:val="811"/>
     <w:uiPriority w:val="99"/>
     <w:pPr>
       <w:spacing w:lineRule="auto" w:line="240" w:after="0"/>
@@ -7858,9 +8089,9 @@
       </w:tcPr>
     </w:tblStylePr>
   </w:style>
-  <w:style w:type="table" w:styleId="112">
+  <w:style w:type="table" w:styleId="732">
     <w:name w:val="List Table 2 - Accent 3"/>
-    <w:basedOn w:val="599"/>
+    <w:basedOn w:val="811"/>
     <w:uiPriority w:val="99"/>
     <w:pPr>
       <w:spacing w:lineRule="auto" w:line="240" w:after="0"/>
@@ -7944,9 +8175,9 @@
       </w:tcPr>
     </w:tblStylePr>
   </w:style>
-  <w:style w:type="table" w:styleId="113">
+  <w:style w:type="table" w:styleId="733">
     <w:name w:val="List Table 2 - Accent 4"/>
-    <w:basedOn w:val="599"/>
+    <w:basedOn w:val="811"/>
     <w:uiPriority w:val="99"/>
     <w:pPr>
       <w:spacing w:lineRule="auto" w:line="240" w:after="0"/>
@@ -8030,9 +8261,9 @@
       </w:tcPr>
     </w:tblStylePr>
   </w:style>
-  <w:style w:type="table" w:styleId="114">
+  <w:style w:type="table" w:styleId="734">
     <w:name w:val="List Table 2 - Accent 5"/>
-    <w:basedOn w:val="599"/>
+    <w:basedOn w:val="811"/>
     <w:uiPriority w:val="99"/>
     <w:pPr>
       <w:spacing w:lineRule="auto" w:line="240" w:after="0"/>
@@ -8116,9 +8347,9 @@
       </w:tcPr>
     </w:tblStylePr>
   </w:style>
-  <w:style w:type="table" w:styleId="115">
+  <w:style w:type="table" w:styleId="735">
     <w:name w:val="List Table 2 - Accent 6"/>
-    <w:basedOn w:val="599"/>
+    <w:basedOn w:val="811"/>
     <w:uiPriority w:val="99"/>
     <w:pPr>
       <w:spacing w:lineRule="auto" w:line="240" w:after="0"/>
@@ -8202,9 +8433,9 @@
       </w:tcPr>
     </w:tblStylePr>
   </w:style>
-  <w:style w:type="table" w:styleId="116">
+  <w:style w:type="table" w:styleId="736">
     <w:name w:val="List Table 3"/>
-    <w:basedOn w:val="599"/>
+    <w:basedOn w:val="811"/>
     <w:uiPriority w:val="99"/>
     <w:pPr>
       <w:spacing w:lineRule="auto" w:line="240" w:after="0"/>
@@ -8276,9 +8507,9 @@
       </w:rPr>
     </w:tblStylePr>
   </w:style>
-  <w:style w:type="table" w:styleId="117">
+  <w:style w:type="table" w:styleId="737">
     <w:name w:val="List Table 3 - Accent 1"/>
-    <w:basedOn w:val="599"/>
+    <w:basedOn w:val="811"/>
     <w:uiPriority w:val="99"/>
     <w:pPr>
       <w:spacing w:lineRule="auto" w:line="240" w:after="0"/>
@@ -8350,9 +8581,9 @@
       </w:rPr>
     </w:tblStylePr>
   </w:style>
-  <w:style w:type="table" w:styleId="118">
+  <w:style w:type="table" w:styleId="738">
     <w:name w:val="List Table 3 - Accent 2"/>
-    <w:basedOn w:val="599"/>
+    <w:basedOn w:val="811"/>
     <w:uiPriority w:val="99"/>
     <w:pPr>
       <w:spacing w:lineRule="auto" w:line="240" w:after="0"/>
@@ -8424,9 +8655,9 @@
       </w:rPr>
     </w:tblStylePr>
   </w:style>
-  <w:style w:type="table" w:styleId="119">
+  <w:style w:type="table" w:styleId="739">
     <w:name w:val="List Table 3 - Accent 3"/>
-    <w:basedOn w:val="599"/>
+    <w:basedOn w:val="811"/>
     <w:uiPriority w:val="99"/>
     <w:pPr>
       <w:spacing w:lineRule="auto" w:line="240" w:after="0"/>
@@ -8498,9 +8729,9 @@
       </w:rPr>
     </w:tblStylePr>
   </w:style>
-  <w:style w:type="table" w:styleId="120">
+  <w:style w:type="table" w:styleId="740">
     <w:name w:val="List Table 3 - Accent 4"/>
-    <w:basedOn w:val="599"/>
+    <w:basedOn w:val="811"/>
     <w:uiPriority w:val="99"/>
     <w:pPr>
       <w:spacing w:lineRule="auto" w:line="240" w:after="0"/>
@@ -8572,9 +8803,9 @@
       </w:rPr>
     </w:tblStylePr>
   </w:style>
-  <w:style w:type="table" w:styleId="121">
+  <w:style w:type="table" w:styleId="741">
     <w:name w:val="List Table 3 - Accent 5"/>
-    <w:basedOn w:val="599"/>
+    <w:basedOn w:val="811"/>
     <w:uiPriority w:val="99"/>
     <w:pPr>
       <w:spacing w:lineRule="auto" w:line="240" w:after="0"/>
@@ -8646,9 +8877,9 @@
       </w:rPr>
     </w:tblStylePr>
   </w:style>
-  <w:style w:type="table" w:styleId="122">
+  <w:style w:type="table" w:styleId="742">
     <w:name w:val="List Table 3 - Accent 6"/>
-    <w:basedOn w:val="599"/>
+    <w:basedOn w:val="811"/>
     <w:uiPriority w:val="99"/>
     <w:pPr>
       <w:spacing w:lineRule="auto" w:line="240" w:after="0"/>
@@ -8720,9 +8951,9 @@
       </w:rPr>
     </w:tblStylePr>
   </w:style>
-  <w:style w:type="table" w:styleId="123">
+  <w:style w:type="table" w:styleId="743">
     <w:name w:val="List Table 4"/>
-    <w:basedOn w:val="599"/>
+    <w:basedOn w:val="811"/>
     <w:uiPriority w:val="99"/>
     <w:pPr>
       <w:spacing w:lineRule="auto" w:line="240" w:after="0"/>
@@ -8789,9 +9020,9 @@
       </w:rPr>
     </w:tblStylePr>
   </w:style>
-  <w:style w:type="table" w:styleId="124">
+  <w:style w:type="table" w:styleId="744">
     <w:name w:val="List Table 4 - Accent 1"/>
-    <w:basedOn w:val="599"/>
+    <w:basedOn w:val="811"/>
     <w:uiPriority w:val="99"/>
     <w:pPr>
       <w:spacing w:lineRule="auto" w:line="240" w:after="0"/>
@@ -8858,9 +9089,9 @@
       </w:rPr>
     </w:tblStylePr>
   </w:style>
-  <w:style w:type="table" w:styleId="125">
+  <w:style w:type="table" w:styleId="745">
     <w:name w:val="List Table 4 - Accent 2"/>
-    <w:basedOn w:val="599"/>
+    <w:basedOn w:val="811"/>
     <w:uiPriority w:val="99"/>
     <w:pPr>
       <w:spacing w:lineRule="auto" w:line="240" w:after="0"/>
@@ -8927,9 +9158,9 @@
       </w:rPr>
     </w:tblStylePr>
   </w:style>
-  <w:style w:type="table" w:styleId="126">
+  <w:style w:type="table" w:styleId="746">
     <w:name w:val="List Table 4 - Accent 3"/>
-    <w:basedOn w:val="599"/>
+    <w:basedOn w:val="811"/>
     <w:uiPriority w:val="99"/>
     <w:pPr>
       <w:spacing w:lineRule="auto" w:line="240" w:after="0"/>
@@ -8996,9 +9227,9 @@
       </w:rPr>
     </w:tblStylePr>
   </w:style>
-  <w:style w:type="table" w:styleId="127">
+  <w:style w:type="table" w:styleId="747">
     <w:name w:val="List Table 4 - Accent 4"/>
-    <w:basedOn w:val="599"/>
+    <w:basedOn w:val="811"/>
     <w:uiPriority w:val="99"/>
     <w:pPr>
       <w:spacing w:lineRule="auto" w:line="240" w:after="0"/>
@@ -9065,9 +9296,9 @@
       </w:rPr>
     </w:tblStylePr>
   </w:style>
-  <w:style w:type="table" w:styleId="128">
+  <w:style w:type="table" w:styleId="748">
     <w:name w:val="List Table 4 - Accent 5"/>
-    <w:basedOn w:val="599"/>
+    <w:basedOn w:val="811"/>
     <w:uiPriority w:val="99"/>
     <w:pPr>
       <w:spacing w:lineRule="auto" w:line="240" w:after="0"/>
@@ -9134,9 +9365,9 @@
       </w:rPr>
     </w:tblStylePr>
   </w:style>
-  <w:style w:type="table" w:styleId="129">
+  <w:style w:type="table" w:styleId="749">
     <w:name w:val="List Table 4 - Accent 6"/>
-    <w:basedOn w:val="599"/>
+    <w:basedOn w:val="811"/>
     <w:uiPriority w:val="99"/>
     <w:pPr>
       <w:spacing w:lineRule="auto" w:line="240" w:after="0"/>
@@ -9203,9 +9434,9 @@
       </w:rPr>
     </w:tblStylePr>
   </w:style>
-  <w:style w:type="table" w:styleId="130">
+  <w:style w:type="table" w:styleId="750">
     <w:name w:val="List Table 5 Dark"/>
-    <w:basedOn w:val="599"/>
+    <w:basedOn w:val="811"/>
     <w:uiPriority w:val="99"/>
     <w:pPr>
       <w:spacing w:lineRule="auto" w:line="240" w:after="0"/>
@@ -9310,9 +9541,9 @@
       </w:rPr>
     </w:tblStylePr>
   </w:style>
-  <w:style w:type="table" w:styleId="131">
+  <w:style w:type="table" w:styleId="751">
     <w:name w:val="List Table 5 Dark - Accent 1"/>
-    <w:basedOn w:val="599"/>
+    <w:basedOn w:val="811"/>
     <w:uiPriority w:val="99"/>
     <w:pPr>
       <w:spacing w:lineRule="auto" w:line="240" w:after="0"/>
@@ -9417,9 +9648,9 @@
       </w:rPr>
     </w:tblStylePr>
   </w:style>
-  <w:style w:type="table" w:styleId="132">
+  <w:style w:type="table" w:styleId="752">
     <w:name w:val="List Table 5 Dark - Accent 2"/>
-    <w:basedOn w:val="599"/>
+    <w:basedOn w:val="811"/>
     <w:uiPriority w:val="99"/>
     <w:pPr>
       <w:spacing w:lineRule="auto" w:line="240" w:after="0"/>
@@ -9524,9 +9755,9 @@
       </w:rPr>
     </w:tblStylePr>
   </w:style>
-  <w:style w:type="table" w:styleId="133">
+  <w:style w:type="table" w:styleId="753">
     <w:name w:val="List Table 5 Dark - Accent 3"/>
-    <w:basedOn w:val="599"/>
+    <w:basedOn w:val="811"/>
     <w:uiPriority w:val="99"/>
     <w:pPr>
       <w:spacing w:lineRule="auto" w:line="240" w:after="0"/>
@@ -9631,9 +9862,9 @@
       </w:rPr>
     </w:tblStylePr>
   </w:style>
-  <w:style w:type="table" w:styleId="134">
+  <w:style w:type="table" w:styleId="754">
     <w:name w:val="List Table 5 Dark - Accent 4"/>
-    <w:basedOn w:val="599"/>
+    <w:basedOn w:val="811"/>
     <w:uiPriority w:val="99"/>
     <w:pPr>
       <w:spacing w:lineRule="auto" w:line="240" w:after="0"/>
@@ -9738,9 +9969,9 @@
       </w:rPr>
     </w:tblStylePr>
   </w:style>
-  <w:style w:type="table" w:styleId="135">
+  <w:style w:type="table" w:styleId="755">
     <w:name w:val="List Table 5 Dark - Accent 5"/>
-    <w:basedOn w:val="599"/>
+    <w:basedOn w:val="811"/>
     <w:uiPriority w:val="99"/>
     <w:pPr>
       <w:spacing w:lineRule="auto" w:line="240" w:after="0"/>
@@ -9845,9 +10076,9 @@
       </w:rPr>
     </w:tblStylePr>
   </w:style>
-  <w:style w:type="table" w:styleId="136">
+  <w:style w:type="table" w:styleId="756">
     <w:name w:val="List Table 5 Dark - Accent 6"/>
-    <w:basedOn w:val="599"/>
+    <w:basedOn w:val="811"/>
     <w:uiPriority w:val="99"/>
     <w:pPr>
       <w:spacing w:lineRule="auto" w:line="240" w:after="0"/>
@@ -9952,9 +10183,9 @@
       </w:rPr>
     </w:tblStylePr>
   </w:style>
-  <w:style w:type="table" w:styleId="137">
+  <w:style w:type="table" w:styleId="757">
     <w:name w:val="List Table 6 Colorful"/>
-    <w:basedOn w:val="599"/>
+    <w:basedOn w:val="811"/>
     <w:uiPriority w:val="99"/>
     <w:pPr>
       <w:spacing w:lineRule="auto" w:line="240" w:after="0"/>
@@ -10025,9 +10256,9 @@
       </w:tcPr>
     </w:tblStylePr>
   </w:style>
-  <w:style w:type="table" w:styleId="138">
+  <w:style w:type="table" w:styleId="758">
     <w:name w:val="List Table 6 Colorful - Accent 1"/>
-    <w:basedOn w:val="599"/>
+    <w:basedOn w:val="811"/>
     <w:uiPriority w:val="99"/>
     <w:pPr>
       <w:spacing w:lineRule="auto" w:line="240" w:after="0"/>
@@ -10098,9 +10329,9 @@
       </w:tcPr>
     </w:tblStylePr>
   </w:style>
-  <w:style w:type="table" w:styleId="139">
+  <w:style w:type="table" w:styleId="759">
     <w:name w:val="List Table 6 Colorful - Accent 2"/>
-    <w:basedOn w:val="599"/>
+    <w:basedOn w:val="811"/>
     <w:uiPriority w:val="99"/>
     <w:pPr>
       <w:spacing w:lineRule="auto" w:line="240" w:after="0"/>
@@ -10171,9 +10402,9 @@
       </w:tcPr>
     </w:tblStylePr>
   </w:style>
-  <w:style w:type="table" w:styleId="140">
+  <w:style w:type="table" w:styleId="760">
     <w:name w:val="List Table 6 Colorful - Accent 3"/>
-    <w:basedOn w:val="599"/>
+    <w:basedOn w:val="811"/>
     <w:uiPriority w:val="99"/>
     <w:pPr>
       <w:spacing w:lineRule="auto" w:line="240" w:after="0"/>
@@ -10244,9 +10475,9 @@
       </w:tcPr>
     </w:tblStylePr>
   </w:style>
-  <w:style w:type="table" w:styleId="141">
+  <w:style w:type="table" w:styleId="761">
     <w:name w:val="List Table 6 Colorful - Accent 4"/>
-    <w:basedOn w:val="599"/>
+    <w:basedOn w:val="811"/>
     <w:uiPriority w:val="99"/>
     <w:pPr>
       <w:spacing w:lineRule="auto" w:line="240" w:after="0"/>
@@ -10317,9 +10548,9 @@
       </w:tcPr>
     </w:tblStylePr>
   </w:style>
-  <w:style w:type="table" w:styleId="142">
+  <w:style w:type="table" w:styleId="762">
     <w:name w:val="List Table 6 Colorful - Accent 5"/>
-    <w:basedOn w:val="599"/>
+    <w:basedOn w:val="811"/>
     <w:uiPriority w:val="99"/>
     <w:pPr>
       <w:spacing w:lineRule="auto" w:line="240" w:after="0"/>
@@ -10390,9 +10621,9 @@
       </w:tcPr>
     </w:tblStylePr>
   </w:style>
-  <w:style w:type="table" w:styleId="143">
+  <w:style w:type="table" w:styleId="763">
     <w:name w:val="List Table 6 Colorful - Accent 6"/>
-    <w:basedOn w:val="599"/>
+    <w:basedOn w:val="811"/>
     <w:uiPriority w:val="99"/>
     <w:pPr>
       <w:spacing w:lineRule="auto" w:line="240" w:after="0"/>
@@ -10463,9 +10694,9 @@
       </w:tcPr>
     </w:tblStylePr>
   </w:style>
-  <w:style w:type="table" w:styleId="144">
+  <w:style w:type="table" w:styleId="764">
     <w:name w:val="List Table 7 Colorful"/>
-    <w:basedOn w:val="599"/>
+    <w:basedOn w:val="811"/>
     <w:uiPriority w:val="99"/>
     <w:pPr>
       <w:spacing w:lineRule="auto" w:line="240" w:after="0"/>
@@ -10513,10 +10744,10 @@
       <w:tcPr>
         <w:shd w:color="FFFFFF"/>
         <w:tcBorders>
-          <w:left w:val="none"/>
-          <w:top w:val="none"/>
+          <w:left w:val="none" w:color="000000" w:sz="4" w:space="0"/>
+          <w:top w:val="none" w:color="000000" w:sz="4" w:space="0"/>
           <w:right w:val="single" w:color="000000" w:sz="4" w:space="0" w:themeColor="text1" w:themeTint="80"/>
-          <w:bottom w:val="none"/>
+          <w:bottom w:val="none" w:color="000000" w:sz="4" w:space="0"/>
         </w:tcBorders>
       </w:tcPr>
     </w:tblStylePr>
@@ -10530,9 +10761,9 @@
       <w:tcPr>
         <w:shd w:val="clear" w:color="FFFFFF" w:themeFill="light1" w:themeColor="light1"/>
         <w:tcBorders>
-          <w:left w:val="none"/>
-          <w:top w:val="none"/>
-          <w:right w:val="none"/>
+          <w:left w:val="none" w:color="000000" w:sz="4" w:space="0"/>
+          <w:top w:val="none" w:color="000000" w:sz="4" w:space="0"/>
+          <w:right w:val="none" w:color="000000" w:sz="4" w:space="0"/>
           <w:bottom w:val="single" w:color="000000" w:sz="4" w:space="0" w:themeColor="text1" w:themeTint="80"/>
         </w:tcBorders>
       </w:tcPr>
@@ -10548,9 +10779,9 @@
         <w:shd w:color="FFFFFF"/>
         <w:tcBorders>
           <w:left w:val="single" w:color="000000" w:sz="4" w:space="0" w:themeColor="text1" w:themeTint="80"/>
-          <w:top w:val="none"/>
-          <w:right w:val="none"/>
-          <w:bottom w:val="none"/>
+          <w:top w:val="none" w:color="000000" w:sz="4" w:space="0"/>
+          <w:right w:val="none" w:color="000000" w:sz="4" w:space="0"/>
+          <w:bottom w:val="none" w:color="000000" w:sz="4" w:space="0"/>
         </w:tcBorders>
       </w:tcPr>
     </w:tblStylePr>
@@ -10564,10 +10795,10 @@
       <w:tcPr>
         <w:shd w:val="clear" w:color="FFFFFF" w:themeFill="light1" w:themeColor="light1"/>
         <w:tcBorders>
-          <w:left w:val="none"/>
+          <w:left w:val="none" w:color="000000" w:sz="4" w:space="0"/>
           <w:top w:val="single" w:color="000000" w:sz="4" w:space="0" w:themeColor="text1" w:themeTint="80"/>
-          <w:right w:val="none"/>
-          <w:bottom w:val="none"/>
+          <w:right w:val="none" w:color="000000" w:sz="4" w:space="0"/>
+          <w:bottom w:val="none" w:color="000000" w:sz="4" w:space="0"/>
         </w:tcBorders>
       </w:tcPr>
     </w:tblStylePr>
@@ -10579,9 +10810,9 @@
       </w:rPr>
     </w:tblStylePr>
   </w:style>
-  <w:style w:type="table" w:styleId="145">
+  <w:style w:type="table" w:styleId="765">
     <w:name w:val="List Table 7 Colorful - Accent 1"/>
-    <w:basedOn w:val="599"/>
+    <w:basedOn w:val="811"/>
     <w:uiPriority w:val="99"/>
     <w:pPr>
       <w:spacing w:lineRule="auto" w:line="240" w:after="0"/>
@@ -10629,10 +10860,10 @@
       <w:tcPr>
         <w:shd w:color="FFFFFF"/>
         <w:tcBorders>
-          <w:left w:val="none"/>
-          <w:top w:val="none"/>
+          <w:left w:val="none" w:color="000000" w:sz="4" w:space="0"/>
+          <w:top w:val="none" w:color="000000" w:sz="4" w:space="0"/>
           <w:right w:val="single" w:color="000000" w:sz="4" w:space="0" w:themeColor="accent1"/>
-          <w:bottom w:val="none"/>
+          <w:bottom w:val="none" w:color="000000" w:sz="4" w:space="0"/>
         </w:tcBorders>
       </w:tcPr>
     </w:tblStylePr>
@@ -10646,9 +10877,9 @@
       <w:tcPr>
         <w:shd w:val="clear" w:color="FFFFFF" w:themeFill="light1" w:themeColor="light1"/>
         <w:tcBorders>
-          <w:left w:val="none"/>
-          <w:top w:val="none"/>
-          <w:right w:val="none"/>
+          <w:left w:val="none" w:color="000000" w:sz="4" w:space="0"/>
+          <w:top w:val="none" w:color="000000" w:sz="4" w:space="0"/>
+          <w:right w:val="none" w:color="000000" w:sz="4" w:space="0"/>
           <w:bottom w:val="single" w:color="000000" w:sz="4" w:space="0" w:themeColor="accent1"/>
         </w:tcBorders>
       </w:tcPr>
@@ -10664,9 +10895,9 @@
         <w:shd w:color="FFFFFF"/>
         <w:tcBorders>
           <w:left w:val="single" w:color="000000" w:sz="4" w:space="0" w:themeColor="accent1"/>
-          <w:top w:val="none"/>
-          <w:right w:val="none"/>
-          <w:bottom w:val="none"/>
+          <w:top w:val="none" w:color="000000" w:sz="4" w:space="0"/>
+          <w:right w:val="none" w:color="000000" w:sz="4" w:space="0"/>
+          <w:bottom w:val="none" w:color="000000" w:sz="4" w:space="0"/>
         </w:tcBorders>
       </w:tcPr>
     </w:tblStylePr>
@@ -10680,10 +10911,10 @@
       <w:tcPr>
         <w:shd w:val="clear" w:color="FFFFFF" w:themeFill="light1" w:themeColor="light1"/>
         <w:tcBorders>
-          <w:left w:val="none"/>
+          <w:left w:val="none" w:color="000000" w:sz="4" w:space="0"/>
           <w:top w:val="single" w:color="000000" w:sz="4" w:space="0" w:themeColor="accent1"/>
-          <w:right w:val="none"/>
-          <w:bottom w:val="none"/>
+          <w:right w:val="none" w:color="000000" w:sz="4" w:space="0"/>
+          <w:bottom w:val="none" w:color="000000" w:sz="4" w:space="0"/>
         </w:tcBorders>
       </w:tcPr>
     </w:tblStylePr>
@@ -10695,9 +10926,9 @@
       </w:rPr>
     </w:tblStylePr>
   </w:style>
-  <w:style w:type="table" w:styleId="146">
+  <w:style w:type="table" w:styleId="766">
     <w:name w:val="List Table 7 Colorful - Accent 2"/>
-    <w:basedOn w:val="599"/>
+    <w:basedOn w:val="811"/>
     <w:uiPriority w:val="99"/>
     <w:pPr>
       <w:spacing w:lineRule="auto" w:line="240" w:after="0"/>
@@ -10745,10 +10976,10 @@
       <w:tcPr>
         <w:shd w:color="FFFFFF"/>
         <w:tcBorders>
-          <w:left w:val="none"/>
-          <w:top w:val="none"/>
+          <w:left w:val="none" w:color="000000" w:sz="4" w:space="0"/>
+          <w:top w:val="none" w:color="000000" w:sz="4" w:space="0"/>
           <w:right w:val="single" w:color="000000" w:sz="4" w:space="0" w:themeColor="accent2" w:themeTint="97"/>
-          <w:bottom w:val="none"/>
+          <w:bottom w:val="none" w:color="000000" w:sz="4" w:space="0"/>
         </w:tcBorders>
       </w:tcPr>
     </w:tblStylePr>
@@ -10762,9 +10993,9 @@
       <w:tcPr>
         <w:shd w:val="clear" w:color="FFFFFF" w:themeFill="light1" w:themeColor="light1"/>
         <w:tcBorders>
-          <w:left w:val="none"/>
-          <w:top w:val="none"/>
-          <w:right w:val="none"/>
+          <w:left w:val="none" w:color="000000" w:sz="4" w:space="0"/>
+          <w:top w:val="none" w:color="000000" w:sz="4" w:space="0"/>
+          <w:right w:val="none" w:color="000000" w:sz="4" w:space="0"/>
           <w:bottom w:val="single" w:color="000000" w:sz="4" w:space="0" w:themeColor="accent2" w:themeTint="97"/>
         </w:tcBorders>
       </w:tcPr>
@@ -10780,9 +11011,9 @@
         <w:shd w:color="FFFFFF"/>
         <w:tcBorders>
           <w:left w:val="single" w:color="000000" w:sz="4" w:space="0" w:themeColor="accent2" w:themeTint="97"/>
-          <w:top w:val="none"/>
-          <w:right w:val="none"/>
-          <w:bottom w:val="none"/>
+          <w:top w:val="none" w:color="000000" w:sz="4" w:space="0"/>
+          <w:right w:val="none" w:color="000000" w:sz="4" w:space="0"/>
+          <w:bottom w:val="none" w:color="000000" w:sz="4" w:space="0"/>
         </w:tcBorders>
       </w:tcPr>
     </w:tblStylePr>
@@ -10796,10 +11027,10 @@
       <w:tcPr>
         <w:shd w:val="clear" w:color="FFFFFF" w:themeFill="light1" w:themeColor="light1"/>
         <w:tcBorders>
-          <w:left w:val="none"/>
+          <w:left w:val="none" w:color="000000" w:sz="4" w:space="0"/>
           <w:top w:val="single" w:color="000000" w:sz="4" w:space="0" w:themeColor="accent2" w:themeTint="97"/>
-          <w:right w:val="none"/>
-          <w:bottom w:val="none"/>
+          <w:right w:val="none" w:color="000000" w:sz="4" w:space="0"/>
+          <w:bottom w:val="none" w:color="000000" w:sz="4" w:space="0"/>
         </w:tcBorders>
       </w:tcPr>
     </w:tblStylePr>
@@ -10811,9 +11042,9 @@
       </w:rPr>
     </w:tblStylePr>
   </w:style>
-  <w:style w:type="table" w:styleId="147">
+  <w:style w:type="table" w:styleId="767">
     <w:name w:val="List Table 7 Colorful - Accent 3"/>
-    <w:basedOn w:val="599"/>
+    <w:basedOn w:val="811"/>
     <w:uiPriority w:val="99"/>
     <w:pPr>
       <w:spacing w:lineRule="auto" w:line="240" w:after="0"/>
@@ -10861,10 +11092,10 @@
       <w:tcPr>
         <w:shd w:color="FFFFFF"/>
         <w:tcBorders>
-          <w:left w:val="none"/>
-          <w:top w:val="none"/>
+          <w:left w:val="none" w:color="000000" w:sz="4" w:space="0"/>
+          <w:top w:val="none" w:color="000000" w:sz="4" w:space="0"/>
           <w:right w:val="single" w:color="000000" w:sz="4" w:space="0" w:themeColor="accent3" w:themeTint="98"/>
-          <w:bottom w:val="none"/>
+          <w:bottom w:val="none" w:color="000000" w:sz="4" w:space="0"/>
         </w:tcBorders>
       </w:tcPr>
     </w:tblStylePr>
@@ -10878,9 +11109,9 @@
       <w:tcPr>
         <w:shd w:val="clear" w:color="FFFFFF" w:themeFill="light1" w:themeColor="light1"/>
         <w:tcBorders>
-          <w:left w:val="none"/>
-          <w:top w:val="none"/>
-          <w:right w:val="none"/>
+          <w:left w:val="none" w:color="000000" w:sz="4" w:space="0"/>
+          <w:top w:val="none" w:color="000000" w:sz="4" w:space="0"/>
+          <w:right w:val="none" w:color="000000" w:sz="4" w:space="0"/>
           <w:bottom w:val="single" w:color="000000" w:sz="4" w:space="0" w:themeColor="accent3" w:themeTint="98"/>
         </w:tcBorders>
       </w:tcPr>
@@ -10896,9 +11127,9 @@
         <w:shd w:color="FFFFFF"/>
         <w:tcBorders>
           <w:left w:val="single" w:color="000000" w:sz="4" w:space="0" w:themeColor="accent3" w:themeTint="98"/>
-          <w:top w:val="none"/>
-          <w:right w:val="none"/>
-          <w:bottom w:val="none"/>
+          <w:top w:val="none" w:color="000000" w:sz="4" w:space="0"/>
+          <w:right w:val="none" w:color="000000" w:sz="4" w:space="0"/>
+          <w:bottom w:val="none" w:color="000000" w:sz="4" w:space="0"/>
         </w:tcBorders>
       </w:tcPr>
     </w:tblStylePr>
@@ -10912,10 +11143,10 @@
       <w:tcPr>
         <w:shd w:val="clear" w:color="FFFFFF" w:themeFill="light1" w:themeColor="light1"/>
         <w:tcBorders>
-          <w:left w:val="none"/>
+          <w:left w:val="none" w:color="000000" w:sz="4" w:space="0"/>
           <w:top w:val="single" w:color="000000" w:sz="4" w:space="0" w:themeColor="accent3" w:themeTint="98"/>
-          <w:right w:val="none"/>
-          <w:bottom w:val="none"/>
+          <w:right w:val="none" w:color="000000" w:sz="4" w:space="0"/>
+          <w:bottom w:val="none" w:color="000000" w:sz="4" w:space="0"/>
         </w:tcBorders>
       </w:tcPr>
     </w:tblStylePr>
@@ -10927,9 +11158,9 @@
       </w:rPr>
     </w:tblStylePr>
   </w:style>
-  <w:style w:type="table" w:styleId="148">
+  <w:style w:type="table" w:styleId="768">
     <w:name w:val="List Table 7 Colorful - Accent 4"/>
-    <w:basedOn w:val="599"/>
+    <w:basedOn w:val="811"/>
     <w:uiPriority w:val="99"/>
     <w:pPr>
       <w:spacing w:lineRule="auto" w:line="240" w:after="0"/>
@@ -10977,10 +11208,10 @@
       <w:tcPr>
         <w:shd w:color="FFFFFF"/>
         <w:tcBorders>
-          <w:left w:val="none"/>
-          <w:top w:val="none"/>
+          <w:left w:val="none" w:color="000000" w:sz="4" w:space="0"/>
+          <w:top w:val="none" w:color="000000" w:sz="4" w:space="0"/>
           <w:right w:val="single" w:color="000000" w:sz="4" w:space="0" w:themeColor="accent4" w:themeTint="9A"/>
-          <w:bottom w:val="none"/>
+          <w:bottom w:val="none" w:color="000000" w:sz="4" w:space="0"/>
         </w:tcBorders>
       </w:tcPr>
     </w:tblStylePr>
@@ -10994,9 +11225,9 @@
       <w:tcPr>
         <w:shd w:val="clear" w:color="FFFFFF" w:themeFill="light1" w:themeColor="light1"/>
         <w:tcBorders>
-          <w:left w:val="none"/>
-          <w:top w:val="none"/>
-          <w:right w:val="none"/>
+          <w:left w:val="none" w:color="000000" w:sz="4" w:space="0"/>
+          <w:top w:val="none" w:color="000000" w:sz="4" w:space="0"/>
+          <w:right w:val="none" w:color="000000" w:sz="4" w:space="0"/>
           <w:bottom w:val="single" w:color="000000" w:sz="4" w:space="0" w:themeColor="accent4" w:themeTint="9A"/>
         </w:tcBorders>
       </w:tcPr>
@@ -11012,9 +11243,9 @@
         <w:shd w:color="FFFFFF"/>
         <w:tcBorders>
           <w:left w:val="single" w:color="000000" w:sz="4" w:space="0" w:themeColor="accent4" w:themeTint="9A"/>
-          <w:top w:val="none"/>
-          <w:right w:val="none"/>
-          <w:bottom w:val="none"/>
+          <w:top w:val="none" w:color="000000" w:sz="4" w:space="0"/>
+          <w:right w:val="none" w:color="000000" w:sz="4" w:space="0"/>
+          <w:bottom w:val="none" w:color="000000" w:sz="4" w:space="0"/>
         </w:tcBorders>
       </w:tcPr>
     </w:tblStylePr>
@@ -11028,10 +11259,10 @@
       <w:tcPr>
         <w:shd w:val="clear" w:color="FFFFFF" w:themeFill="light1" w:themeColor="light1"/>
         <w:tcBorders>
-          <w:left w:val="none"/>
+          <w:left w:val="none" w:color="000000" w:sz="4" w:space="0"/>
           <w:top w:val="single" w:color="000000" w:sz="4" w:space="0" w:themeColor="accent4" w:themeTint="9A"/>
-          <w:right w:val="none"/>
-          <w:bottom w:val="none"/>
+          <w:right w:val="none" w:color="000000" w:sz="4" w:space="0"/>
+          <w:bottom w:val="none" w:color="000000" w:sz="4" w:space="0"/>
         </w:tcBorders>
       </w:tcPr>
     </w:tblStylePr>
@@ -11043,9 +11274,9 @@
       </w:rPr>
     </w:tblStylePr>
   </w:style>
-  <w:style w:type="table" w:styleId="149">
+  <w:style w:type="table" w:styleId="769">
     <w:name w:val="List Table 7 Colorful - Accent 5"/>
-    <w:basedOn w:val="599"/>
+    <w:basedOn w:val="811"/>
     <w:uiPriority w:val="99"/>
     <w:pPr>
       <w:spacing w:lineRule="auto" w:line="240" w:after="0"/>
@@ -11093,10 +11324,10 @@
       <w:tcPr>
         <w:shd w:color="FFFFFF"/>
         <w:tcBorders>
-          <w:left w:val="none"/>
-          <w:top w:val="none"/>
+          <w:left w:val="none" w:color="000000" w:sz="4" w:space="0"/>
+          <w:top w:val="none" w:color="000000" w:sz="4" w:space="0"/>
           <w:right w:val="single" w:color="000000" w:sz="4" w:space="0" w:themeColor="accent5" w:themeTint="9A"/>
-          <w:bottom w:val="none"/>
+          <w:bottom w:val="none" w:color="000000" w:sz="4" w:space="0"/>
         </w:tcBorders>
       </w:tcPr>
     </w:tblStylePr>
@@ -11110,9 +11341,9 @@
       <w:tcPr>
         <w:shd w:val="clear" w:color="FFFFFF" w:themeFill="light1" w:themeColor="light1"/>
         <w:tcBorders>
-          <w:left w:val="none"/>
-          <w:top w:val="none"/>
-          <w:right w:val="none"/>
+          <w:left w:val="none" w:color="000000" w:sz="4" w:space="0"/>
+          <w:top w:val="none" w:color="000000" w:sz="4" w:space="0"/>
+          <w:right w:val="none" w:color="000000" w:sz="4" w:space="0"/>
           <w:bottom w:val="single" w:color="000000" w:sz="4" w:space="0" w:themeColor="accent5" w:themeTint="9A"/>
         </w:tcBorders>
       </w:tcPr>
@@ -11128,9 +11359,9 @@
         <w:shd w:color="FFFFFF"/>
         <w:tcBorders>
           <w:left w:val="single" w:color="000000" w:sz="4" w:space="0" w:themeColor="accent5" w:themeTint="9A"/>
-          <w:top w:val="none"/>
-          <w:right w:val="none"/>
-          <w:bottom w:val="none"/>
+          <w:top w:val="none" w:color="000000" w:sz="4" w:space="0"/>
+          <w:right w:val="none" w:color="000000" w:sz="4" w:space="0"/>
+          <w:bottom w:val="none" w:color="000000" w:sz="4" w:space="0"/>
         </w:tcBorders>
       </w:tcPr>
     </w:tblStylePr>
@@ -11144,10 +11375,10 @@
       <w:tcPr>
         <w:shd w:val="clear" w:color="FFFFFF" w:themeFill="light1" w:themeColor="light1"/>
         <w:tcBorders>
-          <w:left w:val="none"/>
+          <w:left w:val="none" w:color="000000" w:sz="4" w:space="0"/>
           <w:top w:val="single" w:color="000000" w:sz="4" w:space="0" w:themeColor="accent5" w:themeTint="9A"/>
-          <w:right w:val="none"/>
-          <w:bottom w:val="none"/>
+          <w:right w:val="none" w:color="000000" w:sz="4" w:space="0"/>
+          <w:bottom w:val="none" w:color="000000" w:sz="4" w:space="0"/>
         </w:tcBorders>
       </w:tcPr>
     </w:tblStylePr>
@@ -11159,9 +11390,9 @@
       </w:rPr>
     </w:tblStylePr>
   </w:style>
-  <w:style w:type="table" w:styleId="150">
+  <w:style w:type="table" w:styleId="770">
     <w:name w:val="List Table 7 Colorful - Accent 6"/>
-    <w:basedOn w:val="599"/>
+    <w:basedOn w:val="811"/>
     <w:uiPriority w:val="99"/>
     <w:pPr>
       <w:spacing w:lineRule="auto" w:line="240" w:after="0"/>
@@ -11209,10 +11440,10 @@
       <w:tcPr>
         <w:shd w:color="FFFFFF"/>
         <w:tcBorders>
-          <w:left w:val="none"/>
-          <w:top w:val="none"/>
+          <w:left w:val="none" w:color="000000" w:sz="4" w:space="0"/>
+          <w:top w:val="none" w:color="000000" w:sz="4" w:space="0"/>
           <w:right w:val="single" w:color="000000" w:sz="4" w:space="0" w:themeColor="accent6" w:themeTint="98"/>
-          <w:bottom w:val="none"/>
+          <w:bottom w:val="none" w:color="000000" w:sz="4" w:space="0"/>
         </w:tcBorders>
       </w:tcPr>
     </w:tblStylePr>
@@ -11226,9 +11457,9 @@
       <w:tcPr>
         <w:shd w:val="clear" w:color="FFFFFF" w:themeFill="light1" w:themeColor="light1"/>
         <w:tcBorders>
-          <w:left w:val="none"/>
-          <w:top w:val="none"/>
-          <w:right w:val="none"/>
+          <w:left w:val="none" w:color="000000" w:sz="4" w:space="0"/>
+          <w:top w:val="none" w:color="000000" w:sz="4" w:space="0"/>
+          <w:right w:val="none" w:color="000000" w:sz="4" w:space="0"/>
           <w:bottom w:val="single" w:color="000000" w:sz="4" w:space="0" w:themeColor="accent6" w:themeTint="98"/>
         </w:tcBorders>
       </w:tcPr>
@@ -11244,9 +11475,9 @@
         <w:shd w:color="FFFFFF"/>
         <w:tcBorders>
           <w:left w:val="single" w:color="000000" w:sz="4" w:space="0" w:themeColor="accent6" w:themeTint="98"/>
-          <w:top w:val="none"/>
-          <w:right w:val="none"/>
-          <w:bottom w:val="none"/>
+          <w:top w:val="none" w:color="000000" w:sz="4" w:space="0"/>
+          <w:right w:val="none" w:color="000000" w:sz="4" w:space="0"/>
+          <w:bottom w:val="none" w:color="000000" w:sz="4" w:space="0"/>
         </w:tcBorders>
       </w:tcPr>
     </w:tblStylePr>
@@ -11260,10 +11491,10 @@
       <w:tcPr>
         <w:shd w:val="clear" w:color="FFFFFF" w:themeFill="light1" w:themeColor="light1"/>
         <w:tcBorders>
-          <w:left w:val="none"/>
+          <w:left w:val="none" w:color="000000" w:sz="4" w:space="0"/>
           <w:top w:val="single" w:color="000000" w:sz="4" w:space="0" w:themeColor="accent6" w:themeTint="98"/>
-          <w:right w:val="none"/>
-          <w:bottom w:val="none"/>
+          <w:right w:val="none" w:color="000000" w:sz="4" w:space="0"/>
+          <w:bottom w:val="none" w:color="000000" w:sz="4" w:space="0"/>
         </w:tcBorders>
       </w:tcPr>
     </w:tblStylePr>
@@ -11275,9 +11506,9 @@
       </w:rPr>
     </w:tblStylePr>
   </w:style>
-  <w:style w:type="table" w:styleId="151">
+  <w:style w:type="table" w:styleId="771">
     <w:name w:val="Lined - Accent"/>
-    <w:basedOn w:val="599"/>
+    <w:basedOn w:val="811"/>
     <w:uiPriority w:val="99"/>
     <w:rPr>
       <w:color w:val="404040"/>
@@ -11365,9 +11596,9 @@
       </w:tcPr>
     </w:tblStylePr>
   </w:style>
-  <w:style w:type="table" w:styleId="152">
+  <w:style w:type="table" w:styleId="772">
     <w:name w:val="Lined - Accent 1"/>
-    <w:basedOn w:val="599"/>
+    <w:basedOn w:val="811"/>
     <w:uiPriority w:val="99"/>
     <w:rPr>
       <w:color w:val="404040"/>
@@ -11455,9 +11686,9 @@
       </w:tcPr>
     </w:tblStylePr>
   </w:style>
-  <w:style w:type="table" w:styleId="153">
+  <w:style w:type="table" w:styleId="773">
     <w:name w:val="Lined - Accent 2"/>
-    <w:basedOn w:val="599"/>
+    <w:basedOn w:val="811"/>
     <w:uiPriority w:val="99"/>
     <w:rPr>
       <w:color w:val="404040"/>
@@ -11545,9 +11776,9 @@
       </w:tcPr>
     </w:tblStylePr>
   </w:style>
-  <w:style w:type="table" w:styleId="154">
+  <w:style w:type="table" w:styleId="774">
     <w:name w:val="Lined - Accent 3"/>
-    <w:basedOn w:val="599"/>
+    <w:basedOn w:val="811"/>
     <w:uiPriority w:val="99"/>
     <w:rPr>
       <w:color w:val="404040"/>
@@ -11635,9 +11866,9 @@
       </w:tcPr>
     </w:tblStylePr>
   </w:style>
-  <w:style w:type="table" w:styleId="155">
+  <w:style w:type="table" w:styleId="775">
     <w:name w:val="Lined - Accent 4"/>
-    <w:basedOn w:val="599"/>
+    <w:basedOn w:val="811"/>
     <w:uiPriority w:val="99"/>
     <w:rPr>
       <w:color w:val="404040"/>
@@ -11725,9 +11956,9 @@
       </w:tcPr>
     </w:tblStylePr>
   </w:style>
-  <w:style w:type="table" w:styleId="156">
+  <w:style w:type="table" w:styleId="776">
     <w:name w:val="Lined - Accent 5"/>
-    <w:basedOn w:val="599"/>
+    <w:basedOn w:val="811"/>
     <w:uiPriority w:val="99"/>
     <w:rPr>
       <w:color w:val="404040"/>
@@ -11815,9 +12046,9 @@
       </w:tcPr>
     </w:tblStylePr>
   </w:style>
-  <w:style w:type="table" w:styleId="157">
+  <w:style w:type="table" w:styleId="777">
     <w:name w:val="Lined - Accent 6"/>
-    <w:basedOn w:val="599"/>
+    <w:basedOn w:val="811"/>
     <w:uiPriority w:val="99"/>
     <w:rPr>
       <w:color w:val="404040"/>
@@ -11905,9 +12136,9 @@
       </w:tcPr>
     </w:tblStylePr>
   </w:style>
-  <w:style w:type="table" w:styleId="158">
+  <w:style w:type="table" w:styleId="778">
     <w:name w:val="Bordered &amp; Lined - Accent"/>
-    <w:basedOn w:val="599"/>
+    <w:basedOn w:val="811"/>
     <w:uiPriority w:val="99"/>
     <w:rPr>
       <w:color w:val="404040"/>
@@ -12003,9 +12234,9 @@
       </w:tcPr>
     </w:tblStylePr>
   </w:style>
-  <w:style w:type="table" w:styleId="159">
+  <w:style w:type="table" w:styleId="779">
     <w:name w:val="Bordered &amp; Lined - Accent 1"/>
-    <w:basedOn w:val="599"/>
+    <w:basedOn w:val="811"/>
     <w:uiPriority w:val="99"/>
     <w:rPr>
       <w:color w:val="404040"/>
@@ -12101,9 +12332,9 @@
       </w:tcPr>
     </w:tblStylePr>
   </w:style>
-  <w:style w:type="table" w:styleId="160">
+  <w:style w:type="table" w:styleId="780">
     <w:name w:val="Bordered &amp; Lined - Accent 2"/>
-    <w:basedOn w:val="599"/>
+    <w:basedOn w:val="811"/>
     <w:uiPriority w:val="99"/>
     <w:rPr>
       <w:color w:val="404040"/>
@@ -12199,9 +12430,9 @@
       </w:tcPr>
     </w:tblStylePr>
   </w:style>
-  <w:style w:type="table" w:styleId="161">
+  <w:style w:type="table" w:styleId="781">
     <w:name w:val="Bordered &amp; Lined - Accent 3"/>
-    <w:basedOn w:val="599"/>
+    <w:basedOn w:val="811"/>
     <w:uiPriority w:val="99"/>
     <w:rPr>
       <w:color w:val="404040"/>
@@ -12297,9 +12528,9 @@
       </w:tcPr>
     </w:tblStylePr>
   </w:style>
-  <w:style w:type="table" w:styleId="162">
+  <w:style w:type="table" w:styleId="782">
     <w:name w:val="Bordered &amp; Lined - Accent 4"/>
-    <w:basedOn w:val="599"/>
+    <w:basedOn w:val="811"/>
     <w:uiPriority w:val="99"/>
     <w:rPr>
       <w:color w:val="404040"/>
@@ -12395,9 +12626,9 @@
       </w:tcPr>
     </w:tblStylePr>
   </w:style>
-  <w:style w:type="table" w:styleId="163">
+  <w:style w:type="table" w:styleId="783">
     <w:name w:val="Bordered &amp; Lined - Accent 5"/>
-    <w:basedOn w:val="599"/>
+    <w:basedOn w:val="811"/>
     <w:uiPriority w:val="99"/>
     <w:rPr>
       <w:color w:val="404040"/>
@@ -12493,9 +12724,9 @@
       </w:tcPr>
     </w:tblStylePr>
   </w:style>
-  <w:style w:type="table" w:styleId="164">
+  <w:style w:type="table" w:styleId="784">
     <w:name w:val="Bordered &amp; Lined - Accent 6"/>
-    <w:basedOn w:val="599"/>
+    <w:basedOn w:val="811"/>
     <w:uiPriority w:val="99"/>
     <w:rPr>
       <w:color w:val="404040"/>
@@ -12591,9 +12822,9 @@
       </w:tcPr>
     </w:tblStylePr>
   </w:style>
-  <w:style w:type="table" w:styleId="165">
+  <w:style w:type="table" w:styleId="785">
     <w:name w:val="Bordered"/>
-    <w:basedOn w:val="599"/>
+    <w:basedOn w:val="811"/>
     <w:uiPriority w:val="99"/>
     <w:pPr>
       <w:spacing w:lineRule="auto" w:line="240" w:after="0"/>
@@ -12670,9 +12901,9 @@
       </w:tcPr>
     </w:tblStylePr>
   </w:style>
-  <w:style w:type="table" w:styleId="166">
+  <w:style w:type="table" w:styleId="786">
     <w:name w:val="Bordered - Accent 1"/>
-    <w:basedOn w:val="599"/>
+    <w:basedOn w:val="811"/>
     <w:uiPriority w:val="99"/>
     <w:pPr>
       <w:spacing w:lineRule="auto" w:line="240" w:after="0"/>
@@ -12749,9 +12980,9 @@
       </w:tcPr>
     </w:tblStylePr>
   </w:style>
-  <w:style w:type="table" w:styleId="167">
+  <w:style w:type="table" w:styleId="787">
     <w:name w:val="Bordered - Accent 2"/>
-    <w:basedOn w:val="599"/>
+    <w:basedOn w:val="811"/>
     <w:uiPriority w:val="99"/>
     <w:pPr>
       <w:spacing w:lineRule="auto" w:line="240" w:after="0"/>
@@ -12828,9 +13059,9 @@
       </w:tcPr>
     </w:tblStylePr>
   </w:style>
-  <w:style w:type="table" w:styleId="168">
+  <w:style w:type="table" w:styleId="788">
     <w:name w:val="Bordered - Accent 3"/>
-    <w:basedOn w:val="599"/>
+    <w:basedOn w:val="811"/>
     <w:uiPriority w:val="99"/>
     <w:pPr>
       <w:spacing w:lineRule="auto" w:line="240" w:after="0"/>
@@ -12907,9 +13138,9 @@
       </w:tcPr>
     </w:tblStylePr>
   </w:style>
-  <w:style w:type="table" w:styleId="169">
+  <w:style w:type="table" w:styleId="789">
     <w:name w:val="Bordered - Accent 4"/>
-    <w:basedOn w:val="599"/>
+    <w:basedOn w:val="811"/>
     <w:uiPriority w:val="99"/>
     <w:pPr>
       <w:spacing w:lineRule="auto" w:line="240" w:after="0"/>
@@ -12986,9 +13217,9 @@
       </w:tcPr>
     </w:tblStylePr>
   </w:style>
-  <w:style w:type="table" w:styleId="170">
+  <w:style w:type="table" w:styleId="790">
     <w:name w:val="Bordered - Accent 5"/>
-    <w:basedOn w:val="599"/>
+    <w:basedOn w:val="811"/>
     <w:uiPriority w:val="99"/>
     <w:pPr>
       <w:spacing w:lineRule="auto" w:line="240" w:after="0"/>
@@ -13065,9 +13296,9 @@
       </w:tcPr>
     </w:tblStylePr>
   </w:style>
-  <w:style w:type="table" w:styleId="171">
+  <w:style w:type="table" w:styleId="791">
     <w:name w:val="Bordered - Accent 6"/>
-    <w:basedOn w:val="599"/>
+    <w:basedOn w:val="811"/>
     <w:uiPriority w:val="99"/>
     <w:pPr>
       <w:spacing w:lineRule="auto" w:line="240" w:after="0"/>
@@ -13144,7 +13375,7 @@
       </w:tcPr>
     </w:tblStylePr>
   </w:style>
-  <w:style w:type="character" w:styleId="172">
+  <w:style w:type="character" w:styleId="792">
     <w:name w:val="Hyperlink"/>
     <w:uiPriority w:val="99"/>
     <w:unhideWhenUsed/>
@@ -13153,10 +13384,10 @@
       <w:u w:val="single"/>
     </w:rPr>
   </w:style>
-  <w:style w:type="paragraph" w:styleId="173">
+  <w:style w:type="paragraph" w:styleId="793">
     <w:name w:val="footnote text"/>
-    <w:basedOn w:val="598"/>
-    <w:link w:val="174"/>
+    <w:basedOn w:val="810"/>
+    <w:link w:val="794"/>
     <w:uiPriority w:val="99"/>
     <w:semiHidden/>
     <w:unhideWhenUsed/>
@@ -13167,27 +13398,26 @@
       <w:spacing w:lineRule="auto" w:line="240" w:after="40"/>
     </w:pPr>
   </w:style>
-  <w:style w:type="character" w:styleId="174">
+  <w:style w:type="character" w:styleId="794">
     <w:name w:val="Footnote Text Char"/>
-    <w:link w:val="173"/>
+    <w:link w:val="793"/>
     <w:uiPriority w:val="99"/>
     <w:rPr>
       <w:sz w:val="18"/>
     </w:rPr>
   </w:style>
-  <w:style w:type="character" w:styleId="175">
+  <w:style w:type="character" w:styleId="795">
     <w:name w:val="footnote reference"/>
-    <w:basedOn w:val="9"/>
     <w:uiPriority w:val="99"/>
     <w:unhideWhenUsed/>
     <w:rPr>
       <w:vertAlign w:val="superscript"/>
     </w:rPr>
   </w:style>
-  <w:style w:type="paragraph" w:styleId="176">
+  <w:style w:type="paragraph" w:styleId="796">
     <w:name w:val="endnote text"/>
-    <w:basedOn w:val="598"/>
-    <w:link w:val="177"/>
+    <w:basedOn w:val="810"/>
+    <w:link w:val="797"/>
     <w:uiPriority w:val="99"/>
     <w:semiHidden/>
     <w:unhideWhenUsed/>
@@ -13198,17 +13428,16 @@
       <w:spacing w:lineRule="auto" w:line="240" w:after="0"/>
     </w:pPr>
   </w:style>
-  <w:style w:type="character" w:styleId="177">
+  <w:style w:type="character" w:styleId="797">
     <w:name w:val="Endnote Text Char"/>
-    <w:link w:val="176"/>
+    <w:link w:val="796"/>
     <w:uiPriority w:val="99"/>
     <w:rPr>
       <w:sz w:val="20"/>
     </w:rPr>
   </w:style>
-  <w:style w:type="character" w:styleId="178">
+  <w:style w:type="character" w:styleId="798">
     <w:name w:val="endnote reference"/>
-    <w:basedOn w:val="9"/>
     <w:uiPriority w:val="99"/>
     <w:semiHidden/>
     <w:unhideWhenUsed/>
@@ -13216,10 +13445,10 @@
       <w:vertAlign w:val="superscript"/>
     </w:rPr>
   </w:style>
-  <w:style w:type="paragraph" w:styleId="179">
+  <w:style w:type="paragraph" w:styleId="799">
     <w:name w:val="toc 1"/>
-    <w:basedOn w:val="598"/>
-    <w:next w:val="598"/>
+    <w:basedOn w:val="810"/>
+    <w:next w:val="810"/>
     <w:uiPriority w:val="39"/>
     <w:unhideWhenUsed/>
     <w:pPr>
@@ -13227,10 +13456,10 @@
       <w:spacing w:after="57"/>
     </w:pPr>
   </w:style>
-  <w:style w:type="paragraph" w:styleId="180">
+  <w:style w:type="paragraph" w:styleId="800">
     <w:name w:val="toc 2"/>
-    <w:basedOn w:val="598"/>
-    <w:next w:val="598"/>
+    <w:basedOn w:val="810"/>
+    <w:next w:val="810"/>
     <w:uiPriority w:val="39"/>
     <w:unhideWhenUsed/>
     <w:pPr>
@@ -13238,10 +13467,10 @@
       <w:spacing w:after="57"/>
     </w:pPr>
   </w:style>
-  <w:style w:type="paragraph" w:styleId="181">
+  <w:style w:type="paragraph" w:styleId="801">
     <w:name w:val="toc 3"/>
-    <w:basedOn w:val="598"/>
-    <w:next w:val="598"/>
+    <w:basedOn w:val="810"/>
+    <w:next w:val="810"/>
     <w:uiPriority w:val="39"/>
     <w:unhideWhenUsed/>
     <w:pPr>
@@ -13249,10 +13478,10 @@
       <w:spacing w:after="57"/>
     </w:pPr>
   </w:style>
-  <w:style w:type="paragraph" w:styleId="182">
+  <w:style w:type="paragraph" w:styleId="802">
     <w:name w:val="toc 4"/>
-    <w:basedOn w:val="598"/>
-    <w:next w:val="598"/>
+    <w:basedOn w:val="810"/>
+    <w:next w:val="810"/>
     <w:uiPriority w:val="39"/>
     <w:unhideWhenUsed/>
     <w:pPr>
@@ -13260,10 +13489,10 @@
       <w:spacing w:after="57"/>
     </w:pPr>
   </w:style>
-  <w:style w:type="paragraph" w:styleId="183">
+  <w:style w:type="paragraph" w:styleId="803">
     <w:name w:val="toc 5"/>
-    <w:basedOn w:val="598"/>
-    <w:next w:val="598"/>
+    <w:basedOn w:val="810"/>
+    <w:next w:val="810"/>
     <w:uiPriority w:val="39"/>
     <w:unhideWhenUsed/>
     <w:pPr>
@@ -13271,10 +13500,10 @@
       <w:spacing w:after="57"/>
     </w:pPr>
   </w:style>
-  <w:style w:type="paragraph" w:styleId="184">
+  <w:style w:type="paragraph" w:styleId="804">
     <w:name w:val="toc 6"/>
-    <w:basedOn w:val="598"/>
-    <w:next w:val="598"/>
+    <w:basedOn w:val="810"/>
+    <w:next w:val="810"/>
     <w:uiPriority w:val="39"/>
     <w:unhideWhenUsed/>
     <w:pPr>
@@ -13282,10 +13511,10 @@
       <w:spacing w:after="57"/>
     </w:pPr>
   </w:style>
-  <w:style w:type="paragraph" w:styleId="185">
+  <w:style w:type="paragraph" w:styleId="805">
     <w:name w:val="toc 7"/>
-    <w:basedOn w:val="598"/>
-    <w:next w:val="598"/>
+    <w:basedOn w:val="810"/>
+    <w:next w:val="810"/>
     <w:uiPriority w:val="39"/>
     <w:unhideWhenUsed/>
     <w:pPr>
@@ -13293,10 +13522,10 @@
       <w:spacing w:after="57"/>
     </w:pPr>
   </w:style>
-  <w:style w:type="paragraph" w:styleId="186">
+  <w:style w:type="paragraph" w:styleId="806">
     <w:name w:val="toc 8"/>
-    <w:basedOn w:val="598"/>
-    <w:next w:val="598"/>
+    <w:basedOn w:val="810"/>
+    <w:next w:val="810"/>
     <w:uiPriority w:val="39"/>
     <w:unhideWhenUsed/>
     <w:pPr>
@@ -13304,10 +13533,10 @@
       <w:spacing w:after="57"/>
     </w:pPr>
   </w:style>
-  <w:style w:type="paragraph" w:styleId="187">
+  <w:style w:type="paragraph" w:styleId="807">
     <w:name w:val="toc 9"/>
-    <w:basedOn w:val="598"/>
-    <w:next w:val="598"/>
+    <w:basedOn w:val="810"/>
+    <w:next w:val="810"/>
     <w:uiPriority w:val="39"/>
     <w:unhideWhenUsed/>
     <w:pPr>
@@ -13315,26 +13544,26 @@
       <w:spacing w:after="57"/>
     </w:pPr>
   </w:style>
-  <w:style w:type="paragraph" w:styleId="188">
+  <w:style w:type="paragraph" w:styleId="808">
     <w:name w:val="TOC Heading"/>
     <w:uiPriority w:val="39"/>
     <w:unhideWhenUsed/>
   </w:style>
-  <w:style w:type="paragraph" w:styleId="189">
+  <w:style w:type="paragraph" w:styleId="809">
     <w:name w:val="table of figures"/>
-    <w:basedOn w:val="598"/>
-    <w:next w:val="598"/>
+    <w:basedOn w:val="810"/>
+    <w:next w:val="810"/>
     <w:uiPriority w:val="99"/>
     <w:unhideWhenUsed/>
     <w:pPr>
       <w:spacing w:after="0" w:afterAutospacing="0"/>
     </w:pPr>
   </w:style>
-  <w:style w:type="paragraph" w:styleId="598" w:default="1">
+  <w:style w:type="paragraph" w:styleId="810" w:default="1">
     <w:name w:val="Normal"/>
     <w:qFormat/>
   </w:style>
-  <w:style w:type="table" w:styleId="599" w:default="1">
+  <w:style w:type="table" w:styleId="811" w:default="1">
     <w:name w:val="Normal Table"/>
     <w:uiPriority w:val="99"/>
     <w:semiHidden/>
@@ -13349,24 +13578,24 @@
       </w:tblCellMar>
     </w:tblPr>
   </w:style>
-  <w:style w:type="numbering" w:styleId="600" w:default="1">
+  <w:style w:type="numbering" w:styleId="812" w:default="1">
     <w:name w:val="No List"/>
     <w:uiPriority w:val="99"/>
     <w:semiHidden/>
     <w:unhideWhenUsed/>
   </w:style>
-  <w:style w:type="paragraph" w:styleId="601">
+  <w:style w:type="paragraph" w:styleId="813">
     <w:name w:val="No Spacing"/>
-    <w:basedOn w:val="598"/>
+    <w:basedOn w:val="810"/>
     <w:qFormat/>
     <w:uiPriority w:val="1"/>
     <w:pPr>
       <w:spacing w:lineRule="auto" w:line="240" w:after="0"/>
     </w:pPr>
   </w:style>
-  <w:style w:type="paragraph" w:styleId="602">
+  <w:style w:type="paragraph" w:styleId="814">
     <w:name w:val="List Paragraph"/>
-    <w:basedOn w:val="598"/>
+    <w:basedOn w:val="810"/>
     <w:qFormat/>
     <w:uiPriority w:val="34"/>
     <w:pPr>
@@ -13374,7 +13603,7 @@
       <w:ind w:left="720"/>
     </w:pPr>
   </w:style>
-  <w:style w:type="character" w:styleId="607" w:default="1">
+  <w:style w:type="character" w:styleId="815" w:default="1">
     <w:name w:val="Default Paragraph Font"/>
     <w:uiPriority w:val="1"/>
     <w:semiHidden/>

</xml_diff>